<commit_message>
Revision y completado de documento
ibaldo
</commit_message>
<xml_diff>
--- a/Documentacion/TPSeguridad.docx
+++ b/Documentacion/TPSeguridad.docx
@@ -1,6 +1,6 @@
 
 <file path=word/document.xml><?xml version="1.0" encoding="utf-8"?>
-<w:document xmlns:wpc="http://schemas.microsoft.com/office/word/2010/wordprocessingCanvas" xmlns:mc="http://schemas.openxmlformats.org/markup-compatibility/2006" xmlns:o="urn:schemas-microsoft-com:office:office" xmlns:r="http://schemas.openxmlformats.org/officeDocument/2006/relationships" xmlns:m="http://schemas.openxmlformats.org/officeDocument/2006/math" xmlns:v="urn:schemas-microsoft-com:vml" xmlns:wp14="http://schemas.microsoft.com/office/word/2010/wordprocessingDrawing" xmlns:wp="http://schemas.openxmlformats.org/drawingml/2006/wordprocessingDrawing" xmlns:w10="urn:schemas-microsoft-com:office:word" xmlns:w="http://schemas.openxmlformats.org/wordprocessingml/2006/main" xmlns:w14="http://schemas.microsoft.com/office/word/2010/wordml" xmlns:w15="http://schemas.microsoft.com/office/word/2012/wordml" xmlns:wpg="http://schemas.microsoft.com/office/word/2010/wordprocessingGroup" xmlns:wpi="http://schemas.microsoft.com/office/word/2010/wordprocessingInk" xmlns:wne="http://schemas.microsoft.com/office/word/2006/wordml" xmlns:wps="http://schemas.microsoft.com/office/word/2010/wordprocessingShape" mc:Ignorable="w14 w15 wp14">
+<w:document xmlns:wpc="http://schemas.microsoft.com/office/word/2010/wordprocessingCanvas" xmlns:cx="http://schemas.microsoft.com/office/drawing/2014/chartex" xmlns:cx1="http://schemas.microsoft.com/office/drawing/2015/9/8/chartex" xmlns:cx2="http://schemas.microsoft.com/office/drawing/2015/10/21/chartex" xmlns:cx3="http://schemas.microsoft.com/office/drawing/2016/5/9/chartex" xmlns:cx4="http://schemas.microsoft.com/office/drawing/2016/5/10/chartex" xmlns:cx5="http://schemas.microsoft.com/office/drawing/2016/5/11/chartex" xmlns:cx6="http://schemas.microsoft.com/office/drawing/2016/5/12/chartex" xmlns:cx7="http://schemas.microsoft.com/office/drawing/2016/5/13/chartex" xmlns:cx8="http://schemas.microsoft.com/office/drawing/2016/5/14/chartex" xmlns:mc="http://schemas.openxmlformats.org/markup-compatibility/2006" xmlns:aink="http://schemas.microsoft.com/office/drawing/2016/ink" xmlns:am3d="http://schemas.microsoft.com/office/drawing/2017/model3d" xmlns:o="urn:schemas-microsoft-com:office:office" xmlns:r="http://schemas.openxmlformats.org/officeDocument/2006/relationships" xmlns:m="http://schemas.openxmlformats.org/officeDocument/2006/math" xmlns:v="urn:schemas-microsoft-com:vml" xmlns:wp14="http://schemas.microsoft.com/office/word/2010/wordprocessingDrawing" xmlns:wp="http://schemas.openxmlformats.org/drawingml/2006/wordprocessingDrawing" xmlns:w10="urn:schemas-microsoft-com:office:word" xmlns:w="http://schemas.openxmlformats.org/wordprocessingml/2006/main" xmlns:w14="http://schemas.microsoft.com/office/word/2010/wordml" xmlns:w15="http://schemas.microsoft.com/office/word/2012/wordml" xmlns:w16cid="http://schemas.microsoft.com/office/word/2016/wordml/cid" xmlns:w16se="http://schemas.microsoft.com/office/word/2015/wordml/symex" xmlns:wpg="http://schemas.microsoft.com/office/word/2010/wordprocessingGroup" xmlns:wpi="http://schemas.microsoft.com/office/word/2010/wordprocessingInk" xmlns:wne="http://schemas.microsoft.com/office/word/2006/wordml" xmlns:wps="http://schemas.microsoft.com/office/word/2010/wordprocessingShape" mc:Ignorable="w14 w15 w16se w16cid wp14">
   <w:body>
     <w:p>
       <w:pPr>
@@ -15,6 +15,140 @@
           <w:szCs w:val="48"/>
         </w:rPr>
       </w:pPr>
+      <w:r>
+        <w:rPr>
+          <w:rFonts w:ascii="LiberationSans" w:hAnsi="LiberationSans" w:cs="LiberationSans"/>
+          <w:sz w:val="42"/>
+          <w:szCs w:val="48"/>
+        </w:rPr>
+        <w:t>UNIVERSIDAD NACIONAL DE LA MATANZA</w:t>
+      </w:r>
+    </w:p>
+    <w:p>
+      <w:pPr>
+        <w:autoSpaceDE w:val="0"/>
+        <w:autoSpaceDN w:val="0"/>
+        <w:adjustRightInd w:val="0"/>
+        <w:spacing w:after="0" w:line="240" w:lineRule="auto"/>
+        <w:rPr>
+          <w:rFonts w:ascii="LiberationSans" w:hAnsi="LiberationSans" w:cs="LiberationSans"/>
+          <w:sz w:val="33"/>
+          <w:szCs w:val="37"/>
+        </w:rPr>
+      </w:pPr>
+      <w:r>
+        <w:rPr>
+          <w:rFonts w:ascii="LiberationSans" w:hAnsi="LiberationSans" w:cs="LiberationSans"/>
+          <w:sz w:val="33"/>
+          <w:szCs w:val="37"/>
+        </w:rPr>
+        <w:t>Departamento de Ingeniería e Investigaciones Tecnológicas</w:t>
+      </w:r>
+    </w:p>
+    <w:p>
+      <w:pPr>
+        <w:autoSpaceDE w:val="0"/>
+        <w:autoSpaceDN w:val="0"/>
+        <w:adjustRightInd w:val="0"/>
+        <w:spacing w:after="0" w:line="240" w:lineRule="auto"/>
+        <w:rPr>
+          <w:rFonts w:ascii="LiberationSans-Bold" w:hAnsi="LiberationSans-Bold" w:cs="LiberationSans-Bold"/>
+          <w:b/>
+          <w:bCs/>
+          <w:sz w:val="37"/>
+          <w:szCs w:val="37"/>
+        </w:rPr>
+      </w:pPr>
+    </w:p>
+    <w:p>
+      <w:pPr>
+        <w:autoSpaceDE w:val="0"/>
+        <w:autoSpaceDN w:val="0"/>
+        <w:adjustRightInd w:val="0"/>
+        <w:spacing w:after="0" w:line="240" w:lineRule="auto"/>
+        <w:rPr>
+          <w:rFonts w:ascii="LiberationSans-Bold" w:hAnsi="LiberationSans-Bold" w:cs="LiberationSans-Bold"/>
+          <w:b/>
+          <w:bCs/>
+          <w:sz w:val="37"/>
+          <w:szCs w:val="37"/>
+        </w:rPr>
+      </w:pPr>
+    </w:p>
+    <w:p>
+      <w:pPr>
+        <w:autoSpaceDE w:val="0"/>
+        <w:autoSpaceDN w:val="0"/>
+        <w:adjustRightInd w:val="0"/>
+        <w:spacing w:after="0" w:line="240" w:lineRule="auto"/>
+        <w:rPr>
+          <w:rFonts w:ascii="LiberationSans-Bold" w:hAnsi="LiberationSans-Bold" w:cs="LiberationSans-Bold"/>
+          <w:b/>
+          <w:bCs/>
+          <w:sz w:val="37"/>
+          <w:szCs w:val="37"/>
+        </w:rPr>
+      </w:pPr>
+    </w:p>
+    <w:p>
+      <w:pPr>
+        <w:autoSpaceDE w:val="0"/>
+        <w:autoSpaceDN w:val="0"/>
+        <w:adjustRightInd w:val="0"/>
+        <w:spacing w:after="0" w:line="240" w:lineRule="auto"/>
+        <w:rPr>
+          <w:rFonts w:ascii="LiberationSans-Bold" w:hAnsi="LiberationSans-Bold" w:cs="LiberationSans-Bold"/>
+          <w:b/>
+          <w:bCs/>
+          <w:sz w:val="37"/>
+          <w:szCs w:val="37"/>
+        </w:rPr>
+      </w:pPr>
+    </w:p>
+    <w:p>
+      <w:pPr>
+        <w:autoSpaceDE w:val="0"/>
+        <w:autoSpaceDN w:val="0"/>
+        <w:adjustRightInd w:val="0"/>
+        <w:spacing w:after="0" w:line="240" w:lineRule="auto"/>
+        <w:rPr>
+          <w:rFonts w:ascii="LiberationSans-Bold" w:hAnsi="LiberationSans-Bold" w:cs="LiberationSans-Bold"/>
+          <w:b/>
+          <w:bCs/>
+          <w:sz w:val="37"/>
+          <w:szCs w:val="37"/>
+        </w:rPr>
+      </w:pPr>
+    </w:p>
+    <w:p>
+      <w:pPr>
+        <w:autoSpaceDE w:val="0"/>
+        <w:autoSpaceDN w:val="0"/>
+        <w:adjustRightInd w:val="0"/>
+        <w:spacing w:after="0" w:line="240" w:lineRule="auto"/>
+        <w:rPr>
+          <w:rFonts w:ascii="LiberationSans-Bold" w:hAnsi="LiberationSans-Bold" w:cs="LiberationSans-Bold"/>
+          <w:b/>
+          <w:bCs/>
+          <w:sz w:val="37"/>
+          <w:szCs w:val="37"/>
+        </w:rPr>
+      </w:pPr>
+    </w:p>
+    <w:p>
+      <w:pPr>
+        <w:autoSpaceDE w:val="0"/>
+        <w:autoSpaceDN w:val="0"/>
+        <w:adjustRightInd w:val="0"/>
+        <w:spacing w:after="0" w:line="240" w:lineRule="auto"/>
+        <w:rPr>
+          <w:rFonts w:ascii="LiberationSans-Bold" w:hAnsi="LiberationSans-Bold" w:cs="LiberationSans-Bold"/>
+          <w:b/>
+          <w:bCs/>
+          <w:sz w:val="37"/>
+          <w:szCs w:val="37"/>
+        </w:rPr>
+      </w:pPr>
     </w:p>
     <w:p>
       <w:pPr>
@@ -24,48 +158,6 @@
         <w:spacing w:after="0" w:line="240" w:lineRule="auto"/>
         <w:jc w:val="center"/>
         <w:rPr>
-          <w:rFonts w:ascii="LiberationSans" w:hAnsi="LiberationSans" w:cs="LiberationSans"/>
-          <w:sz w:val="42"/>
-          <w:szCs w:val="48"/>
-        </w:rPr>
-      </w:pPr>
-      <w:r>
-        <w:rPr>
-          <w:rFonts w:ascii="LiberationSans" w:hAnsi="LiberationSans" w:cs="LiberationSans"/>
-          <w:sz w:val="42"/>
-          <w:szCs w:val="48"/>
-        </w:rPr>
-        <w:t>UNIVERSIDAD NACIONAL DE LA MATANZA</w:t>
-      </w:r>
-    </w:p>
-    <w:p>
-      <w:pPr>
-        <w:autoSpaceDE w:val="0"/>
-        <w:autoSpaceDN w:val="0"/>
-        <w:adjustRightInd w:val="0"/>
-        <w:spacing w:after="0" w:line="240" w:lineRule="auto"/>
-        <w:rPr>
-          <w:rFonts w:ascii="LiberationSans" w:hAnsi="LiberationSans" w:cs="LiberationSans"/>
-          <w:sz w:val="33"/>
-          <w:szCs w:val="37"/>
-        </w:rPr>
-      </w:pPr>
-      <w:r>
-        <w:rPr>
-          <w:rFonts w:ascii="LiberationSans" w:hAnsi="LiberationSans" w:cs="LiberationSans"/>
-          <w:sz w:val="33"/>
-          <w:szCs w:val="37"/>
-        </w:rPr>
-        <w:t>Departamento de Ingeniería e Investigaciones Tecnológicas</w:t>
-      </w:r>
-    </w:p>
-    <w:p>
-      <w:pPr>
-        <w:autoSpaceDE w:val="0"/>
-        <w:autoSpaceDN w:val="0"/>
-        <w:adjustRightInd w:val="0"/>
-        <w:spacing w:after="0" w:line="240" w:lineRule="auto"/>
-        <w:rPr>
           <w:rFonts w:ascii="LiberationSans-Bold" w:hAnsi="LiberationSans-Bold" w:cs="LiberationSans-Bold"/>
           <w:b/>
           <w:bCs/>
@@ -73,13 +165,7 @@
           <w:szCs w:val="37"/>
         </w:rPr>
       </w:pPr>
-    </w:p>
-    <w:p>
-      <w:pPr>
-        <w:autoSpaceDE w:val="0"/>
-        <w:autoSpaceDN w:val="0"/>
-        <w:adjustRightInd w:val="0"/>
-        <w:spacing w:after="0" w:line="240" w:lineRule="auto"/>
+      <w:r>
         <w:rPr>
           <w:rFonts w:ascii="LiberationSans-Bold" w:hAnsi="LiberationSans-Bold" w:cs="LiberationSans-Bold"/>
           <w:b/>
@@ -87,7 +173,8 @@
           <w:sz w:val="37"/>
           <w:szCs w:val="37"/>
         </w:rPr>
-      </w:pPr>
+        <w:t>Seguridad y Calidad en Aplicaciones Web</w:t>
+      </w:r>
     </w:p>
     <w:p>
       <w:pPr>
@@ -96,11 +183,9 @@
         <w:adjustRightInd w:val="0"/>
         <w:spacing w:after="0" w:line="240" w:lineRule="auto"/>
         <w:rPr>
-          <w:rFonts w:ascii="LiberationSans-Bold" w:hAnsi="LiberationSans-Bold" w:cs="LiberationSans-Bold"/>
-          <w:b/>
-          <w:bCs/>
-          <w:sz w:val="37"/>
-          <w:szCs w:val="37"/>
+          <w:rFonts w:ascii="LiberationSerif" w:hAnsi="LiberationSerif" w:cs="LiberationSerif"/>
+          <w:sz w:val="34"/>
+          <w:szCs w:val="34"/>
         </w:rPr>
       </w:pPr>
     </w:p>
@@ -111,11 +196,9 @@
         <w:adjustRightInd w:val="0"/>
         <w:spacing w:after="0" w:line="240" w:lineRule="auto"/>
         <w:rPr>
-          <w:rFonts w:ascii="LiberationSans-Bold" w:hAnsi="LiberationSans-Bold" w:cs="LiberationSans-Bold"/>
-          <w:b/>
-          <w:bCs/>
-          <w:sz w:val="37"/>
-          <w:szCs w:val="37"/>
+          <w:rFonts w:ascii="LiberationSerif" w:hAnsi="LiberationSerif" w:cs="LiberationSerif"/>
+          <w:sz w:val="34"/>
+          <w:szCs w:val="34"/>
         </w:rPr>
       </w:pPr>
     </w:p>
@@ -126,11 +209,9 @@
         <w:adjustRightInd w:val="0"/>
         <w:spacing w:after="0" w:line="240" w:lineRule="auto"/>
         <w:rPr>
-          <w:rFonts w:ascii="LiberationSans-Bold" w:hAnsi="LiberationSans-Bold" w:cs="LiberationSans-Bold"/>
-          <w:b/>
-          <w:bCs/>
-          <w:sz w:val="37"/>
-          <w:szCs w:val="37"/>
+          <w:rFonts w:ascii="LiberationSerif" w:hAnsi="LiberationSerif" w:cs="LiberationSerif"/>
+          <w:sz w:val="34"/>
+          <w:szCs w:val="34"/>
         </w:rPr>
       </w:pPr>
     </w:p>
@@ -141,11 +222,9 @@
         <w:adjustRightInd w:val="0"/>
         <w:spacing w:after="0" w:line="240" w:lineRule="auto"/>
         <w:rPr>
-          <w:rFonts w:ascii="LiberationSans-Bold" w:hAnsi="LiberationSans-Bold" w:cs="LiberationSans-Bold"/>
-          <w:b/>
-          <w:bCs/>
-          <w:sz w:val="37"/>
-          <w:szCs w:val="37"/>
+          <w:rFonts w:ascii="LiberationSerif" w:hAnsi="LiberationSerif" w:cs="LiberationSerif"/>
+          <w:sz w:val="34"/>
+          <w:szCs w:val="34"/>
         </w:rPr>
       </w:pPr>
     </w:p>
@@ -156,11 +235,9 @@
         <w:adjustRightInd w:val="0"/>
         <w:spacing w:after="0" w:line="240" w:lineRule="auto"/>
         <w:rPr>
-          <w:rFonts w:ascii="LiberationSans-Bold" w:hAnsi="LiberationSans-Bold" w:cs="LiberationSans-Bold"/>
-          <w:b/>
-          <w:bCs/>
-          <w:sz w:val="37"/>
-          <w:szCs w:val="37"/>
+          <w:rFonts w:ascii="LiberationSerif" w:hAnsi="LiberationSerif" w:cs="LiberationSerif"/>
+          <w:sz w:val="34"/>
+          <w:szCs w:val="34"/>
         </w:rPr>
       </w:pPr>
     </w:p>
@@ -170,25 +247,12 @@
         <w:autoSpaceDN w:val="0"/>
         <w:adjustRightInd w:val="0"/>
         <w:spacing w:after="0" w:line="240" w:lineRule="auto"/>
-        <w:jc w:val="center"/>
-        <w:rPr>
-          <w:rFonts w:ascii="LiberationSans-Bold" w:hAnsi="LiberationSans-Bold" w:cs="LiberationSans-Bold"/>
-          <w:b/>
-          <w:bCs/>
-          <w:sz w:val="37"/>
-          <w:szCs w:val="37"/>
-        </w:rPr>
-      </w:pPr>
-      <w:r>
-        <w:rPr>
-          <w:rFonts w:ascii="LiberationSans-Bold" w:hAnsi="LiberationSans-Bold" w:cs="LiberationSans-Bold"/>
-          <w:b/>
-          <w:bCs/>
-          <w:sz w:val="37"/>
-          <w:szCs w:val="37"/>
-        </w:rPr>
-        <w:t>Seguridad y Calidad en Aplicaciones Web</w:t>
-      </w:r>
+        <w:rPr>
+          <w:rFonts w:ascii="LiberationSerif" w:hAnsi="LiberationSerif" w:cs="LiberationSerif"/>
+          <w:sz w:val="34"/>
+          <w:szCs w:val="34"/>
+        </w:rPr>
+      </w:pPr>
     </w:p>
     <w:p>
       <w:pPr>
@@ -198,133 +262,35 @@
         <w:spacing w:after="0" w:line="240" w:lineRule="auto"/>
         <w:rPr>
           <w:rFonts w:ascii="LiberationSerif" w:hAnsi="LiberationSerif" w:cs="LiberationSerif"/>
-          <w:sz w:val="34"/>
+          <w:sz w:val="28"/>
           <w:szCs w:val="34"/>
         </w:rPr>
       </w:pPr>
-    </w:p>
-    <w:p>
-      <w:pPr>
-        <w:autoSpaceDE w:val="0"/>
-        <w:autoSpaceDN w:val="0"/>
-        <w:adjustRightInd w:val="0"/>
-        <w:spacing w:after="0" w:line="240" w:lineRule="auto"/>
-        <w:rPr>
-          <w:rFonts w:ascii="LiberationSerif" w:hAnsi="LiberationSerif" w:cs="LiberationSerif"/>
-          <w:sz w:val="34"/>
-          <w:szCs w:val="34"/>
-        </w:rPr>
-      </w:pPr>
-    </w:p>
-    <w:p>
-      <w:pPr>
-        <w:autoSpaceDE w:val="0"/>
-        <w:autoSpaceDN w:val="0"/>
-        <w:adjustRightInd w:val="0"/>
-        <w:spacing w:after="0" w:line="240" w:lineRule="auto"/>
-        <w:rPr>
-          <w:rFonts w:ascii="LiberationSerif" w:hAnsi="LiberationSerif" w:cs="LiberationSerif"/>
-          <w:sz w:val="34"/>
-          <w:szCs w:val="34"/>
-        </w:rPr>
-      </w:pPr>
-    </w:p>
-    <w:p>
-      <w:pPr>
-        <w:autoSpaceDE w:val="0"/>
-        <w:autoSpaceDN w:val="0"/>
-        <w:adjustRightInd w:val="0"/>
-        <w:spacing w:after="0" w:line="240" w:lineRule="auto"/>
-        <w:rPr>
-          <w:rFonts w:ascii="LiberationSerif" w:hAnsi="LiberationSerif" w:cs="LiberationSerif"/>
-          <w:sz w:val="34"/>
-          <w:szCs w:val="34"/>
-        </w:rPr>
-      </w:pPr>
-    </w:p>
-    <w:p>
-      <w:pPr>
-        <w:autoSpaceDE w:val="0"/>
-        <w:autoSpaceDN w:val="0"/>
-        <w:adjustRightInd w:val="0"/>
-        <w:spacing w:after="0" w:line="240" w:lineRule="auto"/>
-        <w:rPr>
-          <w:rFonts w:ascii="LiberationSerif" w:hAnsi="LiberationSerif" w:cs="LiberationSerif"/>
-          <w:sz w:val="34"/>
-          <w:szCs w:val="34"/>
-        </w:rPr>
-      </w:pPr>
-    </w:p>
-    <w:p>
-      <w:pPr>
-        <w:autoSpaceDE w:val="0"/>
-        <w:autoSpaceDN w:val="0"/>
-        <w:adjustRightInd w:val="0"/>
-        <w:spacing w:after="0" w:line="240" w:lineRule="auto"/>
-        <w:rPr>
-          <w:rFonts w:ascii="LiberationSerif" w:hAnsi="LiberationSerif" w:cs="LiberationSerif"/>
-          <w:sz w:val="34"/>
-          <w:szCs w:val="34"/>
-        </w:rPr>
-      </w:pPr>
-    </w:p>
-    <w:p>
-      <w:pPr>
-        <w:autoSpaceDE w:val="0"/>
-        <w:autoSpaceDN w:val="0"/>
-        <w:adjustRightInd w:val="0"/>
-        <w:spacing w:after="0" w:line="240" w:lineRule="auto"/>
+      <w:r>
         <w:rPr>
           <w:rFonts w:ascii="LiberationSerif" w:hAnsi="LiberationSerif" w:cs="LiberationSerif"/>
           <w:sz w:val="28"/>
           <w:szCs w:val="34"/>
         </w:rPr>
-      </w:pPr>
-      <w:r>
+        <w:t>Referente de Cátedra: Walter R. Ureta</w:t>
+      </w:r>
+    </w:p>
+    <w:p>
+      <w:pPr>
         <w:rPr>
           <w:rFonts w:ascii="LiberationSerif" w:hAnsi="LiberationSerif" w:cs="LiberationSerif"/>
           <w:sz w:val="28"/>
           <w:szCs w:val="34"/>
         </w:rPr>
-        <w:t xml:space="preserve">Referente de Cátedra: Walter R. </w:t>
-      </w:r>
-      <w:proofErr w:type="spellStart"/>
+      </w:pPr>
       <w:r>
         <w:rPr>
           <w:rFonts w:ascii="LiberationSerif" w:hAnsi="LiberationSerif" w:cs="LiberationSerif"/>
           <w:sz w:val="28"/>
           <w:szCs w:val="34"/>
         </w:rPr>
-        <w:t>Ureta</w:t>
-      </w:r>
-      <w:proofErr w:type="spellEnd"/>
-    </w:p>
-    <w:p>
-      <w:pPr>
-        <w:rPr>
-          <w:rFonts w:ascii="LiberationSerif" w:hAnsi="LiberationSerif" w:cs="LiberationSerif"/>
-          <w:sz w:val="28"/>
-          <w:szCs w:val="34"/>
-        </w:rPr>
-      </w:pPr>
-      <w:r>
-        <w:rPr>
-          <w:rFonts w:ascii="LiberationSerif" w:hAnsi="LiberationSerif" w:cs="LiberationSerif"/>
-          <w:sz w:val="28"/>
-          <w:szCs w:val="34"/>
-        </w:rPr>
-        <w:t xml:space="preserve">Plantel Docente: Pablo Pomar, Walter R. </w:t>
-      </w:r>
-      <w:proofErr w:type="spellStart"/>
-      <w:r>
-        <w:rPr>
-          <w:rFonts w:ascii="LiberationSerif" w:hAnsi="LiberationSerif" w:cs="LiberationSerif"/>
-          <w:sz w:val="28"/>
-          <w:szCs w:val="34"/>
-        </w:rPr>
-        <w:t>Ureta</w:t>
-      </w:r>
-      <w:proofErr w:type="spellEnd"/>
+        <w:t>Plantel Docente: Pablo Pomar, Walter R. Ureta</w:t>
+      </w:r>
     </w:p>
     <w:p>
       <w:pPr>
@@ -479,19 +445,6 @@
           <w:szCs w:val="34"/>
         </w:rPr>
         <w:t>Núñez Tomas Agustín</w:t>
-      </w:r>
-    </w:p>
-    <w:p>
-      <w:pPr>
-        <w:rPr>
-          <w:sz w:val="16"/>
-        </w:rPr>
-      </w:pPr>
-      <w:r>
-        <w:rPr>
-          <w:sz w:val="16"/>
-        </w:rPr>
-        <w:br w:type="page"/>
       </w:r>
     </w:p>
     <w:p>
@@ -512,45 +465,15 @@
           <w:numId w:val="3"/>
         </w:numPr>
         <w:jc w:val="left"/>
-      </w:pPr>
-      <w:r>
-        <w:t>Eclipse</w:t>
-      </w:r>
-      <w:r>
-        <w:t xml:space="preserve"> Java EE IDE </w:t>
-      </w:r>
-      <w:proofErr w:type="spellStart"/>
-      <w:r>
-        <w:t>for</w:t>
-      </w:r>
-      <w:proofErr w:type="spellEnd"/>
-      <w:r>
-        <w:t xml:space="preserve"> Web </w:t>
-      </w:r>
-      <w:proofErr w:type="spellStart"/>
-      <w:r>
-        <w:t>Developers</w:t>
-      </w:r>
-      <w:proofErr w:type="spellEnd"/>
-      <w:r>
-        <w:t xml:space="preserve"> </w:t>
-      </w:r>
-      <w:r>
-        <w:t>V</w:t>
-      </w:r>
-      <w:r>
-        <w:t>.</w:t>
-      </w:r>
-      <w:r>
-        <w:t xml:space="preserve"> Neon.3 </w:t>
-      </w:r>
-      <w:proofErr w:type="spellStart"/>
-      <w:r>
-        <w:t>Release</w:t>
-      </w:r>
-      <w:proofErr w:type="spellEnd"/>
-      <w:r>
-        <w:t xml:space="preserve"> (4.6.3)</w:t>
+        <w:rPr>
+          <w:lang w:val="en-US"/>
+        </w:rPr>
+      </w:pPr>
+      <w:r>
+        <w:rPr>
+          <w:lang w:val="en-US"/>
+        </w:rPr>
+        <w:t>Eclipse Java EE IDE for Web Developers V. Neon.3 Release (4.6.3)</w:t>
       </w:r>
     </w:p>
     <w:p>
@@ -563,15 +486,7 @@
         <w:jc w:val="left"/>
       </w:pPr>
       <w:r>
-        <w:t xml:space="preserve">Apache </w:t>
-      </w:r>
-      <w:proofErr w:type="spellStart"/>
-      <w:r>
-        <w:t>Tomcat</w:t>
-      </w:r>
-      <w:proofErr w:type="spellEnd"/>
-      <w:r>
-        <w:t xml:space="preserve"> 7.0.75</w:t>
+        <w:t>Apache Tomcat 7.0.75</w:t>
       </w:r>
       <w:r>
         <w:t>/9.0</w:t>
@@ -587,10 +502,7 @@
         <w:jc w:val="left"/>
       </w:pPr>
       <w:r>
-        <w:t xml:space="preserve">Java </w:t>
-      </w:r>
-      <w:r>
-        <w:t>8</w:t>
+        <w:t>Java 8</w:t>
       </w:r>
     </w:p>
     <w:p>
@@ -615,12 +527,27 @@
         </w:numPr>
         <w:jc w:val="left"/>
       </w:pPr>
+      <w:r>
+        <w:t>Maven</w:t>
+      </w:r>
+    </w:p>
+    <w:p>
+      <w:pPr>
+        <w:pStyle w:val="Subttulo"/>
+        <w:numPr>
+          <w:ilvl w:val="0"/>
+          <w:numId w:val="3"/>
+        </w:numPr>
+        <w:jc w:val="left"/>
+      </w:pPr>
       <w:proofErr w:type="spellStart"/>
       <w:r>
-        <w:t>Maven</w:t>
+        <w:t>Hibernate</w:t>
       </w:r>
       <w:proofErr w:type="spellEnd"/>
     </w:p>
+    <w:p/>
+    <w:p/>
     <w:p/>
     <w:p>
       <w:r>
@@ -705,21 +632,12 @@
           <w:sz w:val="24"/>
         </w:rPr>
       </w:pPr>
-      <w:proofErr w:type="gramStart"/>
       <w:r>
         <w:rPr>
           <w:rStyle w:val="nfasissutil"/>
           <w:sz w:val="24"/>
         </w:rPr>
-        <w:t>personal</w:t>
-      </w:r>
-      <w:proofErr w:type="gramEnd"/>
-      <w:r>
-        <w:rPr>
-          <w:rStyle w:val="nfasissutil"/>
-          <w:sz w:val="24"/>
-        </w:rPr>
-        <w:t>.</w:t>
+        <w:t>personal.</w:t>
       </w:r>
     </w:p>
     <w:p>
@@ -782,21 +700,12 @@
           <w:sz w:val="24"/>
         </w:rPr>
       </w:pPr>
-      <w:proofErr w:type="gramStart"/>
       <w:r>
         <w:rPr>
           <w:rStyle w:val="nfasissutil"/>
           <w:sz w:val="24"/>
         </w:rPr>
-        <w:t>usuarios</w:t>
-      </w:r>
-      <w:proofErr w:type="gramEnd"/>
-      <w:r>
-        <w:rPr>
-          <w:rStyle w:val="nfasissutil"/>
-          <w:sz w:val="24"/>
-        </w:rPr>
-        <w:t>.</w:t>
+        <w:t>usuarios.</w:t>
       </w:r>
     </w:p>
     <w:p>
@@ -813,17 +722,8 @@
           <w:rStyle w:val="nfasissutil"/>
           <w:sz w:val="24"/>
         </w:rPr>
-        <w:t xml:space="preserve">● Como usuario quiero conocer el historial de actividad de </w:t>
-      </w:r>
-      <w:proofErr w:type="gramStart"/>
-      <w:r>
-        <w:rPr>
-          <w:rStyle w:val="nfasissutil"/>
-          <w:sz w:val="24"/>
-        </w:rPr>
-        <w:t>mi</w:t>
-      </w:r>
-      <w:proofErr w:type="gramEnd"/>
+        <w:t>● Como usuario quiero conocer el historial de actividad de mi</w:t>
+      </w:r>
     </w:p>
     <w:p>
       <w:pPr>
@@ -834,21 +734,12 @@
           <w:sz w:val="24"/>
         </w:rPr>
       </w:pPr>
-      <w:proofErr w:type="gramStart"/>
       <w:r>
         <w:rPr>
           <w:rStyle w:val="nfasissutil"/>
           <w:sz w:val="24"/>
         </w:rPr>
-        <w:t>cuenta</w:t>
-      </w:r>
-      <w:proofErr w:type="gramEnd"/>
-      <w:r>
-        <w:rPr>
-          <w:rStyle w:val="nfasissutil"/>
-          <w:sz w:val="24"/>
-        </w:rPr>
-        <w:t>.</w:t>
+        <w:t>cuenta.</w:t>
       </w:r>
     </w:p>
     <w:p>
@@ -877,21 +768,12 @@
           <w:sz w:val="24"/>
         </w:rPr>
       </w:pPr>
-      <w:proofErr w:type="gramStart"/>
       <w:r>
         <w:rPr>
           <w:rStyle w:val="nfasissutil"/>
           <w:sz w:val="24"/>
         </w:rPr>
-        <w:t>cada</w:t>
-      </w:r>
-      <w:proofErr w:type="gramEnd"/>
-      <w:r>
-        <w:rPr>
-          <w:rStyle w:val="nfasissutil"/>
-          <w:sz w:val="24"/>
-        </w:rPr>
-        <w:t xml:space="preserve"> usuario.</w:t>
+        <w:t>cada usuario.</w:t>
       </w:r>
     </w:p>
     <w:p>
@@ -915,36 +797,20 @@
     </w:p>
     <w:p>
       <w:r>
-        <w:t xml:space="preserve">Se decide crear un sitio partiendo de un maquetado utilizando </w:t>
+        <w:t>Se decide crear un sitio partiendo de un maquetado utilizando Bootstrap.</w:t>
+      </w:r>
+    </w:p>
+    <w:p>
+      <w:r>
+        <w:t xml:space="preserve">Para dar seguimiento al avance del proyecto, se crea un </w:t>
       </w:r>
       <w:proofErr w:type="spellStart"/>
       <w:r>
-        <w:t>Bootstrap</w:t>
+        <w:t>dashboard</w:t>
       </w:r>
       <w:proofErr w:type="spellEnd"/>
       <w:r>
-        <w:t>.</w:t>
-      </w:r>
-    </w:p>
-    <w:p>
-      <w:r>
-        <w:t xml:space="preserve">Para dar seguimiento al avance del proyecto, se crea un </w:t>
-      </w:r>
-      <w:proofErr w:type="spellStart"/>
-      <w:r>
-        <w:t>dashboard</w:t>
-      </w:r>
-      <w:proofErr w:type="spellEnd"/>
-      <w:r>
-        <w:t xml:space="preserve"> en </w:t>
-      </w:r>
-      <w:proofErr w:type="spellStart"/>
-      <w:r>
-        <w:t>Trello</w:t>
-      </w:r>
-      <w:proofErr w:type="spellEnd"/>
-      <w:r>
-        <w:t xml:space="preserve"> (</w:t>
+        <w:t xml:space="preserve"> en Trello (</w:t>
       </w:r>
       <w:hyperlink r:id="rId6" w:history="1">
         <w:r>
@@ -1035,29 +901,21 @@
         <w:t xml:space="preserve">Usuario: persiste los datos de las cuentas de usuario, tales como </w:t>
       </w:r>
       <w:r>
-        <w:t xml:space="preserve">Email, Nombre, </w:t>
+        <w:t xml:space="preserve">Email, Nombre, Password, Rol, Habilitado, </w:t>
       </w:r>
       <w:proofErr w:type="spellStart"/>
       <w:r>
-        <w:t>Password</w:t>
+        <w:t>FechaAlta</w:t>
       </w:r>
       <w:proofErr w:type="spellEnd"/>
       <w:r>
-        <w:t xml:space="preserve">, Rol, Habilitado, </w:t>
+        <w:t xml:space="preserve">, </w:t>
       </w:r>
       <w:proofErr w:type="spellStart"/>
       <w:r>
-        <w:t>FechaAlta</w:t>
+        <w:t>FechaModificacion</w:t>
       </w:r>
       <w:proofErr w:type="spellEnd"/>
-      <w:r>
-        <w:t xml:space="preserve">, </w:t>
-      </w:r>
-      <w:proofErr w:type="spellStart"/>
-      <w:r>
-        <w:t>FechaModificacion</w:t>
-      </w:r>
-      <w:proofErr w:type="spellEnd"/>
     </w:p>
     <w:p>
       <w:pPr>
@@ -1093,40 +951,16 @@
       </w:r>
     </w:p>
     <w:p>
-      <w:proofErr w:type="gramStart"/>
-      <w:r>
-        <w:rPr>
-          <w:rStyle w:val="nfasissutil"/>
-        </w:rPr>
-        <w:t>Paso</w:t>
-      </w:r>
-      <w:proofErr w:type="gramEnd"/>
-      <w:r>
-        <w:rPr>
-          <w:rStyle w:val="nfasissutil"/>
-        </w:rPr>
-        <w:t xml:space="preserve"> 3</w:t>
-      </w:r>
-    </w:p>
-    <w:p>
-      <w:r>
-        <w:t xml:space="preserve">Se creó un registro de usuario, un </w:t>
-      </w:r>
-      <w:proofErr w:type="spellStart"/>
-      <w:r>
-        <w:t>login</w:t>
-      </w:r>
-      <w:proofErr w:type="spellEnd"/>
-      <w:r>
-        <w:t xml:space="preserve">, y se armaron visualizaciones para los 2 tipos de acceso solicitados. </w:t>
-      </w:r>
-      <w:proofErr w:type="spellStart"/>
-      <w:r>
-        <w:t>Admin</w:t>
-      </w:r>
-      <w:proofErr w:type="spellEnd"/>
-      <w:r>
-        <w:t xml:space="preserve"> y Usuario, con los accesos individuales para cada uno.</w:t>
+      <w:r>
+        <w:rPr>
+          <w:rStyle w:val="nfasissutil"/>
+        </w:rPr>
+        <w:t>Paso 3</w:t>
+      </w:r>
+    </w:p>
+    <w:p>
+      <w:r>
+        <w:t>Se creó un registro de usuario, un login, y se armaron visualizaciones para los 2 tipos de acceso solicitados. Admin y Usuario, con los accesos individuales para cada uno.</w:t>
       </w:r>
     </w:p>
     <w:p>
@@ -1213,39 +1047,16 @@
         <w:rPr>
           <w:rStyle w:val="nfasissutil"/>
           <w:sz w:val="24"/>
-        </w:rPr>
-      </w:pPr>
-      <w:proofErr w:type="spellStart"/>
+          <w:lang w:val="en-US"/>
+        </w:rPr>
+      </w:pPr>
       <w:r>
         <w:rPr>
           <w:rStyle w:val="nfasissutil"/>
           <w:sz w:val="24"/>
-        </w:rPr>
-        <w:t>Application</w:t>
-      </w:r>
-      <w:proofErr w:type="spellEnd"/>
-      <w:r>
-        <w:rPr>
-          <w:rStyle w:val="nfasissutil"/>
-          <w:sz w:val="24"/>
-        </w:rPr>
-        <w:t xml:space="preserve"> Security </w:t>
-      </w:r>
-      <w:proofErr w:type="spellStart"/>
-      <w:r>
-        <w:rPr>
-          <w:rStyle w:val="nfasissutil"/>
-          <w:sz w:val="24"/>
-        </w:rPr>
-        <w:t>Verification</w:t>
-      </w:r>
-      <w:proofErr w:type="spellEnd"/>
-      <w:r>
-        <w:rPr>
-          <w:rStyle w:val="nfasissutil"/>
-          <w:sz w:val="24"/>
-        </w:rPr>
-        <w:t xml:space="preserve"> Standard 4.0 (ASVS) para el Nivel</w:t>
+          <w:lang w:val="en-US"/>
+        </w:rPr>
+        <w:t>Application Security Verification Standard 4.0 (ASVS) para el Nivel</w:t>
       </w:r>
     </w:p>
     <w:p>
@@ -1255,26 +1066,25 @@
         <w:rPr>
           <w:rStyle w:val="nfasissutil"/>
           <w:sz w:val="24"/>
-        </w:rPr>
-      </w:pPr>
-      <w:proofErr w:type="gramStart"/>
+          <w:lang w:val="en-US"/>
+        </w:rPr>
+      </w:pPr>
       <w:r>
         <w:rPr>
           <w:rStyle w:val="nfasissutil"/>
           <w:sz w:val="24"/>
-        </w:rPr>
-        <w:t>dos</w:t>
-      </w:r>
-      <w:proofErr w:type="gramEnd"/>
-      <w:r>
-        <w:rPr>
-          <w:rStyle w:val="nfasissutil"/>
-          <w:sz w:val="24"/>
-        </w:rPr>
-        <w:t xml:space="preserve"> (2):</w:t>
-      </w:r>
-    </w:p>
-    <w:p/>
+          <w:lang w:val="en-US"/>
+        </w:rPr>
+        <w:t>dos (2):</w:t>
+      </w:r>
+    </w:p>
+    <w:p>
+      <w:pPr>
+        <w:rPr>
+          <w:lang w:val="en-US"/>
+        </w:rPr>
+      </w:pPr>
+    </w:p>
     <w:p>
       <w:pPr>
         <w:pStyle w:val="Ttulo2"/>
@@ -1284,69 +1094,24 @@
           <w:i w:val="0"/>
           <w:iCs w:val="0"/>
           <w:sz w:val="24"/>
+          <w:lang w:val="en-US"/>
         </w:rPr>
       </w:pPr>
       <w:r>
         <w:rPr>
           <w:rStyle w:val="nfasissutil"/>
           <w:sz w:val="24"/>
-        </w:rPr>
-        <w:t xml:space="preserve">● V2: </w:t>
-      </w:r>
-      <w:proofErr w:type="spellStart"/>
-      <w:r>
-        <w:rPr>
-          <w:rStyle w:val="nfasissutil"/>
+          <w:lang w:val="en-US"/>
+        </w:rPr>
+        <w:t xml:space="preserve">● V2: Authentication Verification Requirements </w:t>
+      </w:r>
+      <w:r>
+        <w:rPr>
+          <w:rStyle w:val="nfasissutil"/>
+          <w:i w:val="0"/>
+          <w:iCs w:val="0"/>
           <w:sz w:val="24"/>
-        </w:rPr>
-        <w:t>Authentication</w:t>
-      </w:r>
-      <w:proofErr w:type="spellEnd"/>
-      <w:r>
-        <w:rPr>
-          <w:rStyle w:val="nfasissutil"/>
-          <w:sz w:val="24"/>
-        </w:rPr>
-        <w:t xml:space="preserve"> </w:t>
-      </w:r>
-      <w:proofErr w:type="spellStart"/>
-      <w:r>
-        <w:rPr>
-          <w:rStyle w:val="nfasissutil"/>
-          <w:sz w:val="24"/>
-        </w:rPr>
-        <w:t>Verification</w:t>
-      </w:r>
-      <w:proofErr w:type="spellEnd"/>
-      <w:r>
-        <w:rPr>
-          <w:rStyle w:val="nfasissutil"/>
-          <w:sz w:val="24"/>
-        </w:rPr>
-        <w:t xml:space="preserve"> </w:t>
-      </w:r>
-      <w:proofErr w:type="spellStart"/>
-      <w:r>
-        <w:rPr>
-          <w:rStyle w:val="nfasissutil"/>
-          <w:sz w:val="24"/>
-        </w:rPr>
-        <w:t>Requirements</w:t>
-      </w:r>
-      <w:proofErr w:type="spellEnd"/>
-      <w:r>
-        <w:rPr>
-          <w:rStyle w:val="nfasissutil"/>
-          <w:sz w:val="24"/>
-        </w:rPr>
-        <w:t xml:space="preserve"> </w:t>
-      </w:r>
-      <w:r>
-        <w:rPr>
-          <w:rStyle w:val="nfasissutil"/>
-          <w:i w:val="0"/>
-          <w:iCs w:val="0"/>
-          <w:sz w:val="24"/>
+          <w:lang w:val="en-US"/>
         </w:rPr>
         <w:t>(V2.1.1-3, V2.1.5-12,</w:t>
       </w:r>
@@ -1379,88 +1144,17 @@
         <w:rPr>
           <w:rStyle w:val="nfasissutil"/>
           <w:sz w:val="24"/>
+          <w:lang w:val="en-US"/>
         </w:rPr>
       </w:pPr>
       <w:r>
         <w:rPr>
           <w:rStyle w:val="nfasissutil"/>
           <w:sz w:val="24"/>
-        </w:rPr>
-        <w:t xml:space="preserve">● V5: </w:t>
-      </w:r>
-      <w:proofErr w:type="spellStart"/>
-      <w:r>
-        <w:rPr>
-          <w:rStyle w:val="nfasissutil"/>
-          <w:sz w:val="24"/>
-        </w:rPr>
-        <w:t>Validation</w:t>
-      </w:r>
-      <w:proofErr w:type="spellEnd"/>
-      <w:r>
-        <w:rPr>
-          <w:rStyle w:val="nfasissutil"/>
-          <w:sz w:val="24"/>
-        </w:rPr>
-        <w:t xml:space="preserve">, </w:t>
-      </w:r>
-      <w:proofErr w:type="spellStart"/>
-      <w:r>
-        <w:rPr>
-          <w:rStyle w:val="nfasissutil"/>
-          <w:sz w:val="24"/>
-        </w:rPr>
-        <w:t>Sanitization</w:t>
-      </w:r>
-      <w:proofErr w:type="spellEnd"/>
-      <w:r>
-        <w:rPr>
-          <w:rStyle w:val="nfasissutil"/>
-          <w:sz w:val="24"/>
-        </w:rPr>
-        <w:t xml:space="preserve"> and </w:t>
-      </w:r>
-      <w:proofErr w:type="spellStart"/>
-      <w:r>
-        <w:rPr>
-          <w:rStyle w:val="nfasissutil"/>
-          <w:sz w:val="24"/>
-        </w:rPr>
-        <w:t>Encoding</w:t>
-      </w:r>
-      <w:proofErr w:type="spellEnd"/>
-      <w:r>
-        <w:rPr>
-          <w:rStyle w:val="nfasissutil"/>
-          <w:sz w:val="24"/>
-        </w:rPr>
-        <w:t xml:space="preserve"> </w:t>
-      </w:r>
-      <w:proofErr w:type="spellStart"/>
-      <w:r>
-        <w:rPr>
-          <w:rStyle w:val="nfasissutil"/>
-          <w:sz w:val="24"/>
-        </w:rPr>
-        <w:t>Verification</w:t>
-      </w:r>
-      <w:proofErr w:type="spellEnd"/>
-      <w:r>
-        <w:rPr>
-          <w:rStyle w:val="nfasissutil"/>
-          <w:sz w:val="24"/>
-        </w:rPr>
-        <w:t xml:space="preserve"> </w:t>
-      </w:r>
-      <w:proofErr w:type="spellStart"/>
-      <w:r>
-        <w:rPr>
-          <w:rStyle w:val="nfasissutil"/>
-          <w:sz w:val="24"/>
-        </w:rPr>
-        <w:t>Requirements</w:t>
-      </w:r>
-      <w:proofErr w:type="spellEnd"/>
+          <w:lang w:val="en-US"/>
+        </w:rPr>
+        <w:t>● V5: Validation, Sanitization and Encoding Verification Requirements</w:t>
+      </w:r>
     </w:p>
     <w:p>
       <w:pPr>
@@ -1471,6 +1165,7 @@
           <w:i w:val="0"/>
           <w:iCs w:val="0"/>
           <w:sz w:val="24"/>
+          <w:lang w:val="en-US"/>
         </w:rPr>
       </w:pPr>
       <w:r>
@@ -1479,6 +1174,7 @@
           <w:i w:val="0"/>
           <w:iCs w:val="0"/>
           <w:sz w:val="24"/>
+          <w:lang w:val="en-US"/>
         </w:rPr>
         <w:t>(V5.1-5.5)</w:t>
       </w:r>
@@ -1490,91 +1186,38 @@
         <w:rPr>
           <w:rStyle w:val="nfasissutil"/>
           <w:sz w:val="24"/>
+          <w:lang w:val="en-US"/>
         </w:rPr>
       </w:pPr>
       <w:r>
         <w:rPr>
           <w:rStyle w:val="nfasissutil"/>
           <w:sz w:val="24"/>
-        </w:rPr>
-        <w:t xml:space="preserve">● V7: Error </w:t>
-      </w:r>
-      <w:proofErr w:type="spellStart"/>
-      <w:r>
-        <w:rPr>
-          <w:rStyle w:val="nfasissutil"/>
+          <w:lang w:val="en-US"/>
+        </w:rPr>
+        <w:t xml:space="preserve">● V7: Error Handling and Logging Verification Requirements </w:t>
+      </w:r>
+      <w:r>
+        <w:rPr>
+          <w:rStyle w:val="nfasissutil"/>
+          <w:i w:val="0"/>
+          <w:iCs w:val="0"/>
           <w:sz w:val="24"/>
-        </w:rPr>
-        <w:t>Handling</w:t>
-      </w:r>
-      <w:proofErr w:type="spellEnd"/>
-      <w:r>
-        <w:rPr>
-          <w:rStyle w:val="nfasissutil"/>
-          <w:sz w:val="24"/>
-        </w:rPr>
-        <w:t xml:space="preserve"> and </w:t>
-      </w:r>
-      <w:proofErr w:type="spellStart"/>
-      <w:r>
-        <w:rPr>
-          <w:rStyle w:val="nfasissutil"/>
-          <w:sz w:val="24"/>
-        </w:rPr>
-        <w:t>Logging</w:t>
-      </w:r>
-      <w:proofErr w:type="spellEnd"/>
-      <w:r>
-        <w:rPr>
-          <w:rStyle w:val="nfasissutil"/>
-          <w:sz w:val="24"/>
-        </w:rPr>
-        <w:t xml:space="preserve"> </w:t>
-      </w:r>
-      <w:proofErr w:type="spellStart"/>
-      <w:r>
-        <w:rPr>
-          <w:rStyle w:val="nfasissutil"/>
-          <w:sz w:val="24"/>
-        </w:rPr>
-        <w:t>Verification</w:t>
-      </w:r>
-      <w:proofErr w:type="spellEnd"/>
-      <w:r>
-        <w:rPr>
-          <w:rStyle w:val="nfasissutil"/>
-          <w:sz w:val="24"/>
-        </w:rPr>
-        <w:t xml:space="preserve"> </w:t>
-      </w:r>
-      <w:proofErr w:type="spellStart"/>
-      <w:r>
-        <w:rPr>
-          <w:rStyle w:val="nfasissutil"/>
-          <w:sz w:val="24"/>
-        </w:rPr>
-        <w:t>Requirements</w:t>
-      </w:r>
-      <w:proofErr w:type="spellEnd"/>
-      <w:r>
-        <w:rPr>
-          <w:rStyle w:val="nfasissutil"/>
-          <w:sz w:val="24"/>
-        </w:rPr>
-        <w:t xml:space="preserve"> </w:t>
-      </w:r>
-      <w:r>
-        <w:rPr>
-          <w:rStyle w:val="nfasissutil"/>
-          <w:i w:val="0"/>
-          <w:iCs w:val="0"/>
-          <w:sz w:val="24"/>
+          <w:lang w:val="en-US"/>
         </w:rPr>
         <w:t>(V7.1-7.4)</w:t>
       </w:r>
     </w:p>
     <w:p>
-      <w:r>
+      <w:pPr>
+        <w:rPr>
+          <w:lang w:val="en-US"/>
+        </w:rPr>
+      </w:pPr>
+      <w:r>
+        <w:rPr>
+          <w:lang w:val="en-US"/>
+        </w:rPr>
         <w:br w:type="page"/>
       </w:r>
     </w:p>
@@ -1690,21 +1333,7 @@
         <w:rPr>
           <w:rStyle w:val="nfasissutil"/>
         </w:rPr>
-        <w:t xml:space="preserve">V2.1.1: </w:t>
-      </w:r>
-      <w:proofErr w:type="spellStart"/>
-      <w:r>
-        <w:rPr>
-          <w:rStyle w:val="nfasissutil"/>
-        </w:rPr>
-        <w:t>Passwords</w:t>
-      </w:r>
-      <w:proofErr w:type="spellEnd"/>
-      <w:r>
-        <w:rPr>
-          <w:rStyle w:val="nfasissutil"/>
-        </w:rPr>
-        <w:t xml:space="preserve"> con mínimo de 12 caracteres</w:t>
+        <w:t>V2.1.1: Passwords con mínimo de 12 caracteres</w:t>
       </w:r>
       <w:r>
         <w:rPr>
@@ -1751,25 +1380,7 @@
           <w:i w:val="0"/>
           <w:iCs w:val="0"/>
         </w:rPr>
-        <w:t xml:space="preserve">V2.1.2: </w:t>
-      </w:r>
-      <w:proofErr w:type="spellStart"/>
-      <w:r>
-        <w:rPr>
-          <w:rStyle w:val="nfasissutil"/>
-          <w:i w:val="0"/>
-          <w:iCs w:val="0"/>
-        </w:rPr>
-        <w:t>Password</w:t>
-      </w:r>
-      <w:proofErr w:type="spellEnd"/>
-      <w:r>
-        <w:rPr>
-          <w:rStyle w:val="nfasissutil"/>
-          <w:i w:val="0"/>
-          <w:iCs w:val="0"/>
-        </w:rPr>
-        <w:t xml:space="preserve"> con 64 o más caracteres son permitidas</w:t>
+        <w:t>V2.1.2: Password con 64 o más caracteres son permitidas</w:t>
       </w:r>
     </w:p>
     <w:p>
@@ -1810,25 +1421,7 @@
           <w:i w:val="0"/>
           <w:iCs w:val="0"/>
         </w:rPr>
-        <w:t xml:space="preserve">V2.1.3: </w:t>
-      </w:r>
-      <w:proofErr w:type="spellStart"/>
-      <w:r>
-        <w:rPr>
-          <w:rStyle w:val="nfasissutil"/>
-          <w:i w:val="0"/>
-          <w:iCs w:val="0"/>
-        </w:rPr>
-        <w:t>Passwords</w:t>
-      </w:r>
-      <w:proofErr w:type="spellEnd"/>
-      <w:r>
-        <w:rPr>
-          <w:rStyle w:val="nfasissutil"/>
-          <w:i w:val="0"/>
-          <w:iCs w:val="0"/>
-        </w:rPr>
-        <w:t xml:space="preserve"> con espacios no son permitidas</w:t>
+        <w:t>V2.1.3: Passwords con espacios no son permitidas</w:t>
       </w:r>
     </w:p>
     <w:p>
@@ -1851,13 +1444,8 @@
         <w:t>Plan de acción: Se implementa validación</w:t>
       </w:r>
       <w:r>
-        <w:t xml:space="preserve"> con </w:t>
-      </w:r>
-      <w:proofErr w:type="spellStart"/>
-      <w:r>
-        <w:t>javascript</w:t>
-      </w:r>
-      <w:proofErr w:type="spellEnd"/>
+        <w:t xml:space="preserve"> con javascript</w:t>
+      </w:r>
       <w:r>
         <w:t>.</w:t>
       </w:r>
@@ -1880,7 +1468,7 @@
           <w:i w:val="0"/>
           <w:iCs w:val="0"/>
         </w:rPr>
-        <w:t xml:space="preserve">V2.1.5: </w:t>
+        <w:t xml:space="preserve">V2.1.5: Passwords con caracteres </w:t>
       </w:r>
       <w:proofErr w:type="spellStart"/>
       <w:r>
@@ -1889,7 +1477,7 @@
           <w:i w:val="0"/>
           <w:iCs w:val="0"/>
         </w:rPr>
-        <w:t>Passwords</w:t>
+        <w:t>ascii</w:t>
       </w:r>
       <w:proofErr w:type="spellEnd"/>
       <w:r>
@@ -1898,24 +1486,6 @@
           <w:i w:val="0"/>
           <w:iCs w:val="0"/>
         </w:rPr>
-        <w:t xml:space="preserve"> con caracteres </w:t>
-      </w:r>
-      <w:proofErr w:type="spellStart"/>
-      <w:r>
-        <w:rPr>
-          <w:rStyle w:val="nfasissutil"/>
-          <w:i w:val="0"/>
-          <w:iCs w:val="0"/>
-        </w:rPr>
-        <w:t>ascii</w:t>
-      </w:r>
-      <w:proofErr w:type="spellEnd"/>
-      <w:r>
-        <w:rPr>
-          <w:rStyle w:val="nfasissutil"/>
-          <w:i w:val="0"/>
-          <w:iCs w:val="0"/>
-        </w:rPr>
         <w:t xml:space="preserve"> como emoticonos no son permitidas </w:t>
       </w:r>
     </w:p>
@@ -1939,13 +1509,8 @@
         <w:t>Plan de acción: Se implementa validación</w:t>
       </w:r>
       <w:r>
-        <w:t xml:space="preserve"> con </w:t>
-      </w:r>
-      <w:proofErr w:type="spellStart"/>
-      <w:r>
-        <w:t>javascript</w:t>
-      </w:r>
-      <w:proofErr w:type="spellEnd"/>
+        <w:t xml:space="preserve"> con javascript</w:t>
+      </w:r>
       <w:r>
         <w:t>.</w:t>
       </w:r>
@@ -1968,36 +1533,8 @@
           <w:i w:val="0"/>
           <w:iCs w:val="0"/>
         </w:rPr>
-        <w:t xml:space="preserve">V2.1.6: La funcionalidad de cambio de </w:t>
-      </w:r>
-      <w:proofErr w:type="spellStart"/>
-      <w:r>
-        <w:rPr>
-          <w:rStyle w:val="nfasissutil"/>
-          <w:i w:val="0"/>
-          <w:iCs w:val="0"/>
-        </w:rPr>
-        <w:t>password</w:t>
-      </w:r>
-      <w:proofErr w:type="spellEnd"/>
-      <w:r>
-        <w:rPr>
-          <w:rStyle w:val="nfasissutil"/>
-          <w:i w:val="0"/>
-          <w:iCs w:val="0"/>
-        </w:rPr>
-        <w:t xml:space="preserve"> requiere el usuario actual y la nueva </w:t>
-      </w:r>
-      <w:proofErr w:type="spellStart"/>
-      <w:r>
-        <w:rPr>
-          <w:rStyle w:val="nfasissutil"/>
-          <w:i w:val="0"/>
-          <w:iCs w:val="0"/>
-        </w:rPr>
-        <w:t>password</w:t>
-      </w:r>
-      <w:proofErr w:type="spellEnd"/>
+        <w:t>V2.1.6: La funcionalidad de cambio de password requiere el usuario actual y la nueva password</w:t>
+      </w:r>
     </w:p>
     <w:p>
       <w:pPr>
@@ -2019,13 +1556,8 @@
         <w:t>Plan de acción: Se implementa validación</w:t>
       </w:r>
       <w:r>
-        <w:t xml:space="preserve"> con </w:t>
-      </w:r>
-      <w:proofErr w:type="spellStart"/>
-      <w:r>
-        <w:t>javascript</w:t>
-      </w:r>
-      <w:proofErr w:type="spellEnd"/>
+        <w:t xml:space="preserve"> con javascript</w:t>
+      </w:r>
       <w:r>
         <w:t>.</w:t>
       </w:r>
@@ -2061,25 +1593,7 @@
           <w:i w:val="0"/>
           <w:iCs w:val="0"/>
         </w:rPr>
-        <w:t xml:space="preserve">V2.1.7: Chequear que la </w:t>
-      </w:r>
-      <w:proofErr w:type="spellStart"/>
-      <w:r>
-        <w:rPr>
-          <w:rStyle w:val="nfasissutil"/>
-          <w:i w:val="0"/>
-          <w:iCs w:val="0"/>
-        </w:rPr>
-        <w:t>password</w:t>
-      </w:r>
-      <w:proofErr w:type="spellEnd"/>
-      <w:r>
-        <w:rPr>
-          <w:rStyle w:val="nfasissutil"/>
-          <w:i w:val="0"/>
-          <w:iCs w:val="0"/>
-        </w:rPr>
-        <w:t xml:space="preserve"> ingresada no sea una de las comunes ya violadas, como 123456 o cosas por el estilo. Podemos chequearlo contra una lista interna nuestra o usar </w:t>
+        <w:t xml:space="preserve">V2.1.7: Chequear que la password ingresada no sea una de las comunes ya violadas, como 123456 o cosas por el estilo. Podemos chequearlo contra una lista interna nuestra o usar una </w:t>
       </w:r>
       <w:proofErr w:type="gramStart"/>
       <w:r>
@@ -2088,7 +1602,7 @@
           <w:i w:val="0"/>
           <w:iCs w:val="0"/>
         </w:rPr>
-        <w:t>una api externa</w:t>
+        <w:t>api externa</w:t>
       </w:r>
       <w:proofErr w:type="gramEnd"/>
       <w:r>
@@ -2097,43 +1611,7 @@
           <w:i w:val="0"/>
           <w:iCs w:val="0"/>
         </w:rPr>
-        <w:t xml:space="preserve">. Lo mejor y más fácil es que tengamos una lista interna, y ver que la </w:t>
-      </w:r>
-      <w:proofErr w:type="spellStart"/>
-      <w:r>
-        <w:rPr>
-          <w:rStyle w:val="nfasissutil"/>
-          <w:i w:val="0"/>
-          <w:iCs w:val="0"/>
-        </w:rPr>
-        <w:t>password</w:t>
-      </w:r>
-      <w:proofErr w:type="spellEnd"/>
-      <w:r>
-        <w:rPr>
-          <w:rStyle w:val="nfasissutil"/>
-          <w:i w:val="0"/>
-          <w:iCs w:val="0"/>
-        </w:rPr>
-        <w:t xml:space="preserve"> ingresada en el registro, o en el cambio de </w:t>
-      </w:r>
-      <w:proofErr w:type="spellStart"/>
-      <w:r>
-        <w:rPr>
-          <w:rStyle w:val="nfasissutil"/>
-          <w:i w:val="0"/>
-          <w:iCs w:val="0"/>
-        </w:rPr>
-        <w:t>password</w:t>
-      </w:r>
-      <w:proofErr w:type="spellEnd"/>
-      <w:r>
-        <w:rPr>
-          <w:rStyle w:val="nfasissutil"/>
-          <w:i w:val="0"/>
-          <w:iCs w:val="0"/>
-        </w:rPr>
-        <w:t xml:space="preserve"> no esté en esa lista.</w:t>
+        <w:t>. Lo mejor y más fácil es que tengamos una lista interna, y ver que la password ingresada en el registro, o en el cambio de password no esté en esa lista.</w:t>
       </w:r>
     </w:p>
     <w:p>
@@ -2156,15 +1634,7 @@
         <w:t xml:space="preserve">Plan de acción: </w:t>
       </w:r>
       <w:r>
-        <w:t xml:space="preserve">Se implementa una lista de contraseñas conocidas, y una búsqueda entre ellas para aceptar o rechazar la </w:t>
-      </w:r>
-      <w:proofErr w:type="spellStart"/>
-      <w:r>
-        <w:t>password</w:t>
-      </w:r>
-      <w:proofErr w:type="spellEnd"/>
-      <w:r>
-        <w:t xml:space="preserve"> ingresada.</w:t>
+        <w:t>Se implementa una lista de contraseñas conocidas, y una búsqueda entre ellas para aceptar o rechazar la password ingresada.</w:t>
       </w:r>
     </w:p>
     <w:p>
@@ -2185,36 +1655,16 @@
           <w:i w:val="0"/>
           <w:iCs w:val="0"/>
         </w:rPr>
-        <w:t xml:space="preserve">V2.1.8: Tener un medidor de seguridad para verificar que la </w:t>
-      </w:r>
-      <w:proofErr w:type="spellStart"/>
-      <w:r>
-        <w:rPr>
-          <w:rStyle w:val="nfasissutil"/>
-          <w:i w:val="0"/>
-          <w:iCs w:val="0"/>
-        </w:rPr>
-        <w:t>password</w:t>
-      </w:r>
-      <w:proofErr w:type="spellEnd"/>
-      <w:r>
-        <w:rPr>
-          <w:rStyle w:val="nfasissutil"/>
-          <w:i w:val="0"/>
-          <w:iCs w:val="0"/>
-        </w:rPr>
-        <w:t xml:space="preserve"> sea fuerte. Esos que te obligan a agregar mayúsculas, minúsculas, caracteres especiales, y van pintando de rojo, amarillo y verde. Ver si hay algo ya hecho para </w:t>
-      </w:r>
-      <w:proofErr w:type="spellStart"/>
-      <w:r>
-        <w:rPr>
-          <w:rStyle w:val="nfasissutil"/>
-          <w:i w:val="0"/>
-          <w:iCs w:val="0"/>
-        </w:rPr>
-        <w:t>copypastear</w:t>
-      </w:r>
-      <w:proofErr w:type="spellEnd"/>
+        <w:t xml:space="preserve">V2.1.8: Tener un medidor de seguridad para verificar que la password sea fuerte. Esos que te obligan a agregar mayúsculas, minúsculas, caracteres especiales, y van pintando de rojo, amarillo y verde. Ver si hay algo ya hecho para </w:t>
+      </w:r>
+      <w:r>
+        <w:rPr>
+          <w:rStyle w:val="nfasissutil"/>
+          <w:i w:val="0"/>
+          <w:iCs w:val="0"/>
+        </w:rPr>
+        <w:t>copiar y pegar</w:t>
+      </w:r>
       <w:r>
         <w:rPr>
           <w:rStyle w:val="nfasissutil"/>
@@ -2240,20 +1690,11 @@
         <w:ind w:left="0"/>
       </w:pPr>
       <w:r>
-        <w:lastRenderedPageBreak/>
         <w:tab/>
         <w:t xml:space="preserve">Plan de acción: </w:t>
       </w:r>
       <w:r>
-        <w:t xml:space="preserve">Se implementa un validador de </w:t>
-      </w:r>
-      <w:proofErr w:type="spellStart"/>
-      <w:r>
-        <w:t>password</w:t>
-      </w:r>
-      <w:proofErr w:type="spellEnd"/>
-      <w:r>
-        <w:t>, indicando con colores y una leyenda si la contraseña ingresada es débil, media o fuerte</w:t>
+        <w:t>Se implementa un validador de password, indicando con colores y una leyenda si la contraseña ingresada es débil, media o fuerte</w:t>
       </w:r>
       <w:r>
         <w:t>.</w:t>
@@ -2277,6 +1718,7 @@
           <w:i w:val="0"/>
           <w:iCs w:val="0"/>
         </w:rPr>
+        <w:lastRenderedPageBreak/>
         <w:t>V2.1.9: No tener reglas de composición de contraseñas con caracteres permitidos. Por ejemplo no limitar la cantidad de números, o de mayúsculas o minúsculas o caracteres especiales.</w:t>
       </w:r>
     </w:p>
@@ -2332,25 +1774,7 @@
           <w:i w:val="0"/>
           <w:iCs w:val="0"/>
         </w:rPr>
-        <w:t xml:space="preserve">V2.1.10: Que no haya requisitos de cambio de </w:t>
-      </w:r>
-      <w:proofErr w:type="spellStart"/>
-      <w:r>
-        <w:rPr>
-          <w:rStyle w:val="nfasissutil"/>
-          <w:i w:val="0"/>
-          <w:iCs w:val="0"/>
-        </w:rPr>
-        <w:t>password</w:t>
-      </w:r>
-      <w:proofErr w:type="spellEnd"/>
-      <w:r>
-        <w:rPr>
-          <w:rStyle w:val="nfasissutil"/>
-          <w:i w:val="0"/>
-          <w:iCs w:val="0"/>
-        </w:rPr>
-        <w:t xml:space="preserve"> periódico o impedimentos de contraseñas históricas.</w:t>
+        <w:t>V2.1.10: Que no haya requisitos de cambio de password periódico o impedimentos de contraseñas históricas.</w:t>
       </w:r>
     </w:p>
     <w:p>
@@ -2376,15 +1800,7 @@
         <w:t>Plan de acción:</w:t>
       </w:r>
       <w:r>
-        <w:t xml:space="preserve"> No requerimos cambios de </w:t>
-      </w:r>
-      <w:proofErr w:type="spellStart"/>
-      <w:r>
-        <w:t>password</w:t>
-      </w:r>
-      <w:proofErr w:type="spellEnd"/>
-      <w:r>
-        <w:t xml:space="preserve"> periódicos, y no tenemos forma de verificar históricos de </w:t>
+        <w:t xml:space="preserve"> No requerimos cambios de password periódicos, y no tenemos forma de verificar históricos de </w:t>
       </w:r>
       <w:proofErr w:type="spellStart"/>
       <w:r>
@@ -2488,23 +1904,7 @@
         <w:t>Plan de acción:</w:t>
       </w:r>
       <w:r>
-        <w:t xml:space="preserve"> Agregamos la posibilidad de visualizar la </w:t>
-      </w:r>
-      <w:proofErr w:type="spellStart"/>
-      <w:r>
-        <w:t>password</w:t>
-      </w:r>
-      <w:proofErr w:type="spellEnd"/>
-      <w:r>
-        <w:t xml:space="preserve"> presionando en una imagen de un ojo, para que el usuario pueda verificar si ingresó la </w:t>
-      </w:r>
-      <w:proofErr w:type="spellStart"/>
-      <w:r>
-        <w:t>password</w:t>
-      </w:r>
-      <w:proofErr w:type="spellEnd"/>
-      <w:r>
-        <w:t xml:space="preserve"> correctamente.</w:t>
+        <w:t xml:space="preserve"> Agregamos la posibilidad de visualizar la password presionando en una imagen de un ojo, para que el usuario pueda verificar si ingresó la password correctamente.</w:t>
       </w:r>
     </w:p>
     <w:p>
@@ -2525,7 +1925,7 @@
           <w:i w:val="0"/>
           <w:iCs w:val="0"/>
         </w:rPr>
-        <w:t xml:space="preserve">V2.2.1: Verificar que haya controles de anti automatización. Esto es que intenten con fuerza bruta adivinar una </w:t>
+        <w:t xml:space="preserve">V2.2.1: Verificar que haya controles de anti automatización. Esto es que intenten con fuerza bruta adivinar una password. Lo que habría que hacer acá es meter un captcha, e ir acumulando cuantos intentos de </w:t>
       </w:r>
       <w:proofErr w:type="spellStart"/>
       <w:r>
@@ -2534,7 +1934,7 @@
           <w:i w:val="0"/>
           <w:iCs w:val="0"/>
         </w:rPr>
-        <w:t>password</w:t>
+        <w:t>logueo</w:t>
       </w:r>
       <w:proofErr w:type="spellEnd"/>
       <w:r>
@@ -2543,7 +1943,7 @@
           <w:i w:val="0"/>
           <w:iCs w:val="0"/>
         </w:rPr>
-        <w:t xml:space="preserve">. Lo que habría que hacer acá es meter un </w:t>
+        <w:t xml:space="preserve"> fue haciendo erróneos, y si le pifió 5 veces seguidas por ejemplo, bloquearle la cuenta haciendo que no pueda </w:t>
       </w:r>
       <w:proofErr w:type="spellStart"/>
       <w:r>
@@ -2552,7 +1952,7 @@
           <w:i w:val="0"/>
           <w:iCs w:val="0"/>
         </w:rPr>
-        <w:t>captcha</w:t>
+        <w:t>loguearse</w:t>
       </w:r>
       <w:proofErr w:type="spellEnd"/>
       <w:r>
@@ -2561,7 +1961,7 @@
           <w:i w:val="0"/>
           <w:iCs w:val="0"/>
         </w:rPr>
-        <w:t xml:space="preserve">, e ir acumulando cuantos intentos de </w:t>
+        <w:t xml:space="preserve"> hasta dentro de media hora por ejemplo. Lo otro </w:t>
       </w:r>
       <w:proofErr w:type="spellStart"/>
       <w:r>
@@ -2570,7 +1970,7 @@
           <w:i w:val="0"/>
           <w:iCs w:val="0"/>
         </w:rPr>
-        <w:t>logueo</w:t>
+        <w:t>mas</w:t>
       </w:r>
       <w:proofErr w:type="spellEnd"/>
       <w:r>
@@ -2579,7 +1979,7 @@
           <w:i w:val="0"/>
           <w:iCs w:val="0"/>
         </w:rPr>
-        <w:t xml:space="preserve"> fue haciendo erróneos, y si le pifió 5 veces seguidas por ejemplo, bloquearle la cuenta haciendo que no pueda </w:t>
+        <w:t xml:space="preserve"> complejo para hacer pero no </w:t>
       </w:r>
       <w:proofErr w:type="spellStart"/>
       <w:r>
@@ -2588,6 +1988,24 @@
           <w:i w:val="0"/>
           <w:iCs w:val="0"/>
         </w:rPr>
+        <w:t>se</w:t>
+      </w:r>
+      <w:proofErr w:type="spellEnd"/>
+      <w:r>
+        <w:rPr>
+          <w:rStyle w:val="nfasissutil"/>
+          <w:i w:val="0"/>
+          <w:iCs w:val="0"/>
+        </w:rPr>
+        <w:t xml:space="preserve"> si vale la pena es bloquear la IP pero con lo de bloquear la cuenta para que no pueda </w:t>
+      </w:r>
+      <w:proofErr w:type="spellStart"/>
+      <w:r>
+        <w:rPr>
+          <w:rStyle w:val="nfasissutil"/>
+          <w:i w:val="0"/>
+          <w:iCs w:val="0"/>
+        </w:rPr>
         <w:t>loguearse</w:t>
       </w:r>
       <w:proofErr w:type="spellEnd"/>
@@ -2597,60 +2015,6 @@
           <w:i w:val="0"/>
           <w:iCs w:val="0"/>
         </w:rPr>
-        <w:t xml:space="preserve"> hasta dentro de media hora por ejemplo. Lo otro </w:t>
-      </w:r>
-      <w:proofErr w:type="spellStart"/>
-      <w:r>
-        <w:rPr>
-          <w:rStyle w:val="nfasissutil"/>
-          <w:i w:val="0"/>
-          <w:iCs w:val="0"/>
-        </w:rPr>
-        <w:t>mas</w:t>
-      </w:r>
-      <w:proofErr w:type="spellEnd"/>
-      <w:r>
-        <w:rPr>
-          <w:rStyle w:val="nfasissutil"/>
-          <w:i w:val="0"/>
-          <w:iCs w:val="0"/>
-        </w:rPr>
-        <w:t xml:space="preserve"> complejo para hacer pero no </w:t>
-      </w:r>
-      <w:proofErr w:type="spellStart"/>
-      <w:r>
-        <w:rPr>
-          <w:rStyle w:val="nfasissutil"/>
-          <w:i w:val="0"/>
-          <w:iCs w:val="0"/>
-        </w:rPr>
-        <w:t>se</w:t>
-      </w:r>
-      <w:proofErr w:type="spellEnd"/>
-      <w:r>
-        <w:rPr>
-          <w:rStyle w:val="nfasissutil"/>
-          <w:i w:val="0"/>
-          <w:iCs w:val="0"/>
-        </w:rPr>
-        <w:t xml:space="preserve"> si vale la pena es bloquear la IP pero con lo de bloquear la cuenta para que no pueda </w:t>
-      </w:r>
-      <w:proofErr w:type="spellStart"/>
-      <w:r>
-        <w:rPr>
-          <w:rStyle w:val="nfasissutil"/>
-          <w:i w:val="0"/>
-          <w:iCs w:val="0"/>
-        </w:rPr>
-        <w:t>loguearse</w:t>
-      </w:r>
-      <w:proofErr w:type="spellEnd"/>
-      <w:r>
-        <w:rPr>
-          <w:rStyle w:val="nfasissutil"/>
-          <w:i w:val="0"/>
-          <w:iCs w:val="0"/>
-        </w:rPr>
         <w:t xml:space="preserve"> en un tiempo alcanzaría.</w:t>
       </w:r>
     </w:p>
@@ -2677,15 +2041,7 @@
         <w:t>Plan de acción:</w:t>
       </w:r>
       <w:r>
-        <w:t xml:space="preserve"> Implementamos un </w:t>
-      </w:r>
-      <w:proofErr w:type="spellStart"/>
-      <w:r>
-        <w:t>captcha</w:t>
-      </w:r>
-      <w:proofErr w:type="spellEnd"/>
-      <w:r>
-        <w:t>, y bloqueos de cuentas de usuario luego de una cantidad fija de intentos de ingreso fallido.</w:t>
+        <w:t xml:space="preserve"> Implementamos un captcha, y bloqueos de cuentas de usuario luego de una cantidad fija de intentos de ingreso fallido.</w:t>
       </w:r>
     </w:p>
     <w:p>
@@ -2706,25 +2062,7 @@
           <w:i w:val="0"/>
           <w:iCs w:val="0"/>
         </w:rPr>
-        <w:t xml:space="preserve">V2.2.5: Verificar que cuando tengamos separados un proveedor de servicio de credenciales (CSP) y la verificación de la </w:t>
-      </w:r>
-      <w:proofErr w:type="spellStart"/>
-      <w:r>
-        <w:rPr>
-          <w:rStyle w:val="nfasissutil"/>
-          <w:i w:val="0"/>
-          <w:iCs w:val="0"/>
-        </w:rPr>
-        <w:t>password</w:t>
-      </w:r>
-      <w:proofErr w:type="spellEnd"/>
-      <w:r>
-        <w:rPr>
-          <w:rStyle w:val="nfasissutil"/>
-          <w:i w:val="0"/>
-          <w:iCs w:val="0"/>
-        </w:rPr>
-        <w:t xml:space="preserve"> de la aplicación, haya en el medio de los 2 </w:t>
+        <w:t xml:space="preserve">V2.2.5: Verificar que cuando tengamos separados un proveedor de servicio de credenciales (CSP) y la verificación de la password de la aplicación, haya en el medio de los 2 </w:t>
       </w:r>
       <w:proofErr w:type="spellStart"/>
       <w:r>
@@ -2807,85 +2145,6 @@
           <w:iCs w:val="0"/>
         </w:rPr>
       </w:pPr>
-      <w:r>
-        <w:rPr>
-          <w:rStyle w:val="nfasissutil"/>
-          <w:i w:val="0"/>
-          <w:iCs w:val="0"/>
-        </w:rPr>
-        <w:lastRenderedPageBreak/>
-        <w:t xml:space="preserve">V2.4.1: Guardar las </w:t>
-      </w:r>
-      <w:proofErr w:type="spellStart"/>
-      <w:r>
-        <w:rPr>
-          <w:rStyle w:val="nfasissutil"/>
-          <w:i w:val="0"/>
-          <w:iCs w:val="0"/>
-        </w:rPr>
-        <w:t>passwords</w:t>
-      </w:r>
-      <w:proofErr w:type="spellEnd"/>
-      <w:r>
-        <w:rPr>
-          <w:rStyle w:val="nfasissutil"/>
-          <w:i w:val="0"/>
-          <w:iCs w:val="0"/>
-        </w:rPr>
-        <w:t xml:space="preserve"> con hash y </w:t>
-      </w:r>
-      <w:proofErr w:type="spellStart"/>
-      <w:r>
-        <w:rPr>
-          <w:rStyle w:val="nfasissutil"/>
-          <w:i w:val="0"/>
-          <w:iCs w:val="0"/>
-        </w:rPr>
-        <w:t>salt</w:t>
-      </w:r>
-      <w:proofErr w:type="spellEnd"/>
-      <w:r>
-        <w:rPr>
-          <w:rStyle w:val="nfasissutil"/>
-          <w:i w:val="0"/>
-          <w:iCs w:val="0"/>
-        </w:rPr>
-        <w:t>.</w:t>
-      </w:r>
-    </w:p>
-    <w:p>
-      <w:pPr>
-        <w:pStyle w:val="Prrafodelista"/>
-        <w:ind w:left="0"/>
-      </w:pPr>
-      <w:r>
-        <w:tab/>
-        <w:t xml:space="preserve">Análisis: </w:t>
-      </w:r>
-      <w:r>
-        <w:t>Aplica</w:t>
-      </w:r>
-    </w:p>
-    <w:p>
-      <w:pPr>
-        <w:pStyle w:val="Prrafodelista"/>
-        <w:ind w:left="0"/>
-      </w:pPr>
-      <w:r>
-        <w:tab/>
-        <w:t>Plan de acción:</w:t>
-      </w:r>
-      <w:r>
-        <w:t xml:space="preserve"> Implementamos el algoritmo PBKDF2, que requiere la especificación de un </w:t>
-      </w:r>
-      <w:proofErr w:type="spellStart"/>
-      <w:r>
-        <w:t>salt</w:t>
-      </w:r>
-      <w:proofErr w:type="spellEnd"/>
-      <w:r>
-        <w:t>, para obtener el hash que guardaremos en la base de datos.</w:t>
-      </w:r>
     </w:p>
     <w:p>
       <w:pPr>
@@ -2899,164 +2158,6 @@
           <w:iCs w:val="0"/>
         </w:rPr>
       </w:pPr>
-      <w:r>
-        <w:rPr>
-          <w:rStyle w:val="nfasissutil"/>
-          <w:i w:val="0"/>
-          <w:iCs w:val="0"/>
-        </w:rPr>
-        <w:t xml:space="preserve">V2.4.2: El SALT que usemos, debe ser único por cada </w:t>
-      </w:r>
-      <w:proofErr w:type="spellStart"/>
-      <w:r>
-        <w:rPr>
-          <w:rStyle w:val="nfasissutil"/>
-          <w:i w:val="0"/>
-          <w:iCs w:val="0"/>
-        </w:rPr>
-        <w:t>password</w:t>
-      </w:r>
-      <w:proofErr w:type="spellEnd"/>
-      <w:r>
-        <w:rPr>
-          <w:rStyle w:val="nfasissutil"/>
-          <w:i w:val="0"/>
-          <w:iCs w:val="0"/>
-        </w:rPr>
-        <w:t xml:space="preserve"> que guardemos, y tiene que medir al menos 4 caracteres. Podemos tomar los </w:t>
-      </w:r>
-      <w:proofErr w:type="spellStart"/>
-      <w:r>
-        <w:rPr>
-          <w:rStyle w:val="nfasissutil"/>
-          <w:i w:val="0"/>
-          <w:iCs w:val="0"/>
-        </w:rPr>
-        <w:t>primers</w:t>
-      </w:r>
-      <w:proofErr w:type="spellEnd"/>
-      <w:r>
-        <w:rPr>
-          <w:rStyle w:val="nfasissutil"/>
-          <w:i w:val="0"/>
-          <w:iCs w:val="0"/>
-        </w:rPr>
-        <w:t xml:space="preserve"> 4 o últimos 4 caracteres dela </w:t>
-      </w:r>
-      <w:proofErr w:type="spellStart"/>
-      <w:r>
-        <w:rPr>
-          <w:rStyle w:val="nfasissutil"/>
-          <w:i w:val="0"/>
-          <w:iCs w:val="0"/>
-        </w:rPr>
-        <w:t>password</w:t>
-      </w:r>
-      <w:proofErr w:type="spellEnd"/>
-      <w:r>
-        <w:rPr>
-          <w:rStyle w:val="nfasissutil"/>
-          <w:i w:val="0"/>
-          <w:iCs w:val="0"/>
-        </w:rPr>
-        <w:t xml:space="preserve"> sin </w:t>
-      </w:r>
-      <w:proofErr w:type="spellStart"/>
-      <w:r>
-        <w:rPr>
-          <w:rStyle w:val="nfasissutil"/>
-          <w:i w:val="0"/>
-          <w:iCs w:val="0"/>
-        </w:rPr>
-        <w:t>hashear</w:t>
-      </w:r>
-      <w:proofErr w:type="spellEnd"/>
-      <w:r>
-        <w:rPr>
-          <w:rStyle w:val="nfasissutil"/>
-          <w:i w:val="0"/>
-          <w:iCs w:val="0"/>
-        </w:rPr>
-        <w:t xml:space="preserve"> y usar eso como </w:t>
-      </w:r>
-      <w:proofErr w:type="spellStart"/>
-      <w:r>
-        <w:rPr>
-          <w:rStyle w:val="nfasissutil"/>
-          <w:i w:val="0"/>
-          <w:iCs w:val="0"/>
-        </w:rPr>
-        <w:t>salt</w:t>
-      </w:r>
-      <w:proofErr w:type="spellEnd"/>
-      <w:r>
-        <w:rPr>
-          <w:rStyle w:val="nfasissutil"/>
-          <w:i w:val="0"/>
-          <w:iCs w:val="0"/>
-        </w:rPr>
-        <w:t xml:space="preserve">. Es importante que se haya elegido un algoritmo de encriptación con </w:t>
-      </w:r>
-      <w:proofErr w:type="spellStart"/>
-      <w:r>
-        <w:rPr>
-          <w:rStyle w:val="nfasissutil"/>
-          <w:i w:val="0"/>
-          <w:iCs w:val="0"/>
-        </w:rPr>
-        <w:t>salt</w:t>
-      </w:r>
-      <w:proofErr w:type="spellEnd"/>
-      <w:r>
-        <w:rPr>
-          <w:rStyle w:val="nfasissutil"/>
-          <w:i w:val="0"/>
-          <w:iCs w:val="0"/>
-        </w:rPr>
-        <w:t>, como por ejemplo AES256.</w:t>
-      </w:r>
-    </w:p>
-    <w:p>
-      <w:pPr>
-        <w:pStyle w:val="Prrafodelista"/>
-        <w:ind w:left="0"/>
-      </w:pPr>
-      <w:r>
-        <w:tab/>
-        <w:t xml:space="preserve">Análisis: </w:t>
-      </w:r>
-      <w:r>
-        <w:t>Aplica</w:t>
-      </w:r>
-    </w:p>
-    <w:p>
-      <w:pPr>
-        <w:pStyle w:val="Prrafodelista"/>
-        <w:ind w:left="0"/>
-      </w:pPr>
-      <w:r>
-        <w:tab/>
-        <w:t>Plan de acción:</w:t>
-      </w:r>
-      <w:r>
-        <w:t xml:space="preserve"> Lo implementamos tomando los últimos 4 caracteres de la </w:t>
-      </w:r>
-      <w:proofErr w:type="spellStart"/>
-      <w:r>
-        <w:t>password</w:t>
-      </w:r>
-      <w:proofErr w:type="spellEnd"/>
-      <w:r>
-        <w:t xml:space="preserve"> ingresada por el usuario, y generando un hash con md5 para utilizar como </w:t>
-      </w:r>
-      <w:proofErr w:type="spellStart"/>
-      <w:r>
-        <w:t>salt</w:t>
-      </w:r>
-      <w:proofErr w:type="spellEnd"/>
-      <w:r>
-        <w:t xml:space="preserve"> al momento de invocar a la encriptación con PBKDF2.</w:t>
-      </w:r>
     </w:p>
     <w:p>
       <w:pPr>
@@ -3066,49 +2167,10 @@
         <w:spacing w:after="0" w:line="240" w:lineRule="auto"/>
         <w:rPr>
           <w:rStyle w:val="nfasissutil"/>
-        </w:rPr>
-      </w:pPr>
-      <w:commentRangeStart w:id="0"/>
-      <w:r>
-        <w:rPr>
-          <w:rStyle w:val="nfasissutil"/>
-          <w:i w:val="0"/>
-          <w:iCs w:val="0"/>
-        </w:rPr>
-        <w:t xml:space="preserve">V2.4.3: Verificar que si usamos el algoritmo </w:t>
-      </w:r>
-      <w:r>
-        <w:rPr>
-          <w:rStyle w:val="nfasissutil"/>
-        </w:rPr>
-        <w:t>PBKDF2, la cantidad de iteraciones para encriptar sea el máximo que permita el servidor, que suele ser al menos 100.000 iteraciones.</w:t>
-      </w:r>
-    </w:p>
-    <w:p>
-      <w:pPr>
-        <w:pStyle w:val="Prrafodelista"/>
-        <w:ind w:left="0"/>
-      </w:pPr>
-      <w:r>
-        <w:tab/>
-        <w:t xml:space="preserve">Análisis: </w:t>
-      </w:r>
-      <w:r>
-        <w:t>Aplica</w:t>
-      </w:r>
-    </w:p>
-    <w:p>
-      <w:pPr>
-        <w:pStyle w:val="Prrafodelista"/>
-        <w:ind w:left="0"/>
-      </w:pPr>
-      <w:r>
-        <w:tab/>
-        <w:t>Plan de acción:</w:t>
-      </w:r>
-      <w:r>
-        <w:t xml:space="preserve"> Implementamos este algoritmo, por lo que COMPLETAR NACHO</w:t>
-      </w:r>
+          <w:i w:val="0"/>
+          <w:iCs w:val="0"/>
+        </w:rPr>
+      </w:pPr>
     </w:p>
     <w:p>
       <w:pPr>
@@ -3118,77 +2180,10 @@
         <w:spacing w:after="0" w:line="240" w:lineRule="auto"/>
         <w:rPr>
           <w:rStyle w:val="nfasissutil"/>
-        </w:rPr>
-      </w:pPr>
-      <w:r>
-        <w:rPr>
-          <w:rStyle w:val="nfasissutil"/>
-          <w:i w:val="0"/>
-          <w:iCs w:val="0"/>
-        </w:rPr>
-        <w:t xml:space="preserve">V2.4.4: Verificar que si usamos el algoritmo </w:t>
-      </w:r>
-      <w:proofErr w:type="spellStart"/>
-      <w:r>
-        <w:rPr>
-          <w:rStyle w:val="nfasissutil"/>
-        </w:rPr>
-        <w:t>bcrypt</w:t>
-      </w:r>
-      <w:proofErr w:type="spellEnd"/>
-      <w:r>
-        <w:rPr>
-          <w:rStyle w:val="nfasissutil"/>
-        </w:rPr>
-        <w:t xml:space="preserve">, el factor que pongamos sea lo que el servidor se aguante. </w:t>
-      </w:r>
-      <w:proofErr w:type="spellStart"/>
-      <w:r>
-        <w:rPr>
-          <w:rStyle w:val="nfasissutil"/>
-        </w:rPr>
-        <w:t>Tipicamente</w:t>
-      </w:r>
-      <w:proofErr w:type="spellEnd"/>
-      <w:r>
-        <w:rPr>
-          <w:rStyle w:val="nfasissutil"/>
-        </w:rPr>
-        <w:t xml:space="preserve"> es 13.</w:t>
-      </w:r>
-      <w:commentRangeEnd w:id="0"/>
-      <w:r>
-        <w:rPr>
-          <w:rStyle w:val="nfasissutil"/>
-        </w:rPr>
-        <w:commentReference w:id="0"/>
-      </w:r>
-    </w:p>
-    <w:p>
-      <w:pPr>
-        <w:pStyle w:val="Prrafodelista"/>
-        <w:ind w:left="0"/>
-      </w:pPr>
-      <w:r>
-        <w:tab/>
-        <w:t xml:space="preserve">Análisis: </w:t>
-      </w:r>
-      <w:r>
-        <w:t>NO aplica</w:t>
-      </w:r>
-    </w:p>
-    <w:p>
-      <w:pPr>
-        <w:pStyle w:val="Prrafodelista"/>
-        <w:ind w:left="0"/>
-      </w:pPr>
-      <w:r>
-        <w:tab/>
-        <w:t>Plan de acción:</w:t>
-      </w:r>
-      <w:r>
-        <w:t xml:space="preserve"> --</w:t>
-      </w:r>
+          <w:i w:val="0"/>
+          <w:iCs w:val="0"/>
+        </w:rPr>
+      </w:pPr>
     </w:p>
     <w:p>
       <w:pPr>
@@ -3202,146 +2197,6 @@
           <w:iCs w:val="0"/>
         </w:rPr>
       </w:pPr>
-      <w:r>
-        <w:rPr>
-          <w:rStyle w:val="nfasissutil"/>
-          <w:i w:val="0"/>
-          <w:iCs w:val="0"/>
-        </w:rPr>
-        <w:t xml:space="preserve">V2.4.5: Verificar que se haga al menos una iteración adicional en el algoritmo de encriptación, que el </w:t>
-      </w:r>
-      <w:proofErr w:type="spellStart"/>
-      <w:r>
-        <w:rPr>
-          <w:rStyle w:val="nfasissutil"/>
-          <w:i w:val="0"/>
-          <w:iCs w:val="0"/>
-        </w:rPr>
-        <w:t>salt</w:t>
-      </w:r>
-      <w:proofErr w:type="spellEnd"/>
-      <w:r>
-        <w:rPr>
-          <w:rStyle w:val="nfasissutil"/>
-          <w:i w:val="0"/>
-          <w:iCs w:val="0"/>
-        </w:rPr>
-        <w:t xml:space="preserve"> sea secreto y que sea generado por un generador de bits aleatorio aprobado y </w:t>
-      </w:r>
-      <w:proofErr w:type="spellStart"/>
-      <w:r>
-        <w:rPr>
-          <w:rStyle w:val="nfasissutil"/>
-          <w:i w:val="0"/>
-          <w:iCs w:val="0"/>
-        </w:rPr>
-        <w:t>propocione</w:t>
-      </w:r>
-      <w:proofErr w:type="spellEnd"/>
-      <w:r>
-        <w:rPr>
-          <w:rStyle w:val="nfasissutil"/>
-          <w:i w:val="0"/>
-          <w:iCs w:val="0"/>
-        </w:rPr>
-        <w:t xml:space="preserve"> la fuerza de seguridad </w:t>
-      </w:r>
-      <w:proofErr w:type="spellStart"/>
-      <w:r>
-        <w:rPr>
-          <w:rStyle w:val="nfasissutil"/>
-          <w:i w:val="0"/>
-          <w:iCs w:val="0"/>
-        </w:rPr>
-        <w:t>minima</w:t>
-      </w:r>
-      <w:proofErr w:type="spellEnd"/>
-      <w:r>
-        <w:rPr>
-          <w:rStyle w:val="nfasissutil"/>
-          <w:i w:val="0"/>
-          <w:iCs w:val="0"/>
-        </w:rPr>
-        <w:t xml:space="preserve">. El </w:t>
-      </w:r>
-      <w:proofErr w:type="spellStart"/>
-      <w:r>
-        <w:rPr>
-          <w:rStyle w:val="nfasissutil"/>
-          <w:i w:val="0"/>
-          <w:iCs w:val="0"/>
-        </w:rPr>
-        <w:t>salt</w:t>
-      </w:r>
-      <w:proofErr w:type="spellEnd"/>
-      <w:r>
-        <w:rPr>
-          <w:rStyle w:val="nfasissutil"/>
-          <w:i w:val="0"/>
-          <w:iCs w:val="0"/>
-        </w:rPr>
-        <w:t xml:space="preserve"> se debe almacenar por separado  de las contraseñas encriptadas, por ejemplo en un dispositivo tipo un </w:t>
-      </w:r>
-      <w:proofErr w:type="spellStart"/>
-      <w:r>
-        <w:rPr>
-          <w:rStyle w:val="nfasissutil"/>
-          <w:i w:val="0"/>
-          <w:iCs w:val="0"/>
-        </w:rPr>
-        <w:t>modulo</w:t>
-      </w:r>
-      <w:proofErr w:type="spellEnd"/>
-      <w:r>
-        <w:rPr>
-          <w:rStyle w:val="nfasissutil"/>
-          <w:i w:val="0"/>
-          <w:iCs w:val="0"/>
-        </w:rPr>
-        <w:t xml:space="preserve"> de seguridad (hardware).</w:t>
-      </w:r>
-    </w:p>
-    <w:p>
-      <w:pPr>
-        <w:pStyle w:val="Prrafodelista"/>
-        <w:ind w:left="0"/>
-      </w:pPr>
-      <w:r>
-        <w:tab/>
-        <w:t xml:space="preserve">Análisis: </w:t>
-      </w:r>
-      <w:r>
-        <w:t>No Aplica</w:t>
-      </w:r>
-    </w:p>
-    <w:p>
-      <w:pPr>
-        <w:pStyle w:val="Prrafodelista"/>
-        <w:ind w:left="0"/>
-      </w:pPr>
-      <w:r>
-        <w:tab/>
-        <w:t>Plan de acción:</w:t>
-      </w:r>
-      <w:r>
-        <w:t xml:space="preserve"> Como obtenemos el </w:t>
-      </w:r>
-      <w:proofErr w:type="spellStart"/>
-      <w:r>
-        <w:t>salt</w:t>
-      </w:r>
-      <w:proofErr w:type="spellEnd"/>
-      <w:r>
-        <w:t xml:space="preserve"> dinámicamente a partir de la </w:t>
-      </w:r>
-      <w:proofErr w:type="spellStart"/>
-      <w:r>
-        <w:t>password</w:t>
-      </w:r>
-      <w:proofErr w:type="spellEnd"/>
-      <w:r>
-        <w:t xml:space="preserve"> ingresada por el usuario, no necesitamos almacenarlo.</w:t>
-      </w:r>
     </w:p>
     <w:p>
       <w:pPr>
@@ -3361,7 +2216,44 @@
           <w:i w:val="0"/>
           <w:iCs w:val="0"/>
         </w:rPr>
-        <w:t>V2.5.1: Verificar que en el recupero de clave, la clave no sea enviada en texto al usuario.</w:t>
+        <w:lastRenderedPageBreak/>
+        <w:t xml:space="preserve">V2.4.1: Guardar las </w:t>
+      </w:r>
+      <w:proofErr w:type="spellStart"/>
+      <w:r>
+        <w:rPr>
+          <w:rStyle w:val="nfasissutil"/>
+          <w:i w:val="0"/>
+          <w:iCs w:val="0"/>
+        </w:rPr>
+        <w:t>passwords</w:t>
+      </w:r>
+      <w:proofErr w:type="spellEnd"/>
+      <w:r>
+        <w:rPr>
+          <w:rStyle w:val="nfasissutil"/>
+          <w:i w:val="0"/>
+          <w:iCs w:val="0"/>
+        </w:rPr>
+        <w:t xml:space="preserve"> con hash y </w:t>
+      </w:r>
+      <w:proofErr w:type="spellStart"/>
+      <w:r>
+        <w:rPr>
+          <w:rStyle w:val="nfasissutil"/>
+          <w:i w:val="0"/>
+          <w:iCs w:val="0"/>
+        </w:rPr>
+        <w:t>salt</w:t>
+      </w:r>
+      <w:proofErr w:type="spellEnd"/>
+      <w:r>
+        <w:rPr>
+          <w:rStyle w:val="nfasissutil"/>
+          <w:i w:val="0"/>
+          <w:iCs w:val="0"/>
+        </w:rPr>
+        <w:t>.</w:t>
       </w:r>
     </w:p>
     <w:p>
@@ -3387,31 +2279,15 @@
         <w:t>Plan de acción:</w:t>
       </w:r>
       <w:r>
-        <w:t xml:space="preserve"> Para recuperar la clave, enviamos un link para que modifiquen la clave desde el sitio. La clave vieja pierde validez, y debe definirse una nueva. El link incluye información encriptada y </w:t>
+        <w:t xml:space="preserve"> Implementamos el algoritmo PBKDF2, que requiere la especificación de un </w:t>
       </w:r>
       <w:proofErr w:type="spellStart"/>
       <w:r>
-        <w:t>token</w:t>
+        <w:t>salt</w:t>
       </w:r>
       <w:proofErr w:type="spellEnd"/>
       <w:r>
-        <w:t xml:space="preserve"> para verificar desde el </w:t>
-      </w:r>
-      <w:proofErr w:type="spellStart"/>
-      <w:r>
-        <w:t>controller</w:t>
-      </w:r>
-      <w:proofErr w:type="spellEnd"/>
-      <w:r>
-        <w:t xml:space="preserve"> que la invocación del </w:t>
-      </w:r>
-      <w:proofErr w:type="spellStart"/>
-      <w:r>
-        <w:t>action</w:t>
-      </w:r>
-      <w:proofErr w:type="spellEnd"/>
-      <w:r>
-        <w:t xml:space="preserve"> es a través de un link que nosotros mismos generamos con anterioridad.</w:t>
+        <w:t>, para obtener el hash que guardaremos en la base de datos.</w:t>
       </w:r>
     </w:p>
     <w:p>
@@ -3432,21 +2308,92 @@
           <w:i w:val="0"/>
           <w:iCs w:val="0"/>
         </w:rPr>
-        <w:t>V2.5.2: Verificar que el recupero de claves basado en conocimiento o preguntas secretas no esté presente.</w:t>
-      </w:r>
-    </w:p>
-    <w:p>
-      <w:pPr>
-        <w:pStyle w:val="Prrafodelista"/>
-        <w:ind w:left="0"/>
-      </w:pPr>
-      <w:r>
-        <w:lastRenderedPageBreak/>
+        <w:t xml:space="preserve">V2.4.2: El SALT que usemos, debe ser único por cada password que guardemos, y tiene que medir al menos 4 caracteres. Podemos tomar los </w:t>
+      </w:r>
+      <w:proofErr w:type="spellStart"/>
+      <w:r>
+        <w:rPr>
+          <w:rStyle w:val="nfasissutil"/>
+          <w:i w:val="0"/>
+          <w:iCs w:val="0"/>
+        </w:rPr>
+        <w:t>primers</w:t>
+      </w:r>
+      <w:proofErr w:type="spellEnd"/>
+      <w:r>
+        <w:rPr>
+          <w:rStyle w:val="nfasissutil"/>
+          <w:i w:val="0"/>
+          <w:iCs w:val="0"/>
+        </w:rPr>
+        <w:t xml:space="preserve"> 4 o últimos 4 caracteres dela password sin </w:t>
+      </w:r>
+      <w:proofErr w:type="spellStart"/>
+      <w:r>
+        <w:rPr>
+          <w:rStyle w:val="nfasissutil"/>
+          <w:i w:val="0"/>
+          <w:iCs w:val="0"/>
+        </w:rPr>
+        <w:t>hashear</w:t>
+      </w:r>
+      <w:proofErr w:type="spellEnd"/>
+      <w:r>
+        <w:rPr>
+          <w:rStyle w:val="nfasissutil"/>
+          <w:i w:val="0"/>
+          <w:iCs w:val="0"/>
+        </w:rPr>
+        <w:t xml:space="preserve"> y usar eso como </w:t>
+      </w:r>
+      <w:proofErr w:type="spellStart"/>
+      <w:r>
+        <w:rPr>
+          <w:rStyle w:val="nfasissutil"/>
+          <w:i w:val="0"/>
+          <w:iCs w:val="0"/>
+        </w:rPr>
+        <w:t>salt</w:t>
+      </w:r>
+      <w:proofErr w:type="spellEnd"/>
+      <w:r>
+        <w:rPr>
+          <w:rStyle w:val="nfasissutil"/>
+          <w:i w:val="0"/>
+          <w:iCs w:val="0"/>
+        </w:rPr>
+        <w:t xml:space="preserve">. Es importante que se haya elegido un algoritmo de encriptación con </w:t>
+      </w:r>
+      <w:proofErr w:type="spellStart"/>
+      <w:r>
+        <w:rPr>
+          <w:rStyle w:val="nfasissutil"/>
+          <w:i w:val="0"/>
+          <w:iCs w:val="0"/>
+        </w:rPr>
+        <w:t>salt</w:t>
+      </w:r>
+      <w:proofErr w:type="spellEnd"/>
+      <w:r>
+        <w:rPr>
+          <w:rStyle w:val="nfasissutil"/>
+          <w:i w:val="0"/>
+          <w:iCs w:val="0"/>
+        </w:rPr>
+        <w:t>, como por ejemplo AES256.</w:t>
+      </w:r>
+    </w:p>
+    <w:p>
+      <w:pPr>
+        <w:pStyle w:val="Prrafodelista"/>
+        <w:ind w:left="0"/>
+      </w:pPr>
+      <w:r>
         <w:tab/>
         <w:t xml:space="preserve">Análisis: </w:t>
       </w:r>
       <w:r>
-        <w:t>No aplica</w:t>
+        <w:t>Aplica</w:t>
       </w:r>
     </w:p>
     <w:p>
@@ -3459,15 +2406,15 @@
         <w:t>Plan de acción:</w:t>
       </w:r>
       <w:r>
-        <w:t xml:space="preserve"> La recuperación de </w:t>
+        <w:t xml:space="preserve"> Lo implementamos tomando los últimos 4 caracteres de la password ingresada por el usuario, y generando un hash con md5 para utilizar como </w:t>
       </w:r>
       <w:proofErr w:type="spellStart"/>
       <w:r>
-        <w:t>passwords</w:t>
+        <w:t>salt</w:t>
       </w:r>
       <w:proofErr w:type="spellEnd"/>
       <w:r>
-        <w:t xml:space="preserve"> se realiza a través de un link que llega por correo electrónico.</w:t>
+        <w:t xml:space="preserve"> al momento de invocar a la encriptación con PBKDF2.</w:t>
       </w:r>
     </w:p>
     <w:p>
@@ -3478,17 +2425,21 @@
         <w:spacing w:after="0" w:line="240" w:lineRule="auto"/>
         <w:rPr>
           <w:rStyle w:val="nfasissutil"/>
-          <w:i w:val="0"/>
-          <w:iCs w:val="0"/>
-        </w:rPr>
-      </w:pPr>
-      <w:r>
-        <w:rPr>
-          <w:rStyle w:val="nfasissutil"/>
-          <w:i w:val="0"/>
-          <w:iCs w:val="0"/>
-        </w:rPr>
-        <w:t>V2.5.3: Verificar que el recupero de clave no revele la contraseña actual de ninguna forma.</w:t>
+        </w:rPr>
+      </w:pPr>
+      <w:r>
+        <w:rPr>
+          <w:rStyle w:val="nfasissutil"/>
+          <w:i w:val="0"/>
+          <w:iCs w:val="0"/>
+        </w:rPr>
+        <w:t xml:space="preserve">V2.4.3: Verificar que si usamos el algoritmo </w:t>
+      </w:r>
+      <w:r>
+        <w:rPr>
+          <w:rStyle w:val="nfasissutil"/>
+        </w:rPr>
+        <w:t>PBKDF2, la cantidad de iteraciones para encriptar sea el máximo que permita el servidor, que suele ser al menos 100.000 iteraciones.</w:t>
       </w:r>
     </w:p>
     <w:p>
@@ -3501,7 +2452,7 @@
         <w:t xml:space="preserve">Análisis: </w:t>
       </w:r>
       <w:r>
-        <w:t>No aplica</w:t>
+        <w:t>Aplica</w:t>
       </w:r>
     </w:p>
     <w:p>
@@ -3514,7 +2465,7 @@
         <w:t>Plan de acción:</w:t>
       </w:r>
       <w:r>
-        <w:t xml:space="preserve"> No revelamos la clave de ninguna forma.</w:t>
+        <w:t xml:space="preserve"> Implementamos este algoritmo, por lo que COMPLETAR NACHO</w:t>
       </w:r>
     </w:p>
     <w:p>
@@ -3525,53 +2476,43 @@
         <w:spacing w:after="0" w:line="240" w:lineRule="auto"/>
         <w:rPr>
           <w:rStyle w:val="nfasissutil"/>
-          <w:i w:val="0"/>
-          <w:iCs w:val="0"/>
-        </w:rPr>
-      </w:pPr>
-      <w:r>
-        <w:rPr>
-          <w:rStyle w:val="nfasissutil"/>
-          <w:i w:val="0"/>
-          <w:iCs w:val="0"/>
-        </w:rPr>
-        <w:t xml:space="preserve">V2.5.4: Verificar que las cuentas compartidas o default no estén presentes. Por ejemplo </w:t>
+        </w:rPr>
+      </w:pPr>
+      <w:r>
+        <w:rPr>
+          <w:rStyle w:val="nfasissutil"/>
+          <w:i w:val="0"/>
+          <w:iCs w:val="0"/>
+        </w:rPr>
+        <w:t xml:space="preserve">V2.4.4: Verificar que si usamos el algoritmo </w:t>
       </w:r>
       <w:proofErr w:type="spellStart"/>
       <w:r>
         <w:rPr>
           <w:rStyle w:val="nfasissutil"/>
-          <w:i w:val="0"/>
-          <w:iCs w:val="0"/>
-        </w:rPr>
-        <w:t>root</w:t>
+        </w:rPr>
+        <w:t>bcrypt</w:t>
       </w:r>
       <w:proofErr w:type="spellEnd"/>
       <w:r>
         <w:rPr>
           <w:rStyle w:val="nfasissutil"/>
-          <w:i w:val="0"/>
-          <w:iCs w:val="0"/>
-        </w:rPr>
-        <w:t xml:space="preserve">, </w:t>
+        </w:rPr>
+        <w:t xml:space="preserve">, el factor que pongamos sea lo que el servidor se aguante. </w:t>
       </w:r>
       <w:proofErr w:type="spellStart"/>
       <w:r>
         <w:rPr>
           <w:rStyle w:val="nfasissutil"/>
-          <w:i w:val="0"/>
-          <w:iCs w:val="0"/>
-        </w:rPr>
-        <w:t>admin</w:t>
+        </w:rPr>
+        <w:t>Tipicamente</w:t>
       </w:r>
       <w:proofErr w:type="spellEnd"/>
       <w:r>
         <w:rPr>
           <w:rStyle w:val="nfasissutil"/>
-          <w:i w:val="0"/>
-          <w:iCs w:val="0"/>
-        </w:rPr>
-        <w:t>, etc. Esto lo podemos meter en la lista de uno de los puntos de arriba, tipo claves conocidas no válidas.</w:t>
+        </w:rPr>
+        <w:t xml:space="preserve"> es 13.</w:t>
       </w:r>
     </w:p>
     <w:p>
@@ -3584,7 +2525,7 @@
         <w:t xml:space="preserve">Análisis: </w:t>
       </w:r>
       <w:r>
-        <w:t>Aplica</w:t>
+        <w:t>NO aplica</w:t>
       </w:r>
     </w:p>
     <w:p>
@@ -3597,15 +2538,7 @@
         <w:t>Plan de acción:</w:t>
       </w:r>
       <w:r>
-        <w:t xml:space="preserve"> Utilizamos una lista descargada </w:t>
-      </w:r>
-      <w:proofErr w:type="gramStart"/>
-      <w:r>
-        <w:t>de ……</w:t>
-      </w:r>
-      <w:proofErr w:type="gramEnd"/>
-      <w:r>
-        <w:t xml:space="preserve"> COMPLTAR CHRISTIAN/NACHO.</w:t>
+        <w:t xml:space="preserve"> --</w:t>
       </w:r>
     </w:p>
     <w:p>
@@ -3626,7 +2559,97 @@
           <w:i w:val="0"/>
           <w:iCs w:val="0"/>
         </w:rPr>
-        <w:t>V2.5.5: Verificar que si se reemplaza o cambia un factor de autorización, por ejemplo agregando algo más aparte del email y contraseña, el usuario sea notificado.</w:t>
+        <w:t xml:space="preserve">V2.4.5: Verificar que se haga al menos una iteración adicional en el algoritmo de encriptación, que el </w:t>
+      </w:r>
+      <w:proofErr w:type="spellStart"/>
+      <w:r>
+        <w:rPr>
+          <w:rStyle w:val="nfasissutil"/>
+          <w:i w:val="0"/>
+          <w:iCs w:val="0"/>
+        </w:rPr>
+        <w:t>salt</w:t>
+      </w:r>
+      <w:proofErr w:type="spellEnd"/>
+      <w:r>
+        <w:rPr>
+          <w:rStyle w:val="nfasissutil"/>
+          <w:i w:val="0"/>
+          <w:iCs w:val="0"/>
+        </w:rPr>
+        <w:t xml:space="preserve"> sea secreto y que sea generado por un generador de bits aleatorio aprobado y </w:t>
+      </w:r>
+      <w:proofErr w:type="spellStart"/>
+      <w:r>
+        <w:rPr>
+          <w:rStyle w:val="nfasissutil"/>
+          <w:i w:val="0"/>
+          <w:iCs w:val="0"/>
+        </w:rPr>
+        <w:t>propocione</w:t>
+      </w:r>
+      <w:proofErr w:type="spellEnd"/>
+      <w:r>
+        <w:rPr>
+          <w:rStyle w:val="nfasissutil"/>
+          <w:i w:val="0"/>
+          <w:iCs w:val="0"/>
+        </w:rPr>
+        <w:t xml:space="preserve"> la fuerza de seguridad </w:t>
+      </w:r>
+      <w:proofErr w:type="spellStart"/>
+      <w:r>
+        <w:rPr>
+          <w:rStyle w:val="nfasissutil"/>
+          <w:i w:val="0"/>
+          <w:iCs w:val="0"/>
+        </w:rPr>
+        <w:t>minima</w:t>
+      </w:r>
+      <w:proofErr w:type="spellEnd"/>
+      <w:r>
+        <w:rPr>
+          <w:rStyle w:val="nfasissutil"/>
+          <w:i w:val="0"/>
+          <w:iCs w:val="0"/>
+        </w:rPr>
+        <w:t xml:space="preserve">. El </w:t>
+      </w:r>
+      <w:proofErr w:type="spellStart"/>
+      <w:r>
+        <w:rPr>
+          <w:rStyle w:val="nfasissutil"/>
+          <w:i w:val="0"/>
+          <w:iCs w:val="0"/>
+        </w:rPr>
+        <w:t>salt</w:t>
+      </w:r>
+      <w:proofErr w:type="spellEnd"/>
+      <w:r>
+        <w:rPr>
+          <w:rStyle w:val="nfasissutil"/>
+          <w:i w:val="0"/>
+          <w:iCs w:val="0"/>
+        </w:rPr>
+        <w:t xml:space="preserve"> se debe almacenar por separado  de las contraseñas encriptadas, por ejemplo en un dispositivo tipo un </w:t>
+      </w:r>
+      <w:proofErr w:type="spellStart"/>
+      <w:r>
+        <w:rPr>
+          <w:rStyle w:val="nfasissutil"/>
+          <w:i w:val="0"/>
+          <w:iCs w:val="0"/>
+        </w:rPr>
+        <w:t>modulo</w:t>
+      </w:r>
+      <w:proofErr w:type="spellEnd"/>
+      <w:r>
+        <w:rPr>
+          <w:rStyle w:val="nfasissutil"/>
+          <w:i w:val="0"/>
+          <w:iCs w:val="0"/>
+        </w:rPr>
+        <w:t xml:space="preserve"> de seguridad (hardware).</w:t>
       </w:r>
     </w:p>
     <w:p>
@@ -3639,6 +2662,61 @@
         <w:t xml:space="preserve">Análisis: </w:t>
       </w:r>
       <w:r>
+        <w:t>No Aplica</w:t>
+      </w:r>
+    </w:p>
+    <w:p>
+      <w:pPr>
+        <w:pStyle w:val="Prrafodelista"/>
+        <w:ind w:left="0"/>
+      </w:pPr>
+      <w:r>
+        <w:tab/>
+        <w:t>Plan de acción:</w:t>
+      </w:r>
+      <w:r>
+        <w:t xml:space="preserve"> Como obtenemos el </w:t>
+      </w:r>
+      <w:proofErr w:type="spellStart"/>
+      <w:r>
+        <w:t>salt</w:t>
+      </w:r>
+      <w:proofErr w:type="spellEnd"/>
+      <w:r>
+        <w:t xml:space="preserve"> dinámicamente a partir de la password ingresada por el usuario, no necesitamos almacenarlo.</w:t>
+      </w:r>
+    </w:p>
+    <w:p>
+      <w:pPr>
+        <w:autoSpaceDE w:val="0"/>
+        <w:autoSpaceDN w:val="0"/>
+        <w:adjustRightInd w:val="0"/>
+        <w:spacing w:after="0" w:line="240" w:lineRule="auto"/>
+        <w:rPr>
+          <w:rStyle w:val="nfasissutil"/>
+          <w:i w:val="0"/>
+          <w:iCs w:val="0"/>
+        </w:rPr>
+      </w:pPr>
+      <w:r>
+        <w:rPr>
+          <w:rStyle w:val="nfasissutil"/>
+          <w:i w:val="0"/>
+          <w:iCs w:val="0"/>
+        </w:rPr>
+        <w:t>V2.5.1: Verificar que en el recupero de clave, la clave no sea enviada en texto al usuario.</w:t>
+      </w:r>
+    </w:p>
+    <w:p>
+      <w:pPr>
+        <w:pStyle w:val="Prrafodelista"/>
+        <w:ind w:left="0"/>
+      </w:pPr>
+      <w:r>
+        <w:tab/>
+        <w:t xml:space="preserve">Análisis: </w:t>
+      </w:r>
+      <w:r>
         <w:t>Aplica</w:t>
       </w:r>
     </w:p>
@@ -3652,15 +2730,297 @@
         <w:t>Plan de acción:</w:t>
       </w:r>
       <w:r>
-        <w:t xml:space="preserve"> Si se realiza algún agregado al formulario de </w:t>
+        <w:t xml:space="preserve"> Para recuperar la clave, enviamos un link para que modifiquen la clave desde el sitio. La clave vieja pierde validez, y debe definirse una nueva. El </w:t>
+      </w:r>
+      <w:proofErr w:type="gramStart"/>
+      <w:r>
+        <w:t>link</w:t>
+      </w:r>
+      <w:proofErr w:type="gramEnd"/>
+      <w:r>
+        <w:t xml:space="preserve"> incluye información encriptada y token para verificar desde el </w:t>
       </w:r>
       <w:proofErr w:type="spellStart"/>
       <w:r>
-        <w:t>login</w:t>
+        <w:t>controller</w:t>
       </w:r>
       <w:proofErr w:type="spellEnd"/>
       <w:r>
-        <w:t>, se notificará al usuario a través de correo electrónico y los cambios se detallaran en la home del sitio.</w:t>
+        <w:t xml:space="preserve"> que la invocación del </w:t>
+      </w:r>
+      <w:proofErr w:type="spellStart"/>
+      <w:r>
+        <w:t>action</w:t>
+      </w:r>
+      <w:proofErr w:type="spellEnd"/>
+      <w:r>
+        <w:t xml:space="preserve"> es a través de un link que nosotros mismos generamos con anterioridad.</w:t>
+      </w:r>
+    </w:p>
+    <w:p>
+      <w:pPr>
+        <w:pStyle w:val="Prrafodelista"/>
+        <w:ind w:left="0"/>
+      </w:pPr>
+    </w:p>
+    <w:p>
+      <w:pPr>
+        <w:pStyle w:val="Prrafodelista"/>
+        <w:ind w:left="0"/>
+      </w:pPr>
+    </w:p>
+    <w:p>
+      <w:pPr>
+        <w:autoSpaceDE w:val="0"/>
+        <w:autoSpaceDN w:val="0"/>
+        <w:adjustRightInd w:val="0"/>
+        <w:spacing w:after="0" w:line="240" w:lineRule="auto"/>
+        <w:rPr>
+          <w:rStyle w:val="nfasissutil"/>
+          <w:i w:val="0"/>
+          <w:iCs w:val="0"/>
+        </w:rPr>
+      </w:pPr>
+      <w:r>
+        <w:rPr>
+          <w:rStyle w:val="nfasissutil"/>
+          <w:i w:val="0"/>
+          <w:iCs w:val="0"/>
+        </w:rPr>
+        <w:lastRenderedPageBreak/>
+        <w:t>V2.5.2: Verificar que el recupero de claves basado en conocimiento o preguntas secretas no esté presente.</w:t>
+      </w:r>
+    </w:p>
+    <w:p>
+      <w:pPr>
+        <w:pStyle w:val="Prrafodelista"/>
+        <w:ind w:left="0"/>
+      </w:pPr>
+      <w:r>
+        <w:tab/>
+        <w:t xml:space="preserve">Análisis: </w:t>
+      </w:r>
+      <w:r>
+        <w:t>No aplica</w:t>
+      </w:r>
+    </w:p>
+    <w:p>
+      <w:pPr>
+        <w:pStyle w:val="Prrafodelista"/>
+        <w:ind w:left="0"/>
+      </w:pPr>
+      <w:r>
+        <w:tab/>
+        <w:t>Plan de acción:</w:t>
+      </w:r>
+      <w:r>
+        <w:t xml:space="preserve"> La recuperación de </w:t>
+      </w:r>
+      <w:proofErr w:type="spellStart"/>
+      <w:r>
+        <w:t>passwords</w:t>
+      </w:r>
+      <w:proofErr w:type="spellEnd"/>
+      <w:r>
+        <w:t xml:space="preserve"> se realiza a través de un link que llega por correo electrónico.</w:t>
+      </w:r>
+    </w:p>
+    <w:p>
+      <w:pPr>
+        <w:autoSpaceDE w:val="0"/>
+        <w:autoSpaceDN w:val="0"/>
+        <w:adjustRightInd w:val="0"/>
+        <w:spacing w:after="0" w:line="240" w:lineRule="auto"/>
+        <w:rPr>
+          <w:rStyle w:val="nfasissutil"/>
+          <w:i w:val="0"/>
+          <w:iCs w:val="0"/>
+        </w:rPr>
+      </w:pPr>
+      <w:r>
+        <w:rPr>
+          <w:rStyle w:val="nfasissutil"/>
+          <w:i w:val="0"/>
+          <w:iCs w:val="0"/>
+        </w:rPr>
+        <w:t>V2.5.3: Verificar que el recupero de clave no revele la contraseña actual de ninguna forma.</w:t>
+      </w:r>
+    </w:p>
+    <w:p>
+      <w:pPr>
+        <w:pStyle w:val="Prrafodelista"/>
+        <w:ind w:left="0"/>
+      </w:pPr>
+      <w:r>
+        <w:tab/>
+        <w:t xml:space="preserve">Análisis: </w:t>
+      </w:r>
+      <w:r>
+        <w:t>No aplica</w:t>
+      </w:r>
+    </w:p>
+    <w:p>
+      <w:pPr>
+        <w:pStyle w:val="Prrafodelista"/>
+        <w:ind w:left="0"/>
+      </w:pPr>
+      <w:r>
+        <w:tab/>
+        <w:t>Plan de acción:</w:t>
+      </w:r>
+      <w:r>
+        <w:t xml:space="preserve"> No revelamos la clave de ninguna forma.</w:t>
+      </w:r>
+    </w:p>
+    <w:p>
+      <w:pPr>
+        <w:autoSpaceDE w:val="0"/>
+        <w:autoSpaceDN w:val="0"/>
+        <w:adjustRightInd w:val="0"/>
+        <w:spacing w:after="0" w:line="240" w:lineRule="auto"/>
+        <w:rPr>
+          <w:rStyle w:val="nfasissutil"/>
+          <w:i w:val="0"/>
+          <w:iCs w:val="0"/>
+        </w:rPr>
+      </w:pPr>
+      <w:r>
+        <w:rPr>
+          <w:rStyle w:val="nfasissutil"/>
+          <w:i w:val="0"/>
+          <w:iCs w:val="0"/>
+        </w:rPr>
+        <w:t xml:space="preserve">V2.5.4: Verificar que las cuentas compartidas o default no estén presentes. Por ejemplo </w:t>
+      </w:r>
+      <w:proofErr w:type="spellStart"/>
+      <w:r>
+        <w:rPr>
+          <w:rStyle w:val="nfasissutil"/>
+          <w:i w:val="0"/>
+          <w:iCs w:val="0"/>
+        </w:rPr>
+        <w:t>root</w:t>
+      </w:r>
+      <w:proofErr w:type="spellEnd"/>
+      <w:r>
+        <w:rPr>
+          <w:rStyle w:val="nfasissutil"/>
+          <w:i w:val="0"/>
+          <w:iCs w:val="0"/>
+        </w:rPr>
+        <w:t xml:space="preserve">, </w:t>
+      </w:r>
+      <w:proofErr w:type="spellStart"/>
+      <w:r>
+        <w:rPr>
+          <w:rStyle w:val="nfasissutil"/>
+          <w:i w:val="0"/>
+          <w:iCs w:val="0"/>
+        </w:rPr>
+        <w:t>admin</w:t>
+      </w:r>
+      <w:proofErr w:type="spellEnd"/>
+      <w:r>
+        <w:rPr>
+          <w:rStyle w:val="nfasissutil"/>
+          <w:i w:val="0"/>
+          <w:iCs w:val="0"/>
+        </w:rPr>
+        <w:t>, etc. Esto lo podemos meter en la lista de uno de los puntos de arriba, tipo claves conocidas no válidas.</w:t>
+      </w:r>
+    </w:p>
+    <w:p>
+      <w:pPr>
+        <w:pStyle w:val="Prrafodelista"/>
+        <w:ind w:left="0"/>
+      </w:pPr>
+      <w:r>
+        <w:tab/>
+        <w:t xml:space="preserve">Análisis: </w:t>
+      </w:r>
+      <w:r>
+        <w:t>Aplica</w:t>
+      </w:r>
+    </w:p>
+    <w:p>
+      <w:pPr>
+        <w:pStyle w:val="Prrafodelista"/>
+        <w:ind w:left="0"/>
+      </w:pPr>
+      <w:r>
+        <w:tab/>
+        <w:t>Plan de acción:</w:t>
+      </w:r>
+      <w:r>
+        <w:t xml:space="preserve"> </w:t>
+      </w:r>
+      <w:r>
+        <w:t>Utilizamos una validación por lista negra en las cuales tenemos las cuentas de mail que no se pueden utilizar.</w:t>
+      </w:r>
+    </w:p>
+    <w:p>
+      <w:pPr>
+        <w:autoSpaceDE w:val="0"/>
+        <w:autoSpaceDN w:val="0"/>
+        <w:adjustRightInd w:val="0"/>
+        <w:spacing w:after="0" w:line="240" w:lineRule="auto"/>
+        <w:rPr>
+          <w:rStyle w:val="nfasissutil"/>
+          <w:i w:val="0"/>
+          <w:iCs w:val="0"/>
+        </w:rPr>
+      </w:pPr>
+      <w:r>
+        <w:rPr>
+          <w:rStyle w:val="nfasissutil"/>
+          <w:i w:val="0"/>
+          <w:iCs w:val="0"/>
+        </w:rPr>
+        <w:t xml:space="preserve">V2.5.5: Verificar </w:t>
+      </w:r>
+      <w:proofErr w:type="gramStart"/>
+      <w:r>
+        <w:rPr>
+          <w:rStyle w:val="nfasissutil"/>
+          <w:i w:val="0"/>
+          <w:iCs w:val="0"/>
+        </w:rPr>
+        <w:t>que</w:t>
+      </w:r>
+      <w:proofErr w:type="gramEnd"/>
+      <w:r>
+        <w:rPr>
+          <w:rStyle w:val="nfasissutil"/>
+          <w:i w:val="0"/>
+          <w:iCs w:val="0"/>
+        </w:rPr>
+        <w:t xml:space="preserve"> si se reemplaza o cambia un factor de autorización, por ejemplo agregando algo más aparte del email y contraseña, el usuario sea notificado.</w:t>
+      </w:r>
+    </w:p>
+    <w:p>
+      <w:pPr>
+        <w:pStyle w:val="Prrafodelista"/>
+        <w:ind w:left="0"/>
+      </w:pPr>
+      <w:r>
+        <w:tab/>
+        <w:t xml:space="preserve">Análisis: </w:t>
+      </w:r>
+      <w:r>
+        <w:t>Aplica</w:t>
+      </w:r>
+    </w:p>
+    <w:p>
+      <w:pPr>
+        <w:pStyle w:val="Prrafodelista"/>
+        <w:ind w:left="0"/>
+      </w:pPr>
+      <w:r>
+        <w:tab/>
+        <w:t>Plan de acción:</w:t>
+      </w:r>
+      <w:r>
+        <w:t xml:space="preserve"> Si se realiza algún agregado al formulario de login, se notificará al usuario a través de correo electrónico y los cambios se detallaran en la home del sitio.</w:t>
       </w:r>
     </w:p>
     <w:p>
@@ -3687,6 +3047,7 @@
           <w:i/>
           <w:iCs/>
           <w:sz w:val="26"/>
+          <w:lang w:val="en-US"/>
         </w:rPr>
       </w:pPr>
       <w:r>
@@ -3697,56 +3058,9 @@
           <w:i/>
           <w:iCs/>
           <w:sz w:val="26"/>
-        </w:rPr>
-        <w:t xml:space="preserve">V5: </w:t>
-      </w:r>
-      <w:proofErr w:type="spellStart"/>
-      <w:r>
-        <w:rPr>
-          <w:rFonts w:ascii="LiberationSans-Bold" w:hAnsi="LiberationSans-Bold" w:cs="LiberationSans-Bold"/>
-          <w:b/>
-          <w:bCs/>
-          <w:i/>
-          <w:iCs/>
-          <w:sz w:val="26"/>
-        </w:rPr>
-        <w:t>Validation</w:t>
-      </w:r>
-      <w:proofErr w:type="spellEnd"/>
-      <w:r>
-        <w:rPr>
-          <w:rFonts w:ascii="LiberationSans-Bold" w:hAnsi="LiberationSans-Bold" w:cs="LiberationSans-Bold"/>
-          <w:b/>
-          <w:bCs/>
-          <w:i/>
-          <w:iCs/>
-          <w:sz w:val="26"/>
-        </w:rPr>
-        <w:t xml:space="preserve">, </w:t>
-      </w:r>
-      <w:proofErr w:type="spellStart"/>
-      <w:r>
-        <w:rPr>
-          <w:rFonts w:ascii="LiberationSans-Bold" w:hAnsi="LiberationSans-Bold" w:cs="LiberationSans-Bold"/>
-          <w:b/>
-          <w:bCs/>
-          <w:i/>
-          <w:iCs/>
-          <w:sz w:val="26"/>
-        </w:rPr>
-        <w:t>Sanitization</w:t>
-      </w:r>
-      <w:proofErr w:type="spellEnd"/>
-      <w:r>
-        <w:rPr>
-          <w:rFonts w:ascii="LiberationSans-Bold" w:hAnsi="LiberationSans-Bold" w:cs="LiberationSans-Bold"/>
-          <w:b/>
-          <w:bCs/>
-          <w:i/>
-          <w:iCs/>
-          <w:sz w:val="26"/>
-        </w:rPr>
-        <w:t xml:space="preserve"> and Encoding Verification Requirements</w:t>
+          <w:lang w:val="en-US"/>
+        </w:rPr>
+        <w:t>V5: Validation, Sanitization and Encoding Verification Requirements</w:t>
       </w:r>
     </w:p>
     <w:p>
@@ -3759,6 +3073,7 @@
           <w:rStyle w:val="nfasissutil"/>
           <w:i w:val="0"/>
           <w:iCs w:val="0"/>
+          <w:lang w:val="en-US"/>
         </w:rPr>
       </w:pPr>
     </w:p>
@@ -3774,7 +3089,6 @@
           <w:iCs w:val="0"/>
         </w:rPr>
       </w:pPr>
-      <w:commentRangeStart w:id="1"/>
       <w:r>
         <w:rPr>
           <w:rStyle w:val="nfasissutil"/>
@@ -3884,13 +3198,6 @@
         </w:rPr>
         <w:t xml:space="preserve"> proteja contra ataques de asignación masiva de parámetros, como campos privados o similar.</w:t>
       </w:r>
-      <w:commentRangeEnd w:id="1"/>
-      <w:r>
-        <w:rPr>
-          <w:rStyle w:val="nfasissutil"/>
-        </w:rPr>
-        <w:commentReference w:id="1"/>
-      </w:r>
     </w:p>
     <w:p>
       <w:pPr>
@@ -3956,8 +3263,23 @@
         <w:t>Plan de acción:</w:t>
       </w:r>
       <w:r>
-        <w:t xml:space="preserve"> Completar Christian/Nacho</w:t>
-      </w:r>
+        <w:t xml:space="preserve"> </w:t>
+      </w:r>
+      <w:r>
+        <w:t>Se utilizan validaciones de los campos del lado cliente y también de lado servidor.</w:t>
+      </w:r>
+    </w:p>
+    <w:p>
+      <w:pPr>
+        <w:pStyle w:val="Prrafodelista"/>
+        <w:ind w:left="0"/>
+      </w:pPr>
+    </w:p>
+    <w:p>
+      <w:pPr>
+        <w:pStyle w:val="Prrafodelista"/>
+        <w:ind w:left="0"/>
+      </w:pPr>
     </w:p>
     <w:p>
       <w:pPr>
@@ -3977,7 +3299,26 @@
           <w:i w:val="0"/>
           <w:iCs w:val="0"/>
         </w:rPr>
-        <w:t xml:space="preserve">V5.4: Verificar que todos los datos sean verificados con los formatos correspondientes, por ejemplo caracteres, largo, y patrones. Como por ejemplo, si fuese tarjeta de crédito, los números </w:t>
+        <w:lastRenderedPageBreak/>
+        <w:t xml:space="preserve">V5.4: Verificar que todos los datos sean verificados con los formatos correspondientes, por </w:t>
+      </w:r>
+      <w:proofErr w:type="gramStart"/>
+      <w:r>
+        <w:rPr>
+          <w:rStyle w:val="nfasissutil"/>
+          <w:i w:val="0"/>
+          <w:iCs w:val="0"/>
+        </w:rPr>
+        <w:t>ejemplo</w:t>
+      </w:r>
+      <w:proofErr w:type="gramEnd"/>
+      <w:r>
+        <w:rPr>
+          <w:rStyle w:val="nfasissutil"/>
+          <w:i w:val="0"/>
+          <w:iCs w:val="0"/>
+        </w:rPr>
+        <w:t xml:space="preserve"> caracteres, largo, y patrones. Como por ejemplo, si fuese tarjeta de crédito, los números </w:t>
       </w:r>
       <w:proofErr w:type="spellStart"/>
       <w:r>
@@ -4017,7 +3358,6 @@
         <w:ind w:left="0"/>
       </w:pPr>
       <w:r>
-        <w:lastRenderedPageBreak/>
         <w:tab/>
         <w:t>Plan de acción:</w:t>
       </w:r>
@@ -4025,15 +3365,7 @@
         <w:t xml:space="preserve"> </w:t>
       </w:r>
       <w:r>
-        <w:t xml:space="preserve">Se verifica que los campos requeridos cumplan con el formato </w:t>
-      </w:r>
-      <w:proofErr w:type="gramStart"/>
-      <w:r>
-        <w:t>esperado</w:t>
-      </w:r>
-      <w:proofErr w:type="gramEnd"/>
-      <w:r>
-        <w:t xml:space="preserve"> a través de regular </w:t>
+        <w:t xml:space="preserve">Se verifica que los campos requeridos cumplan con el formato esperado a través de regular </w:t>
       </w:r>
       <w:proofErr w:type="spellStart"/>
       <w:r>
@@ -4179,7 +3511,47 @@
           <w:bCs/>
           <w:sz w:val="26"/>
         </w:rPr>
-        <w:t xml:space="preserve"> and Logging Verification Requirements </w:t>
+        <w:t xml:space="preserve"> and </w:t>
+      </w:r>
+      <w:proofErr w:type="spellStart"/>
+      <w:r>
+        <w:rPr>
+          <w:rFonts w:ascii="LiberationSans-Bold" w:hAnsi="LiberationSans-Bold" w:cs="LiberationSans-Bold"/>
+          <w:b/>
+          <w:bCs/>
+          <w:sz w:val="26"/>
+        </w:rPr>
+        <w:t>Logging</w:t>
+      </w:r>
+      <w:proofErr w:type="spellEnd"/>
+      <w:r>
+        <w:rPr>
+          <w:rFonts w:ascii="LiberationSans-Bold" w:hAnsi="LiberationSans-Bold" w:cs="LiberationSans-Bold"/>
+          <w:b/>
+          <w:bCs/>
+          <w:sz w:val="26"/>
+        </w:rPr>
+        <w:t xml:space="preserve"> </w:t>
+      </w:r>
+      <w:proofErr w:type="spellStart"/>
+      <w:r>
+        <w:rPr>
+          <w:rFonts w:ascii="LiberationSans-Bold" w:hAnsi="LiberationSans-Bold" w:cs="LiberationSans-Bold"/>
+          <w:b/>
+          <w:bCs/>
+          <w:sz w:val="26"/>
+        </w:rPr>
+        <w:t>Verification</w:t>
+      </w:r>
+      <w:proofErr w:type="spellEnd"/>
+      <w:r>
+        <w:rPr>
+          <w:rFonts w:ascii="LiberationSans-Bold" w:hAnsi="LiberationSans-Bold" w:cs="LiberationSans-Bold"/>
+          <w:b/>
+          <w:bCs/>
+          <w:sz w:val="26"/>
+        </w:rPr>
+        <w:t xml:space="preserve"> Requirements </w:t>
       </w:r>
     </w:p>
     <w:p>
@@ -4218,25 +3590,7 @@
           <w:i w:val="0"/>
           <w:iCs w:val="0"/>
         </w:rPr>
-        <w:t xml:space="preserve"> credenciales o detalles de pago. Los </w:t>
-      </w:r>
-      <w:proofErr w:type="spellStart"/>
-      <w:r>
-        <w:rPr>
-          <w:rStyle w:val="nfasissutil"/>
-          <w:i w:val="0"/>
-          <w:iCs w:val="0"/>
-        </w:rPr>
-        <w:t>tokens</w:t>
-      </w:r>
-      <w:proofErr w:type="spellEnd"/>
-      <w:r>
-        <w:rPr>
-          <w:rStyle w:val="nfasissutil"/>
-          <w:i w:val="0"/>
-          <w:iCs w:val="0"/>
-        </w:rPr>
-        <w:t xml:space="preserve"> de sesión deben ser guardados encriptados</w:t>
+        <w:t xml:space="preserve"> credenciales o detalles de pago. Los tokens de sesión deben ser guardados </w:t>
       </w:r>
       <w:proofErr w:type="gramStart"/>
       <w:r>
@@ -4245,7 +3599,7 @@
           <w:i w:val="0"/>
           <w:iCs w:val="0"/>
         </w:rPr>
-        <w:t>.(</w:t>
+        <w:t>encriptados.(</w:t>
       </w:r>
       <w:proofErr w:type="gramEnd"/>
       <w:r>
@@ -4254,25 +3608,7 @@
           <w:i w:val="0"/>
           <w:iCs w:val="0"/>
         </w:rPr>
-        <w:t xml:space="preserve">No usamos </w:t>
-      </w:r>
-      <w:proofErr w:type="spellStart"/>
-      <w:r>
-        <w:rPr>
-          <w:rStyle w:val="nfasissutil"/>
-          <w:i w:val="0"/>
-          <w:iCs w:val="0"/>
-        </w:rPr>
-        <w:t>tokens</w:t>
-      </w:r>
-      <w:proofErr w:type="spellEnd"/>
-      <w:r>
-        <w:rPr>
-          <w:rStyle w:val="nfasissutil"/>
-          <w:i w:val="0"/>
-          <w:iCs w:val="0"/>
-        </w:rPr>
-        <w:t xml:space="preserve"> )</w:t>
+        <w:t>No usamos tokens )</w:t>
       </w:r>
     </w:p>
     <w:p>
@@ -4366,7 +3702,7 @@
           <w:i w:val="0"/>
           <w:iCs w:val="0"/>
         </w:rPr>
-        <w:t xml:space="preserve">V7.3: Verificar que los </w:t>
+        <w:t xml:space="preserve">V7.3: Verificar que los logs incluyan </w:t>
       </w:r>
       <w:proofErr w:type="spellStart"/>
       <w:r>
@@ -4375,7 +3711,7 @@
           <w:i w:val="0"/>
           <w:iCs w:val="0"/>
         </w:rPr>
-        <w:t>logs</w:t>
+        <w:t>logins</w:t>
       </w:r>
       <w:proofErr w:type="spellEnd"/>
       <w:r>
@@ -4384,43 +3720,7 @@
           <w:i w:val="0"/>
           <w:iCs w:val="0"/>
         </w:rPr>
-        <w:t xml:space="preserve"> incluyan </w:t>
-      </w:r>
-      <w:proofErr w:type="spellStart"/>
-      <w:r>
-        <w:rPr>
-          <w:rStyle w:val="nfasissutil"/>
-          <w:i w:val="0"/>
-          <w:iCs w:val="0"/>
-        </w:rPr>
-        <w:t>logins</w:t>
-      </w:r>
-      <w:proofErr w:type="spellEnd"/>
-      <w:r>
-        <w:rPr>
-          <w:rStyle w:val="nfasissutil"/>
-          <w:i w:val="0"/>
-          <w:iCs w:val="0"/>
-        </w:rPr>
-        <w:t xml:space="preserve"> satisfactorios y fallidos, fallos de </w:t>
-      </w:r>
-      <w:proofErr w:type="spellStart"/>
-      <w:r>
-        <w:rPr>
-          <w:rStyle w:val="nfasissutil"/>
-          <w:i w:val="0"/>
-          <w:iCs w:val="0"/>
-        </w:rPr>
-        <w:t>deserialización</w:t>
-      </w:r>
-      <w:proofErr w:type="spellEnd"/>
-      <w:r>
-        <w:rPr>
-          <w:rStyle w:val="nfasissutil"/>
-          <w:i w:val="0"/>
-          <w:iCs w:val="0"/>
-        </w:rPr>
-        <w:t>, o sea cuando nos llegan cosas que no esperamos, y fallos de validación de los inputs de entrada.</w:t>
+        <w:t xml:space="preserve"> satisfactorios y fallidos, fallos de deserialización, o sea cuando nos llegan cosas que no esperamos, y fallos de validación de los inputs de entrada.</w:t>
       </w:r>
     </w:p>
     <w:p>
@@ -4432,6 +3732,9 @@
         <w:tab/>
         <w:t xml:space="preserve">Análisis: </w:t>
       </w:r>
+      <w:r>
+        <w:t>Aplica</w:t>
+      </w:r>
     </w:p>
     <w:p>
       <w:pPr>
@@ -4441,6 +3744,17 @@
       <w:r>
         <w:tab/>
         <w:t>Plan de acción:</w:t>
+      </w:r>
+      <w:r>
+        <w:t xml:space="preserve"> se incluyeron los logs correspondientes ante intentos de ingreso erróneos a la </w:t>
+      </w:r>
+      <w:proofErr w:type="gramStart"/>
+      <w:r>
+        <w:t>app</w:t>
+      </w:r>
+      <w:proofErr w:type="gramEnd"/>
+      <w:r>
+        <w:t>.</w:t>
       </w:r>
     </w:p>
     <w:p>
@@ -4461,69 +3775,62 @@
           <w:i w:val="0"/>
           <w:iCs w:val="0"/>
         </w:rPr>
-        <w:t xml:space="preserve">V7.4: Verificar que los </w:t>
+        <w:t xml:space="preserve">V7.4: Verificar que los logs incluyan información necesaria que permitan una investigación detallada del </w:t>
+      </w:r>
+      <w:proofErr w:type="gramStart"/>
+      <w:r>
+        <w:rPr>
+          <w:rStyle w:val="nfasissutil"/>
+          <w:i w:val="0"/>
+          <w:iCs w:val="0"/>
+        </w:rPr>
+        <w:t>lapso de tiempo</w:t>
+      </w:r>
+      <w:proofErr w:type="gramEnd"/>
+      <w:r>
+        <w:rPr>
+          <w:rStyle w:val="nfasissutil"/>
+          <w:i w:val="0"/>
+          <w:iCs w:val="0"/>
+        </w:rPr>
+        <w:t xml:space="preserve"> en que las cosas pasaron.</w:t>
+      </w:r>
+    </w:p>
+    <w:p>
+      <w:pPr>
+        <w:pStyle w:val="Prrafodelista"/>
+        <w:ind w:left="0"/>
+      </w:pPr>
+      <w:r>
+        <w:tab/>
+        <w:t xml:space="preserve">Análisis: </w:t>
+      </w:r>
+      <w:r>
+        <w:t>Aplica</w:t>
+      </w:r>
+    </w:p>
+    <w:p>
+      <w:pPr>
+        <w:pStyle w:val="Prrafodelista"/>
+        <w:ind w:left="0"/>
+      </w:pPr>
+      <w:r>
+        <w:tab/>
+        <w:t>Plan de acción:</w:t>
+      </w:r>
+      <w:r>
+        <w:t xml:space="preserve"> Tenemos logs de todas las acciones del usuario con </w:t>
       </w:r>
       <w:proofErr w:type="spellStart"/>
       <w:r>
-        <w:rPr>
-          <w:rStyle w:val="nfasissutil"/>
-          <w:i w:val="0"/>
-          <w:iCs w:val="0"/>
-        </w:rPr>
-        <w:t>logs</w:t>
+        <w:t>timestamps</w:t>
       </w:r>
       <w:proofErr w:type="spellEnd"/>
       <w:r>
-        <w:rPr>
-          <w:rStyle w:val="nfasissutil"/>
-          <w:i w:val="0"/>
-          <w:iCs w:val="0"/>
-        </w:rPr>
-        <w:t xml:space="preserve"> incluyan información necesaria que permitan una investigación detallada del lapso de tiempo en que las cosas pasaron.</w:t>
-      </w:r>
-    </w:p>
-    <w:p>
-      <w:pPr>
-        <w:pStyle w:val="Prrafodelista"/>
-        <w:ind w:left="0"/>
-      </w:pPr>
-      <w:r>
-        <w:tab/>
-        <w:t xml:space="preserve">Análisis: </w:t>
-      </w:r>
-      <w:r>
-        <w:t>Aplica</w:t>
-      </w:r>
-    </w:p>
-    <w:p>
-      <w:pPr>
-        <w:pStyle w:val="Prrafodelista"/>
-        <w:ind w:left="0"/>
-      </w:pPr>
-      <w:r>
-        <w:tab/>
-        <w:t>Plan de acción:</w:t>
-      </w:r>
-      <w:r>
-        <w:t xml:space="preserve"> Tenemos </w:t>
-      </w:r>
-      <w:proofErr w:type="spellStart"/>
-      <w:r>
-        <w:t>logs</w:t>
-      </w:r>
-      <w:proofErr w:type="spellEnd"/>
-      <w:r>
-        <w:t xml:space="preserve"> de todas las acciones del usuario con </w:t>
-      </w:r>
-      <w:proofErr w:type="spellStart"/>
-      <w:r>
-        <w:t>timestamps</w:t>
-      </w:r>
-      <w:proofErr w:type="spellEnd"/>
-      <w:r>
         <w:t xml:space="preserve"> para verificar la forma en que se acontecieron y así dar un seguimiento completo.</w:t>
       </w:r>
     </w:p>
+    <w:p/>
     <w:p/>
     <w:p>
       <w:pPr>
@@ -4531,6 +3838,7 @@
         <w:jc w:val="left"/>
       </w:pPr>
       <w:r>
+        <w:lastRenderedPageBreak/>
         <w:t>Entrega 3 – 10 de Junio</w:t>
       </w:r>
     </w:p>
@@ -4590,7 +3898,6 @@
         <w:jc w:val="left"/>
       </w:pPr>
       <w:r>
-        <w:lastRenderedPageBreak/>
         <w:t>Primer análisis</w:t>
       </w:r>
     </w:p>
@@ -4605,6 +3912,164 @@
             <wp:extent cx="5476875" cy="4810125"/>
             <wp:effectExtent l="0" t="0" r="9525" b="9525"/>
             <wp:docPr id="1" name="Imagen 1"/>
+            <wp:cNvGraphicFramePr>
+              <a:graphicFrameLocks xmlns:a="http://schemas.openxmlformats.org/drawingml/2006/main" noChangeAspect="1"/>
+            </wp:cNvGraphicFramePr>
+            <a:graphic xmlns:a="http://schemas.openxmlformats.org/drawingml/2006/main">
+              <a:graphicData uri="http://schemas.openxmlformats.org/drawingml/2006/picture">
+                <pic:pic xmlns:pic="http://schemas.openxmlformats.org/drawingml/2006/picture">
+                  <pic:nvPicPr>
+                    <pic:cNvPr id="1" name=""/>
+                    <pic:cNvPicPr/>
+                  </pic:nvPicPr>
+                  <pic:blipFill>
+                    <a:blip r:embed="rId8"/>
+                    <a:stretch>
+                      <a:fillRect/>
+                    </a:stretch>
+                  </pic:blipFill>
+                  <pic:spPr>
+                    <a:xfrm>
+                      <a:off x="0" y="0"/>
+                      <a:ext cx="5476875" cy="4810125"/>
+                    </a:xfrm>
+                    <a:prstGeom prst="rect">
+                      <a:avLst/>
+                    </a:prstGeom>
+                  </pic:spPr>
+                </pic:pic>
+              </a:graphicData>
+            </a:graphic>
+          </wp:inline>
+        </w:drawing>
+      </w:r>
+    </w:p>
+    <w:p>
+      <w:pPr>
+        <w:jc w:val="center"/>
+      </w:pPr>
+      <w:r>
+        <w:rPr>
+          <w:noProof/>
+          <w:lang w:eastAsia="es-AR"/>
+        </w:rPr>
+        <w:lastRenderedPageBreak/>
+        <w:drawing>
+          <wp:inline distT="0" distB="0" distL="0" distR="0" wp14:anchorId="51E4905C" wp14:editId="4882FAD4">
+            <wp:extent cx="5334000" cy="2457450"/>
+            <wp:effectExtent l="0" t="0" r="0" b="0"/>
+            <wp:docPr id="3" name="Imagen 3"/>
+            <wp:cNvGraphicFramePr>
+              <a:graphicFrameLocks xmlns:a="http://schemas.openxmlformats.org/drawingml/2006/main" noChangeAspect="1"/>
+            </wp:cNvGraphicFramePr>
+            <a:graphic xmlns:a="http://schemas.openxmlformats.org/drawingml/2006/main">
+              <a:graphicData uri="http://schemas.openxmlformats.org/drawingml/2006/picture">
+                <pic:pic xmlns:pic="http://schemas.openxmlformats.org/drawingml/2006/picture">
+                  <pic:nvPicPr>
+                    <pic:cNvPr id="1" name=""/>
+                    <pic:cNvPicPr/>
+                  </pic:nvPicPr>
+                  <pic:blipFill>
+                    <a:blip r:embed="rId9"/>
+                    <a:stretch>
+                      <a:fillRect/>
+                    </a:stretch>
+                  </pic:blipFill>
+                  <pic:spPr>
+                    <a:xfrm>
+                      <a:off x="0" y="0"/>
+                      <a:ext cx="5334000" cy="2457450"/>
+                    </a:xfrm>
+                    <a:prstGeom prst="rect">
+                      <a:avLst/>
+                    </a:prstGeom>
+                  </pic:spPr>
+                </pic:pic>
+              </a:graphicData>
+            </a:graphic>
+          </wp:inline>
+        </w:drawing>
+      </w:r>
+    </w:p>
+    <w:p/>
+    <w:p>
+      <w:r>
+        <w:t xml:space="preserve">Primero decidimos resolver los de complejidad Low, que se debían a que no habíamos </w:t>
+      </w:r>
+      <w:r>
+        <w:t>especificado los Autocomplete para los campos del login.</w:t>
+      </w:r>
+    </w:p>
+    <w:p>
+      <w:pPr>
+        <w:rPr>
+          <w:rStyle w:val="pl-pds"/>
+        </w:rPr>
+      </w:pPr>
+      <w:r>
+        <w:t xml:space="preserve">Lo resolvimos agregando el tag </w:t>
+      </w:r>
+      <w:r>
+        <w:rPr>
+          <w:rStyle w:val="pl-e"/>
+        </w:rPr>
+        <w:t>autocomplete</w:t>
+      </w:r>
+      <w:r>
+        <w:rPr>
+          <w:rStyle w:val="x"/>
+        </w:rPr>
+        <w:t>=</w:t>
+      </w:r>
+      <w:r>
+        <w:rPr>
+          <w:rStyle w:val="pl-pds"/>
+        </w:rPr>
+        <w:t>"</w:t>
+      </w:r>
+      <w:r>
+        <w:rPr>
+          <w:rStyle w:val="x"/>
+        </w:rPr>
+        <w:t>off</w:t>
+      </w:r>
+      <w:r>
+        <w:rPr>
+          <w:rStyle w:val="pl-pds"/>
+        </w:rPr>
+        <w:t>" en el login, cambiar password, recuperar password, y registro de usuario.</w:t>
+      </w:r>
+    </w:p>
+    <w:p>
+      <w:pPr>
+        <w:rPr>
+          <w:rStyle w:val="pl-pds"/>
+        </w:rPr>
+      </w:pPr>
+    </w:p>
+    <w:p>
+      <w:pPr>
+        <w:pStyle w:val="Subttulo"/>
+        <w:jc w:val="left"/>
+      </w:pPr>
+      <w:r>
+        <w:t>Segundo análisis</w:t>
+      </w:r>
+    </w:p>
+    <w:p>
+      <w:pPr>
+        <w:jc w:val="center"/>
+      </w:pPr>
+      <w:r>
+        <w:rPr>
+          <w:noProof/>
+          <w:lang w:eastAsia="es-AR"/>
+        </w:rPr>
+        <w:drawing>
+          <wp:inline distT="0" distB="0" distL="0" distR="0" wp14:anchorId="0F1AFA17" wp14:editId="37832038">
+            <wp:extent cx="4419600" cy="3487974"/>
+            <wp:effectExtent l="0" t="0" r="0" b="0"/>
+            <wp:docPr id="4" name="Imagen 4"/>
             <wp:cNvGraphicFramePr>
               <a:graphicFrameLocks xmlns:a="http://schemas.openxmlformats.org/drawingml/2006/main" noChangeAspect="1"/>
             </wp:cNvGraphicFramePr>
@@ -4624,7 +4089,7 @@
                   <pic:spPr>
                     <a:xfrm>
                       <a:off x="0" y="0"/>
-                      <a:ext cx="5476875" cy="4810125"/>
+                      <a:ext cx="4449034" cy="3511204"/>
                     </a:xfrm>
                     <a:prstGeom prst="rect">
                       <a:avLst/>
@@ -4641,16 +4106,18 @@
       <w:pPr>
         <w:jc w:val="center"/>
       </w:pPr>
+      <w:bookmarkStart w:id="0" w:name="_GoBack"/>
       <w:r>
         <w:rPr>
           <w:noProof/>
           <w:lang w:eastAsia="es-AR"/>
         </w:rPr>
+        <w:lastRenderedPageBreak/>
         <w:drawing>
-          <wp:inline distT="0" distB="0" distL="0" distR="0" wp14:anchorId="51E4905C" wp14:editId="4882FAD4">
-            <wp:extent cx="5334000" cy="2457450"/>
-            <wp:effectExtent l="0" t="0" r="0" b="0"/>
-            <wp:docPr id="3" name="Imagen 3"/>
+          <wp:inline distT="0" distB="0" distL="0" distR="0" wp14:anchorId="18206B94" wp14:editId="298C81F0">
+            <wp:extent cx="5612130" cy="1258570"/>
+            <wp:effectExtent l="0" t="0" r="7620" b="0"/>
+            <wp:docPr id="6" name="Imagen 6"/>
             <wp:cNvGraphicFramePr>
               <a:graphicFrameLocks xmlns:a="http://schemas.openxmlformats.org/drawingml/2006/main" noChangeAspect="1"/>
             </wp:cNvGraphicFramePr>
@@ -4670,7 +4137,7 @@
                   <pic:spPr>
                     <a:xfrm>
                       <a:off x="0" y="0"/>
-                      <a:ext cx="5334000" cy="2457450"/>
+                      <a:ext cx="5612130" cy="1258570"/>
                     </a:xfrm>
                     <a:prstGeom prst="rect">
                       <a:avLst/>
@@ -4682,162 +4149,51 @@
           </wp:inline>
         </w:drawing>
       </w:r>
-    </w:p>
-    <w:p/>
-    <w:p>
-      <w:r>
-        <w:lastRenderedPageBreak/>
-        <w:t xml:space="preserve">Primero decidimos resolver los de complejidad </w:t>
+      <w:bookmarkEnd w:id="0"/>
+    </w:p>
+    <w:p>
+      <w:r>
+        <w:t xml:space="preserve">Analizamos el origen del segundo ítem, y lo resolvimos </w:t>
       </w:r>
       <w:proofErr w:type="spellStart"/>
       <w:r>
-        <w:t>Low</w:t>
+        <w:t>seteando</w:t>
       </w:r>
       <w:proofErr w:type="spellEnd"/>
       <w:r>
-        <w:t xml:space="preserve">, que se debían a que no habíamos </w:t>
-      </w:r>
-      <w:r>
-        <w:t xml:space="preserve">especificado los Autocomplete para los campos del </w:t>
+        <w:t xml:space="preserve"> </w:t>
+      </w:r>
+      <w:r>
+        <w:t xml:space="preserve">la </w:t>
       </w:r>
       <w:proofErr w:type="spellStart"/>
       <w:r>
-        <w:t>login</w:t>
+        <w:t>key</w:t>
       </w:r>
       <w:proofErr w:type="spellEnd"/>
       <w:r>
-        <w:t>.</w:t>
-      </w:r>
-    </w:p>
-    <w:p>
-      <w:pPr>
-        <w:rPr>
-          <w:rStyle w:val="pl-pds"/>
-        </w:rPr>
-      </w:pPr>
-      <w:r>
-        <w:t xml:space="preserve">Lo resolvimos agregando el </w:t>
+        <w:t xml:space="preserve"> “</w:t>
       </w:r>
       <w:proofErr w:type="spellStart"/>
       <w:r>
-        <w:t>tag</w:t>
+        <w:t>Secure</w:t>
       </w:r>
       <w:proofErr w:type="spellEnd"/>
       <w:r>
-        <w:t xml:space="preserve"> </w:t>
-      </w:r>
-      <w:r>
-        <w:rPr>
-          <w:rStyle w:val="pl-e"/>
-        </w:rPr>
-        <w:t>autocomplete</w:t>
-      </w:r>
-      <w:r>
-        <w:rPr>
-          <w:rStyle w:val="x"/>
-        </w:rPr>
-        <w:t>=</w:t>
-      </w:r>
-      <w:r>
-        <w:rPr>
-          <w:rStyle w:val="pl-pds"/>
-        </w:rPr>
-        <w:t>"</w:t>
-      </w:r>
-      <w:r>
-        <w:rPr>
-          <w:rStyle w:val="x"/>
-        </w:rPr>
-        <w:t>off</w:t>
-      </w:r>
-      <w:r>
-        <w:rPr>
-          <w:rStyle w:val="pl-pds"/>
-        </w:rPr>
-        <w:t>"</w:t>
-      </w:r>
-      <w:r>
-        <w:rPr>
-          <w:rStyle w:val="pl-pds"/>
-        </w:rPr>
-        <w:t xml:space="preserve"> en el </w:t>
-      </w:r>
-      <w:proofErr w:type="spellStart"/>
-      <w:r>
-        <w:rPr>
-          <w:rStyle w:val="pl-pds"/>
-        </w:rPr>
-        <w:t>login</w:t>
-      </w:r>
-      <w:proofErr w:type="spellEnd"/>
-      <w:r>
-        <w:rPr>
-          <w:rStyle w:val="pl-pds"/>
-        </w:rPr>
-        <w:t xml:space="preserve">, cambiar </w:t>
-      </w:r>
-      <w:proofErr w:type="spellStart"/>
-      <w:r>
-        <w:rPr>
-          <w:rStyle w:val="pl-pds"/>
-        </w:rPr>
-        <w:t>password</w:t>
-      </w:r>
-      <w:proofErr w:type="spellEnd"/>
-      <w:r>
-        <w:rPr>
-          <w:rStyle w:val="pl-pds"/>
-        </w:rPr>
-        <w:t xml:space="preserve">, recuperar </w:t>
-      </w:r>
-      <w:proofErr w:type="spellStart"/>
-      <w:r>
-        <w:rPr>
-          <w:rStyle w:val="pl-pds"/>
-        </w:rPr>
-        <w:t>password</w:t>
-      </w:r>
-      <w:proofErr w:type="spellEnd"/>
-      <w:r>
-        <w:rPr>
-          <w:rStyle w:val="pl-pds"/>
-        </w:rPr>
-        <w:t>, y registro de usuario.</w:t>
-      </w:r>
-    </w:p>
-    <w:p>
-      <w:pPr>
-        <w:rPr>
-          <w:rStyle w:val="pl-pds"/>
-        </w:rPr>
-      </w:pPr>
-    </w:p>
-    <w:p>
-      <w:pPr>
-        <w:pStyle w:val="Subttulo"/>
-        <w:jc w:val="left"/>
-      </w:pPr>
-      <w:r>
-        <w:t>Segundo</w:t>
-      </w:r>
-      <w:r>
-        <w:t xml:space="preserve"> análisis</w:t>
-      </w:r>
-    </w:p>
-    <w:p>
-      <w:pPr>
-        <w:jc w:val="center"/>
-      </w:pPr>
+        <w:t>” dentro del archivo web.xml</w:t>
+      </w:r>
+    </w:p>
+    <w:p>
       <w:r>
         <w:rPr>
           <w:noProof/>
           <w:lang w:eastAsia="es-AR"/>
         </w:rPr>
         <w:drawing>
-          <wp:inline distT="0" distB="0" distL="0" distR="0" wp14:anchorId="0F1AFA17" wp14:editId="67D6887E">
-            <wp:extent cx="5612130" cy="4429125"/>
-            <wp:effectExtent l="0" t="0" r="7620" b="9525"/>
-            <wp:docPr id="4" name="Imagen 4"/>
+          <wp:inline distT="0" distB="0" distL="0" distR="0" wp14:anchorId="28B0B80C" wp14:editId="1E917ECD">
+            <wp:extent cx="2809875" cy="1095375"/>
+            <wp:effectExtent l="0" t="0" r="9525" b="9525"/>
+            <wp:docPr id="7" name="Imagen 7"/>
             <wp:cNvGraphicFramePr>
               <a:graphicFrameLocks xmlns:a="http://schemas.openxmlformats.org/drawingml/2006/main" noChangeAspect="1"/>
             </wp:cNvGraphicFramePr>
@@ -4857,7 +4213,7 @@
                   <pic:spPr>
                     <a:xfrm>
                       <a:off x="0" y="0"/>
-                      <a:ext cx="5612130" cy="4429125"/>
+                      <a:ext cx="2809875" cy="1095375"/>
                     </a:xfrm>
                     <a:prstGeom prst="rect">
                       <a:avLst/>
@@ -4872,18 +4228,24 @@
     </w:p>
     <w:p>
       <w:pPr>
-        <w:jc w:val="center"/>
-      </w:pPr>
+        <w:pStyle w:val="Subttulo"/>
+        <w:jc w:val="left"/>
+      </w:pPr>
+      <w:r>
+        <w:t>Tercer análisis</w:t>
+      </w:r>
+    </w:p>
+    <w:p>
       <w:r>
         <w:rPr>
           <w:noProof/>
           <w:lang w:eastAsia="es-AR"/>
         </w:rPr>
         <w:drawing>
-          <wp:inline distT="0" distB="0" distL="0" distR="0" wp14:anchorId="18206B94" wp14:editId="298C81F0">
-            <wp:extent cx="5612130" cy="1258570"/>
-            <wp:effectExtent l="0" t="0" r="7620" b="0"/>
-            <wp:docPr id="6" name="Imagen 6"/>
+          <wp:inline distT="0" distB="0" distL="0" distR="0" wp14:anchorId="71D4BA24" wp14:editId="08F5F0B1">
+            <wp:extent cx="5448300" cy="4448175"/>
+            <wp:effectExtent l="0" t="0" r="0" b="9525"/>
+            <wp:docPr id="8" name="Imagen 8"/>
             <wp:cNvGraphicFramePr>
               <a:graphicFrameLocks xmlns:a="http://schemas.openxmlformats.org/drawingml/2006/main" noChangeAspect="1"/>
             </wp:cNvGraphicFramePr>
@@ -4903,7 +4265,7 @@
                   <pic:spPr>
                     <a:xfrm>
                       <a:off x="0" y="0"/>
-                      <a:ext cx="5612130" cy="1258570"/>
+                      <a:ext cx="5448300" cy="4448175"/>
                     </a:xfrm>
                     <a:prstGeom prst="rect">
                       <a:avLst/>
@@ -4918,48 +4280,16 @@
     </w:p>
     <w:p>
       <w:r>
-        <w:t xml:space="preserve">Analizamos el origen del segundo ítem, y lo resolvimos </w:t>
-      </w:r>
-      <w:proofErr w:type="spellStart"/>
-      <w:r>
-        <w:t>seteando</w:t>
-      </w:r>
-      <w:proofErr w:type="spellEnd"/>
-      <w:r>
-        <w:t xml:space="preserve"> </w:t>
-      </w:r>
-      <w:r>
-        <w:t xml:space="preserve">la </w:t>
-      </w:r>
-      <w:proofErr w:type="spellStart"/>
-      <w:r>
-        <w:t>key</w:t>
-      </w:r>
-      <w:proofErr w:type="spellEnd"/>
-      <w:r>
-        <w:t xml:space="preserve"> “</w:t>
-      </w:r>
-      <w:proofErr w:type="spellStart"/>
-      <w:r>
-        <w:t>Secure</w:t>
-      </w:r>
-      <w:proofErr w:type="spellEnd"/>
-      <w:r>
-        <w:t>” dentro del archivo web.xml</w:t>
-      </w:r>
-    </w:p>
-    <w:p>
-      <w:r>
         <w:rPr>
           <w:noProof/>
           <w:lang w:eastAsia="es-AR"/>
         </w:rPr>
         <w:lastRenderedPageBreak/>
         <w:drawing>
-          <wp:inline distT="0" distB="0" distL="0" distR="0" wp14:anchorId="28B0B80C" wp14:editId="1E917ECD">
-            <wp:extent cx="2809875" cy="1095375"/>
-            <wp:effectExtent l="0" t="0" r="9525" b="9525"/>
-            <wp:docPr id="7" name="Imagen 7"/>
+          <wp:inline distT="0" distB="0" distL="0" distR="0" wp14:anchorId="79076146" wp14:editId="7A021BBB">
+            <wp:extent cx="5612130" cy="1295400"/>
+            <wp:effectExtent l="0" t="0" r="7620" b="0"/>
+            <wp:docPr id="10" name="Imagen 10"/>
             <wp:cNvGraphicFramePr>
               <a:graphicFrameLocks xmlns:a="http://schemas.openxmlformats.org/drawingml/2006/main" noChangeAspect="1"/>
             </wp:cNvGraphicFramePr>
@@ -4979,7 +4309,7 @@
                   <pic:spPr>
                     <a:xfrm>
                       <a:off x="0" y="0"/>
-                      <a:ext cx="2809875" cy="1095375"/>
+                      <a:ext cx="5612130" cy="1295400"/>
                     </a:xfrm>
                     <a:prstGeom prst="rect">
                       <a:avLst/>
@@ -4993,15 +4323,42 @@
       </w:r>
     </w:p>
     <w:p>
-      <w:pPr>
-        <w:pStyle w:val="Subttulo"/>
-        <w:jc w:val="left"/>
-      </w:pPr>
-      <w:r>
-        <w:t>Tercer</w:t>
-      </w:r>
-      <w:r>
-        <w:t xml:space="preserve"> análisis</w:t>
+      <w:r>
+        <w:t xml:space="preserve">Notamos que el punto de seguridad de cookies pasó a </w:t>
+      </w:r>
+      <w:proofErr w:type="spellStart"/>
+      <w:r>
+        <w:t>Info</w:t>
+      </w:r>
+      <w:proofErr w:type="spellEnd"/>
+      <w:r>
+        <w:t>, en lugar de High.</w:t>
+      </w:r>
+    </w:p>
+    <w:p>
+      <w:r>
+        <w:t>Luego, gracias a la herramienta</w:t>
+      </w:r>
+      <w:r>
+        <w:t xml:space="preserve"> detectamos que ambos puntos que quedan por resolver, desaparecerían estableciendo un canal HTTPS, con un certificado de seguridad.</w:t>
+      </w:r>
+    </w:p>
+    <w:p/>
+    <w:p>
+      <w:pPr>
+        <w:rPr>
+          <w:b/>
+          <w:color w:val="FF0000"/>
+          <w:sz w:val="24"/>
+        </w:rPr>
+      </w:pPr>
+      <w:r>
+        <w:rPr>
+          <w:b/>
+          <w:color w:val="FF0000"/>
+          <w:sz w:val="24"/>
+        </w:rPr>
+        <w:t>Ítem de severidad HIGH</w:t>
       </w:r>
     </w:p>
     <w:p>
@@ -5011,10 +4368,10 @@
           <w:lang w:eastAsia="es-AR"/>
         </w:rPr>
         <w:drawing>
-          <wp:inline distT="0" distB="0" distL="0" distR="0" wp14:anchorId="71D4BA24" wp14:editId="08F5F0B1">
-            <wp:extent cx="5448300" cy="4448175"/>
-            <wp:effectExtent l="0" t="0" r="0" b="9525"/>
-            <wp:docPr id="8" name="Imagen 8"/>
+          <wp:inline distT="0" distB="0" distL="0" distR="0" wp14:anchorId="116B7AC6" wp14:editId="430982E4">
+            <wp:extent cx="5612130" cy="4032885"/>
+            <wp:effectExtent l="0" t="0" r="7620" b="5715"/>
+            <wp:docPr id="11" name="Imagen 11"/>
             <wp:cNvGraphicFramePr>
               <a:graphicFrameLocks xmlns:a="http://schemas.openxmlformats.org/drawingml/2006/main" noChangeAspect="1"/>
             </wp:cNvGraphicFramePr>
@@ -5034,7 +4391,7 @@
                   <pic:spPr>
                     <a:xfrm>
                       <a:off x="0" y="0"/>
-                      <a:ext cx="5448300" cy="4448175"/>
+                      <a:ext cx="5612130" cy="4032885"/>
                     </a:xfrm>
                     <a:prstGeom prst="rect">
                       <a:avLst/>
@@ -5048,16 +4405,34 @@
       </w:r>
     </w:p>
     <w:p>
+      <w:pPr>
+        <w:rPr>
+          <w:b/>
+          <w:color w:val="002060"/>
+          <w:sz w:val="24"/>
+        </w:rPr>
+      </w:pPr>
+      <w:r>
+        <w:rPr>
+          <w:b/>
+          <w:color w:val="002060"/>
+          <w:sz w:val="24"/>
+        </w:rPr>
+        <w:t>Ítem de severidad INFO:</w:t>
+      </w:r>
+    </w:p>
+    <w:p>
       <w:r>
         <w:rPr>
           <w:noProof/>
           <w:lang w:eastAsia="es-AR"/>
         </w:rPr>
+        <w:lastRenderedPageBreak/>
         <w:drawing>
-          <wp:inline distT="0" distB="0" distL="0" distR="0" wp14:anchorId="79076146" wp14:editId="7A021BBB">
-            <wp:extent cx="5612130" cy="1295400"/>
+          <wp:inline distT="0" distB="0" distL="0" distR="0" wp14:anchorId="341132E9" wp14:editId="09EE7311">
+            <wp:extent cx="5612130" cy="4269105"/>
             <wp:effectExtent l="0" t="0" r="7620" b="0"/>
-            <wp:docPr id="10" name="Imagen 10"/>
+            <wp:docPr id="12" name="Imagen 12"/>
             <wp:cNvGraphicFramePr>
               <a:graphicFrameLocks xmlns:a="http://schemas.openxmlformats.org/drawingml/2006/main" noChangeAspect="1"/>
             </wp:cNvGraphicFramePr>
@@ -5077,152 +4452,6 @@
                   <pic:spPr>
                     <a:xfrm>
                       <a:off x="0" y="0"/>
-                      <a:ext cx="5612130" cy="1295400"/>
-                    </a:xfrm>
-                    <a:prstGeom prst="rect">
-                      <a:avLst/>
-                    </a:prstGeom>
-                  </pic:spPr>
-                </pic:pic>
-              </a:graphicData>
-            </a:graphic>
-          </wp:inline>
-        </w:drawing>
-      </w:r>
-    </w:p>
-    <w:p>
-      <w:r>
-        <w:t xml:space="preserve">Notamos que el punto de seguridad de cookies pasó a </w:t>
-      </w:r>
-      <w:proofErr w:type="spellStart"/>
-      <w:r>
-        <w:t>Info</w:t>
-      </w:r>
-      <w:proofErr w:type="spellEnd"/>
-      <w:r>
-        <w:t>, en lugar de High.</w:t>
-      </w:r>
-    </w:p>
-    <w:p>
-      <w:r>
-        <w:lastRenderedPageBreak/>
-        <w:t>Luego, gracias a la herramienta</w:t>
-      </w:r>
-      <w:r>
-        <w:t xml:space="preserve"> detectamos que ambos puntos que quedan por resolver, desaparecerían estableciendo un canal HTTPS, con un certificado de seguridad.</w:t>
-      </w:r>
-    </w:p>
-    <w:p/>
-    <w:p>
-      <w:pPr>
-        <w:rPr>
-          <w:b/>
-          <w:color w:val="FF0000"/>
-          <w:sz w:val="24"/>
-        </w:rPr>
-      </w:pPr>
-      <w:r>
-        <w:rPr>
-          <w:b/>
-          <w:color w:val="FF0000"/>
-          <w:sz w:val="24"/>
-        </w:rPr>
-        <w:t>Ítem de severidad HIGH</w:t>
-      </w:r>
-    </w:p>
-    <w:p>
-      <w:r>
-        <w:rPr>
-          <w:noProof/>
-          <w:lang w:eastAsia="es-AR"/>
-        </w:rPr>
-        <w:drawing>
-          <wp:inline distT="0" distB="0" distL="0" distR="0" wp14:anchorId="116B7AC6" wp14:editId="430982E4">
-            <wp:extent cx="5612130" cy="4032885"/>
-            <wp:effectExtent l="0" t="0" r="7620" b="5715"/>
-            <wp:docPr id="11" name="Imagen 11"/>
-            <wp:cNvGraphicFramePr>
-              <a:graphicFrameLocks xmlns:a="http://schemas.openxmlformats.org/drawingml/2006/main" noChangeAspect="1"/>
-            </wp:cNvGraphicFramePr>
-            <a:graphic xmlns:a="http://schemas.openxmlformats.org/drawingml/2006/main">
-              <a:graphicData uri="http://schemas.openxmlformats.org/drawingml/2006/picture">
-                <pic:pic xmlns:pic="http://schemas.openxmlformats.org/drawingml/2006/picture">
-                  <pic:nvPicPr>
-                    <pic:cNvPr id="1" name=""/>
-                    <pic:cNvPicPr/>
-                  </pic:nvPicPr>
-                  <pic:blipFill>
-                    <a:blip r:embed="rId17"/>
-                    <a:stretch>
-                      <a:fillRect/>
-                    </a:stretch>
-                  </pic:blipFill>
-                  <pic:spPr>
-                    <a:xfrm>
-                      <a:off x="0" y="0"/>
-                      <a:ext cx="5612130" cy="4032885"/>
-                    </a:xfrm>
-                    <a:prstGeom prst="rect">
-                      <a:avLst/>
-                    </a:prstGeom>
-                  </pic:spPr>
-                </pic:pic>
-              </a:graphicData>
-            </a:graphic>
-          </wp:inline>
-        </w:drawing>
-      </w:r>
-    </w:p>
-    <w:p>
-      <w:pPr>
-        <w:rPr>
-          <w:b/>
-          <w:color w:val="002060"/>
-          <w:sz w:val="24"/>
-        </w:rPr>
-      </w:pPr>
-      <w:bookmarkStart w:id="2" w:name="_GoBack"/>
-      <w:bookmarkEnd w:id="2"/>
-      <w:r>
-        <w:rPr>
-          <w:b/>
-          <w:color w:val="002060"/>
-          <w:sz w:val="24"/>
-        </w:rPr>
-        <w:t>Ítem de severidad INFO:</w:t>
-      </w:r>
-    </w:p>
-    <w:p>
-      <w:r>
-        <w:rPr>
-          <w:noProof/>
-          <w:lang w:eastAsia="es-AR"/>
-        </w:rPr>
-        <w:lastRenderedPageBreak/>
-        <w:drawing>
-          <wp:inline distT="0" distB="0" distL="0" distR="0" wp14:anchorId="341132E9" wp14:editId="09EE7311">
-            <wp:extent cx="5612130" cy="4269105"/>
-            <wp:effectExtent l="0" t="0" r="7620" b="0"/>
-            <wp:docPr id="12" name="Imagen 12"/>
-            <wp:cNvGraphicFramePr>
-              <a:graphicFrameLocks xmlns:a="http://schemas.openxmlformats.org/drawingml/2006/main" noChangeAspect="1"/>
-            </wp:cNvGraphicFramePr>
-            <a:graphic xmlns:a="http://schemas.openxmlformats.org/drawingml/2006/main">
-              <a:graphicData uri="http://schemas.openxmlformats.org/drawingml/2006/picture">
-                <pic:pic xmlns:pic="http://schemas.openxmlformats.org/drawingml/2006/picture">
-                  <pic:nvPicPr>
-                    <pic:cNvPr id="1" name=""/>
-                    <pic:cNvPicPr/>
-                  </pic:nvPicPr>
-                  <pic:blipFill>
-                    <a:blip r:embed="rId18"/>
-                    <a:stretch>
-                      <a:fillRect/>
-                    </a:stretch>
-                  </pic:blipFill>
-                  <pic:spPr>
-                    <a:xfrm>
-                      <a:off x="0" y="0"/>
                       <a:ext cx="5612130" cy="4269105"/>
                     </a:xfrm>
                     <a:prstGeom prst="rect">
@@ -5246,52 +4475,8 @@
 </w:document>
 </file>
 
-<file path=word/comments.xml><?xml version="1.0" encoding="utf-8"?>
-<w:comments xmlns:wpc="http://schemas.microsoft.com/office/word/2010/wordprocessingCanvas" xmlns:mc="http://schemas.openxmlformats.org/markup-compatibility/2006" xmlns:o="urn:schemas-microsoft-com:office:office" xmlns:r="http://schemas.openxmlformats.org/officeDocument/2006/relationships" xmlns:m="http://schemas.openxmlformats.org/officeDocument/2006/math" xmlns:v="urn:schemas-microsoft-com:vml" xmlns:wp14="http://schemas.microsoft.com/office/word/2010/wordprocessingDrawing" xmlns:wp="http://schemas.openxmlformats.org/drawingml/2006/wordprocessingDrawing" xmlns:w10="urn:schemas-microsoft-com:office:word" xmlns:w="http://schemas.openxmlformats.org/wordprocessingml/2006/main" xmlns:w14="http://schemas.microsoft.com/office/word/2010/wordml" xmlns:w15="http://schemas.microsoft.com/office/word/2012/wordml" xmlns:wpg="http://schemas.microsoft.com/office/word/2010/wordprocessingGroup" xmlns:wpi="http://schemas.microsoft.com/office/word/2010/wordprocessingInk" xmlns:wne="http://schemas.microsoft.com/office/word/2006/wordml" xmlns:wps="http://schemas.microsoft.com/office/word/2010/wordprocessingShape" mc:Ignorable="w14 w15 wp14">
-  <w:comment w:id="0" w:author="Baldo Gomez Ignacio Uriel" w:date="2019-06-02T18:20:00Z" w:initials="BGIU">
-    <w:p>
-      <w:pPr>
-        <w:pStyle w:val="Textocomentario"/>
-      </w:pPr>
-      <w:r>
-        <w:rPr>
-          <w:rStyle w:val="Refdecomentario"/>
-        </w:rPr>
-        <w:annotationRef/>
-      </w:r>
-      <w:r>
-        <w:t>No usamos ninguno de estos algoritmos. NO APLICA</w:t>
-      </w:r>
-    </w:p>
-  </w:comment>
-  <w:comment w:id="1" w:author="Baldo Gomez Ignacio Uriel" w:date="2019-06-02T18:21:00Z" w:initials="BGIU">
-    <w:p>
-      <w:pPr>
-        <w:pStyle w:val="Textocomentario"/>
-      </w:pPr>
-      <w:r>
-        <w:rPr>
-          <w:rStyle w:val="Refdecomentario"/>
-        </w:rPr>
-        <w:annotationRef/>
-      </w:r>
-      <w:r>
-        <w:t>Como se verifica esto …?</w:t>
-      </w:r>
-    </w:p>
-  </w:comment>
-</w:comments>
-</file>
-
-<file path=word/commentsExtended.xml><?xml version="1.0" encoding="utf-8"?>
-<w15:commentsEx xmlns:wpc="http://schemas.microsoft.com/office/word/2010/wordprocessingCanvas" xmlns:mc="http://schemas.openxmlformats.org/markup-compatibility/2006" xmlns:o="urn:schemas-microsoft-com:office:office" xmlns:r="http://schemas.openxmlformats.org/officeDocument/2006/relationships" xmlns:m="http://schemas.openxmlformats.org/officeDocument/2006/math" xmlns:v="urn:schemas-microsoft-com:vml" xmlns:wp14="http://schemas.microsoft.com/office/word/2010/wordprocessingDrawing" xmlns:wp="http://schemas.openxmlformats.org/drawingml/2006/wordprocessingDrawing" xmlns:w10="urn:schemas-microsoft-com:office:word" xmlns:w="http://schemas.openxmlformats.org/wordprocessingml/2006/main" xmlns:w14="http://schemas.microsoft.com/office/word/2010/wordml" xmlns:w15="http://schemas.microsoft.com/office/word/2012/wordml" xmlns:wpg="http://schemas.microsoft.com/office/word/2010/wordprocessingGroup" xmlns:wpi="http://schemas.microsoft.com/office/word/2010/wordprocessingInk" xmlns:wne="http://schemas.microsoft.com/office/word/2006/wordml" xmlns:wps="http://schemas.microsoft.com/office/word/2010/wordprocessingShape" mc:Ignorable="w14 w15 wp14">
-  <w15:commentEx w15:paraId="5A759631" w15:done="0"/>
-  <w15:commentEx w15:paraId="6C0FC85D" w15:done="0"/>
-</w15:commentsEx>
-</file>
-
 <file path=word/numbering.xml><?xml version="1.0" encoding="utf-8"?>
-<w:numbering xmlns:wpc="http://schemas.microsoft.com/office/word/2010/wordprocessingCanvas" xmlns:mc="http://schemas.openxmlformats.org/markup-compatibility/2006" xmlns:o="urn:schemas-microsoft-com:office:office" xmlns:r="http://schemas.openxmlformats.org/officeDocument/2006/relationships" xmlns:m="http://schemas.openxmlformats.org/officeDocument/2006/math" xmlns:v="urn:schemas-microsoft-com:vml" xmlns:wp14="http://schemas.microsoft.com/office/word/2010/wordprocessingDrawing" xmlns:wp="http://schemas.openxmlformats.org/drawingml/2006/wordprocessingDrawing" xmlns:w10="urn:schemas-microsoft-com:office:word" xmlns:w="http://schemas.openxmlformats.org/wordprocessingml/2006/main" xmlns:w14="http://schemas.microsoft.com/office/word/2010/wordml" xmlns:w15="http://schemas.microsoft.com/office/word/2012/wordml" xmlns:wpg="http://schemas.microsoft.com/office/word/2010/wordprocessingGroup" xmlns:wpi="http://schemas.microsoft.com/office/word/2010/wordprocessingInk" xmlns:wne="http://schemas.microsoft.com/office/word/2006/wordml" xmlns:wps="http://schemas.microsoft.com/office/word/2010/wordprocessingShape" mc:Ignorable="w14 w15 wp14">
+<w:numbering xmlns:wpc="http://schemas.microsoft.com/office/word/2010/wordprocessingCanvas" xmlns:cx="http://schemas.microsoft.com/office/drawing/2014/chartex" xmlns:cx1="http://schemas.microsoft.com/office/drawing/2015/9/8/chartex" xmlns:cx2="http://schemas.microsoft.com/office/drawing/2015/10/21/chartex" xmlns:cx3="http://schemas.microsoft.com/office/drawing/2016/5/9/chartex" xmlns:cx4="http://schemas.microsoft.com/office/drawing/2016/5/10/chartex" xmlns:cx5="http://schemas.microsoft.com/office/drawing/2016/5/11/chartex" xmlns:cx6="http://schemas.microsoft.com/office/drawing/2016/5/12/chartex" xmlns:cx7="http://schemas.microsoft.com/office/drawing/2016/5/13/chartex" xmlns:cx8="http://schemas.microsoft.com/office/drawing/2016/5/14/chartex" xmlns:mc="http://schemas.openxmlformats.org/markup-compatibility/2006" xmlns:aink="http://schemas.microsoft.com/office/drawing/2016/ink" xmlns:am3d="http://schemas.microsoft.com/office/drawing/2017/model3d" xmlns:o="urn:schemas-microsoft-com:office:office" xmlns:r="http://schemas.openxmlformats.org/officeDocument/2006/relationships" xmlns:m="http://schemas.openxmlformats.org/officeDocument/2006/math" xmlns:v="urn:schemas-microsoft-com:vml" xmlns:wp14="http://schemas.microsoft.com/office/word/2010/wordprocessingDrawing" xmlns:wp="http://schemas.openxmlformats.org/drawingml/2006/wordprocessingDrawing" xmlns:w10="urn:schemas-microsoft-com:office:word" xmlns:w="http://schemas.openxmlformats.org/wordprocessingml/2006/main" xmlns:w14="http://schemas.microsoft.com/office/word/2010/wordml" xmlns:w15="http://schemas.microsoft.com/office/word/2012/wordml" xmlns:w16cid="http://schemas.microsoft.com/office/word/2016/wordml/cid" xmlns:w16se="http://schemas.microsoft.com/office/word/2015/wordml/symex" xmlns:wpg="http://schemas.microsoft.com/office/word/2010/wordprocessingGroup" xmlns:wpi="http://schemas.microsoft.com/office/word/2010/wordprocessingInk" xmlns:wne="http://schemas.microsoft.com/office/word/2006/wordml" xmlns:wps="http://schemas.microsoft.com/office/word/2010/wordprocessingShape" mc:Ignorable="w14 w15 w16se w16cid wp14">
   <w:abstractNum w:abstractNumId="0" w15:restartNumberingAfterBreak="0">
     <w:nsid w:val="20970133"/>
     <w:multiLevelType w:val="hybridMultilevel"/>
@@ -5521,7 +4706,7 @@
   <w:abstractNum w:abstractNumId="2" w15:restartNumberingAfterBreak="0">
     <w:nsid w:val="4A654DE3"/>
     <w:multiLevelType w:val="hybridMultilevel"/>
-    <w:tmpl w:val="76123048"/>
+    <w:tmpl w:val="BBAA1AE2"/>
     <w:lvl w:ilvl="0" w:tplc="2C0A0003">
       <w:start w:val="1"/>
       <w:numFmt w:val="bullet"/>
@@ -5759,16 +4944,8 @@
 </w:numbering>
 </file>
 
-<file path=word/people.xml><?xml version="1.0" encoding="utf-8"?>
-<w15:people xmlns:wpc="http://schemas.microsoft.com/office/word/2010/wordprocessingCanvas" xmlns:mc="http://schemas.openxmlformats.org/markup-compatibility/2006" xmlns:o="urn:schemas-microsoft-com:office:office" xmlns:r="http://schemas.openxmlformats.org/officeDocument/2006/relationships" xmlns:m="http://schemas.openxmlformats.org/officeDocument/2006/math" xmlns:v="urn:schemas-microsoft-com:vml" xmlns:wp14="http://schemas.microsoft.com/office/word/2010/wordprocessingDrawing" xmlns:wp="http://schemas.openxmlformats.org/drawingml/2006/wordprocessingDrawing" xmlns:w10="urn:schemas-microsoft-com:office:word" xmlns:w="http://schemas.openxmlformats.org/wordprocessingml/2006/main" xmlns:w14="http://schemas.microsoft.com/office/word/2010/wordml" xmlns:w15="http://schemas.microsoft.com/office/word/2012/wordml" xmlns:wpg="http://schemas.microsoft.com/office/word/2010/wordprocessingGroup" xmlns:wpi="http://schemas.microsoft.com/office/word/2010/wordprocessingInk" xmlns:wne="http://schemas.microsoft.com/office/word/2006/wordml" xmlns:wps="http://schemas.microsoft.com/office/word/2010/wordprocessingShape" mc:Ignorable="w14 w15 wp14">
-  <w15:person w15:author="Baldo Gomez Ignacio Uriel">
-    <w15:presenceInfo w15:providerId="AD" w15:userId="S::ibaldogomez@alumno.unlam.edu.ar::9759ac82-a2bf-4e1e-abab-706a95181048"/>
-  </w15:person>
-</w15:people>
-</file>
-
 <file path=word/styles.xml><?xml version="1.0" encoding="utf-8"?>
-<w:styles xmlns:mc="http://schemas.openxmlformats.org/markup-compatibility/2006" xmlns:r="http://schemas.openxmlformats.org/officeDocument/2006/relationships" xmlns:w="http://schemas.openxmlformats.org/wordprocessingml/2006/main" xmlns:w14="http://schemas.microsoft.com/office/word/2010/wordml" xmlns:w15="http://schemas.microsoft.com/office/word/2012/wordml" mc:Ignorable="w14 w15">
+<w:styles xmlns:mc="http://schemas.openxmlformats.org/markup-compatibility/2006" xmlns:r="http://schemas.openxmlformats.org/officeDocument/2006/relationships" xmlns:w="http://schemas.openxmlformats.org/wordprocessingml/2006/main" xmlns:w14="http://schemas.microsoft.com/office/word/2010/wordml" xmlns:w15="http://schemas.microsoft.com/office/word/2012/wordml" xmlns:w16cid="http://schemas.microsoft.com/office/word/2016/wordml/cid" xmlns:w16se="http://schemas.microsoft.com/office/word/2015/wordml/symex" mc:Ignorable="w14 w15 w16se w16cid">
   <w:docDefaults>
     <w:rPrDefault>
       <w:rPr>
@@ -5784,7 +4961,7 @@
       </w:pPr>
     </w:pPrDefault>
   </w:docDefaults>
-  <w:latentStyles w:defLockedState="0" w:defUIPriority="99" w:defSemiHidden="0" w:defUnhideWhenUsed="0" w:defQFormat="0" w:count="371">
+  <w:latentStyles w:defLockedState="0" w:defUIPriority="99" w:defSemiHidden="0" w:defUnhideWhenUsed="0" w:defQFormat="0" w:count="376">
     <w:lsdException w:name="Normal" w:uiPriority="0" w:qFormat="1"/>
     <w:lsdException w:name="heading 1" w:uiPriority="9" w:qFormat="1"/>
     <w:lsdException w:name="heading 2" w:semiHidden="1" w:uiPriority="9" w:unhideWhenUsed="1" w:qFormat="1"/>
@@ -5890,7 +5067,6 @@
     <w:lsdException w:name="HTML Sample" w:semiHidden="1" w:unhideWhenUsed="1"/>
     <w:lsdException w:name="HTML Typewriter" w:semiHidden="1" w:unhideWhenUsed="1"/>
     <w:lsdException w:name="HTML Variable" w:semiHidden="1" w:unhideWhenUsed="1"/>
-    <w:lsdException w:name="Normal Table" w:semiHidden="1" w:unhideWhenUsed="1"/>
     <w:lsdException w:name="annotation subject" w:semiHidden="1" w:unhideWhenUsed="1"/>
     <w:lsdException w:name="No List" w:semiHidden="1" w:unhideWhenUsed="1"/>
     <w:lsdException w:name="Outline List 1" w:semiHidden="1" w:unhideWhenUsed="1"/>
@@ -5933,11 +5109,8 @@
     <w:lsdException w:name="Table Contemporary" w:semiHidden="1" w:unhideWhenUsed="1"/>
     <w:lsdException w:name="Table Elegant" w:semiHidden="1" w:unhideWhenUsed="1"/>
     <w:lsdException w:name="Table Professional" w:semiHidden="1" w:unhideWhenUsed="1"/>
-    <w:lsdException w:name="Table Subtle 1" w:semiHidden="1" w:unhideWhenUsed="1"/>
     <w:lsdException w:name="Table Subtle 2" w:semiHidden="1" w:unhideWhenUsed="1"/>
     <w:lsdException w:name="Table Web 1" w:semiHidden="1" w:unhideWhenUsed="1"/>
-    <w:lsdException w:name="Table Web 2" w:semiHidden="1" w:unhideWhenUsed="1"/>
-    <w:lsdException w:name="Table Web 3" w:semiHidden="1" w:unhideWhenUsed="1"/>
     <w:lsdException w:name="Balloon Text" w:semiHidden="1" w:unhideWhenUsed="1"/>
     <w:lsdException w:name="Table Grid" w:uiPriority="39"/>
     <w:lsdException w:name="Table Theme" w:semiHidden="1" w:unhideWhenUsed="1"/>
@@ -6156,6 +5329,11 @@
     <w:lsdException w:name="List Table 5 Dark Accent 6" w:uiPriority="50"/>
     <w:lsdException w:name="List Table 6 Colorful Accent 6" w:uiPriority="51"/>
     <w:lsdException w:name="List Table 7 Colorful Accent 6" w:uiPriority="52"/>
+    <w:lsdException w:name="Mention" w:semiHidden="1" w:unhideWhenUsed="1"/>
+    <w:lsdException w:name="Smart Hyperlink" w:semiHidden="1" w:unhideWhenUsed="1"/>
+    <w:lsdException w:name="Hashtag" w:semiHidden="1" w:unhideWhenUsed="1"/>
+    <w:lsdException w:name="Unresolved Mention" w:semiHidden="1" w:unhideWhenUsed="1"/>
+    <w:lsdException w:name="Smart Link" w:semiHidden="1" w:unhideWhenUsed="1"/>
   </w:latentStyles>
   <w:style w:type="paragraph" w:default="1" w:styleId="Normal">
     <w:name w:val="Normal"/>
@@ -6537,11 +5715,11 @@
       <w:szCs w:val="16"/>
     </w:rPr>
   </w:style>
-  <w:style w:type="paragraph" w:styleId="Puesto">
+  <w:style w:type="paragraph" w:styleId="Ttulo">
     <w:name w:val="Title"/>
     <w:basedOn w:val="Normal"/>
     <w:next w:val="Normal"/>
-    <w:link w:val="PuestoCar"/>
+    <w:link w:val="TtuloCar"/>
     <w:uiPriority w:val="10"/>
     <w:qFormat/>
     <w:rsid w:val="00AF6288"/>
@@ -6563,10 +5741,10 @@
       <w:szCs w:val="72"/>
     </w:rPr>
   </w:style>
-  <w:style w:type="character" w:customStyle="1" w:styleId="PuestoCar">
-    <w:name w:val="Puesto Car"/>
+  <w:style w:type="character" w:customStyle="1" w:styleId="TtuloCar">
+    <w:name w:val="Título Car"/>
     <w:basedOn w:val="Fuentedeprrafopredeter"/>
-    <w:link w:val="Puesto"/>
+    <w:link w:val="Ttulo"/>
     <w:uiPriority w:val="10"/>
     <w:rsid w:val="00AF6288"/>
     <w:rPr>
@@ -6782,7 +5960,7 @@
       <w:spacing w:val="0"/>
     </w:rPr>
   </w:style>
-  <w:style w:type="paragraph" w:styleId="TtulodeTDC">
+  <w:style w:type="paragraph" w:styleId="TtuloTDC">
     <w:name w:val="TOC Heading"/>
     <w:basedOn w:val="Ttulo1"/>
     <w:next w:val="Normal"/>
@@ -7186,7 +6364,7 @@
 </file>
 
 <file path=customXml/itemProps1.xml><?xml version="1.0" encoding="utf-8"?>
-<ds:datastoreItem xmlns:ds="http://schemas.openxmlformats.org/officeDocument/2006/customXml" ds:itemID="{3EB35E0C-390E-4C75-862A-2E3AF3CC6A05}">
+<ds:datastoreItem xmlns:ds="http://schemas.openxmlformats.org/officeDocument/2006/customXml" ds:itemID="{3E9F6F43-10B2-425F-BB9F-9E0D3BFD2188}">
   <ds:schemaRefs>
     <ds:schemaRef ds:uri="http://schemas.openxmlformats.org/officeDocument/2006/bibliography"/>
   </ds:schemaRefs>

</xml_diff>

<commit_message>
Historial password y validacion para no uso de password viejas
ibaldo
</commit_message>
<xml_diff>
--- a/Documentacion/TPSeguridad.docx
+++ b/Documentacion/TPSeguridad.docx
@@ -4875,7 +4875,6 @@
       </w:r>
     </w:p>
     <w:p>
-      <w:bookmarkStart w:id="0" w:name="_GoBack"/>
       <w:r>
         <w:rPr>
           <w:noProof/>
@@ -4917,7 +4916,6 @@
           </wp:inline>
         </w:drawing>
       </w:r>
-      <w:bookmarkEnd w:id="0"/>
     </w:p>
     <w:p>
       <w:pPr>
@@ -5577,9 +5575,9 @@
           <w:color w:val="032348" w:themeColor="accent1" w:themeShade="BF"/>
           <w:sz w:val="24"/>
           <w:szCs w:val="24"/>
-          <w:highlight w:val="yellow"/>
-        </w:rPr>
-        <w:t>Hacer</w:t>
+          <w:highlight w:val="green"/>
+        </w:rPr>
+        <w:t>Hecho</w:t>
       </w:r>
     </w:p>
     <w:p>
@@ -5620,7 +5618,22 @@
           <w:sz w:val="24"/>
           <w:szCs w:val="24"/>
         </w:rPr>
-        <w:t>caducidad automática de las mismas a los 30</w:t>
+        <w:t>caducidad au</w:t>
+      </w:r>
+      <w:bookmarkStart w:id="0" w:name="_GoBack"/>
+      <w:bookmarkEnd w:id="0"/>
+      <w:r>
+        <w:rPr>
+          <w:rFonts w:asciiTheme="majorHAnsi" w:eastAsiaTheme="majorEastAsia" w:hAnsiTheme="majorHAnsi" w:cstheme="majorBidi"/>
+          <w:b/>
+          <w:bCs/>
+          <w:i/>
+          <w:iCs/>
+          <w:color w:val="032348" w:themeColor="accent1" w:themeShade="BF"/>
+          <w:sz w:val="24"/>
+          <w:szCs w:val="24"/>
+        </w:rPr>
+        <w:t>tomática de las mismas a los 30</w:t>
       </w:r>
     </w:p>
     <w:p>
@@ -5798,7 +5811,7 @@
           <w:color w:val="032348" w:themeColor="accent1" w:themeShade="BF"/>
           <w:sz w:val="24"/>
           <w:szCs w:val="24"/>
-          <w:highlight w:val="yellow"/>
+          <w:highlight w:val="green"/>
         </w:rPr>
         <w:t>Hecho</w:t>
       </w:r>
@@ -5955,9 +5968,9 @@
           <w:color w:val="032348" w:themeColor="accent1" w:themeShade="BF"/>
           <w:sz w:val="24"/>
           <w:szCs w:val="24"/>
-          <w:highlight w:val="yellow"/>
-        </w:rPr>
-        <w:t>Revisar</w:t>
+          <w:highlight w:val="green"/>
+        </w:rPr>
+        <w:t>Hecho</w:t>
       </w:r>
     </w:p>
     <w:p>
@@ -9909,7 +9922,7 @@
 </file>
 
 <file path=customXml/itemProps1.xml><?xml version="1.0" encoding="utf-8"?>
-<ds:datastoreItem xmlns:ds="http://schemas.openxmlformats.org/officeDocument/2006/customXml" ds:itemID="{6C7433C3-A76D-4793-802E-A83333C45405}">
+<ds:datastoreItem xmlns:ds="http://schemas.openxmlformats.org/officeDocument/2006/customXml" ds:itemID="{B527C437-5CC3-4825-A12F-A338E4507DE7}">
   <ds:schemaRefs>
     <ds:schemaRef ds:uri="http://schemas.openxmlformats.org/officeDocument/2006/bibliography"/>
   </ds:schemaRefs>

</xml_diff>

<commit_message>
estaba hecho el punto Definición de opciones y menús para acceder a las funciones de los sistemas de información
</commit_message>
<xml_diff>
--- a/Documentacion/TPSeguridad.docx
+++ b/Documentacion/TPSeguridad.docx
@@ -272,45 +272,25 @@
           <w:sz w:val="28"/>
           <w:szCs w:val="34"/>
         </w:rPr>
-        <w:t xml:space="preserve">Referente de Cátedra: Walter R. </w:t>
-      </w:r>
-      <w:proofErr w:type="spellStart"/>
-      <w:r>
+        <w:t>Referente de Cátedra: Walter R. Ureta</w:t>
+      </w:r>
+    </w:p>
+    <w:p>
+      <w:pPr>
         <w:rPr>
           <w:rFonts w:ascii="LiberationSerif" w:hAnsi="LiberationSerif" w:cs="LiberationSerif"/>
           <w:sz w:val="28"/>
           <w:szCs w:val="34"/>
         </w:rPr>
-        <w:t>Ureta</w:t>
-      </w:r>
-      <w:proofErr w:type="spellEnd"/>
-    </w:p>
-    <w:p>
-      <w:pPr>
+      </w:pPr>
+      <w:r>
         <w:rPr>
           <w:rFonts w:ascii="LiberationSerif" w:hAnsi="LiberationSerif" w:cs="LiberationSerif"/>
           <w:sz w:val="28"/>
           <w:szCs w:val="34"/>
         </w:rPr>
-      </w:pPr>
-      <w:r>
-        <w:rPr>
-          <w:rFonts w:ascii="LiberationSerif" w:hAnsi="LiberationSerif" w:cs="LiberationSerif"/>
-          <w:sz w:val="28"/>
-          <w:szCs w:val="34"/>
-        </w:rPr>
-        <w:t xml:space="preserve">Plantel Docente: Pablo Pomar, Walter R. </w:t>
-      </w:r>
-      <w:proofErr w:type="spellStart"/>
-      <w:r>
-        <w:rPr>
-          <w:rFonts w:ascii="LiberationSerif" w:hAnsi="LiberationSerif" w:cs="LiberationSerif"/>
-          <w:sz w:val="28"/>
-          <w:szCs w:val="34"/>
-        </w:rPr>
-        <w:t>Ureta</w:t>
-      </w:r>
-      <w:proofErr w:type="spellEnd"/>
+        <w:t>Plantel Docente: Pablo Pomar, Walter R. Ureta</w:t>
+      </w:r>
     </w:p>
     <w:p>
       <w:pPr>
@@ -506,15 +486,7 @@
         <w:jc w:val="left"/>
       </w:pPr>
       <w:r>
-        <w:t xml:space="preserve">Apache </w:t>
-      </w:r>
-      <w:proofErr w:type="spellStart"/>
-      <w:r>
-        <w:t>Tomcat</w:t>
-      </w:r>
-      <w:proofErr w:type="spellEnd"/>
-      <w:r>
-        <w:t xml:space="preserve"> 7.0.75</w:t>
+        <w:t>Apache Tomcat 7.0.75</w:t>
       </w:r>
       <w:r>
         <w:t>/9.0</w:t>
@@ -555,11 +527,9 @@
         </w:numPr>
         <w:jc w:val="left"/>
       </w:pPr>
-      <w:proofErr w:type="spellStart"/>
       <w:r>
         <w:t>Maven</w:t>
       </w:r>
-      <w:proofErr w:type="spellEnd"/>
     </w:p>
     <w:p>
       <w:pPr>
@@ -570,11 +540,9 @@
         </w:numPr>
         <w:jc w:val="left"/>
       </w:pPr>
-      <w:proofErr w:type="spellStart"/>
       <w:r>
         <w:t>Hibernate</w:t>
       </w:r>
-      <w:proofErr w:type="spellEnd"/>
     </w:p>
     <w:p/>
     <w:p/>
@@ -662,21 +630,12 @@
           <w:sz w:val="24"/>
         </w:rPr>
       </w:pPr>
-      <w:proofErr w:type="gramStart"/>
       <w:r>
         <w:rPr>
           <w:rStyle w:val="nfasissutil"/>
           <w:sz w:val="24"/>
         </w:rPr>
-        <w:t>personal</w:t>
-      </w:r>
-      <w:proofErr w:type="gramEnd"/>
-      <w:r>
-        <w:rPr>
-          <w:rStyle w:val="nfasissutil"/>
-          <w:sz w:val="24"/>
-        </w:rPr>
-        <w:t>.</w:t>
+        <w:t>personal.</w:t>
       </w:r>
     </w:p>
     <w:p>
@@ -739,21 +698,12 @@
           <w:sz w:val="24"/>
         </w:rPr>
       </w:pPr>
-      <w:proofErr w:type="gramStart"/>
       <w:r>
         <w:rPr>
           <w:rStyle w:val="nfasissutil"/>
           <w:sz w:val="24"/>
         </w:rPr>
-        <w:t>usuarios</w:t>
-      </w:r>
-      <w:proofErr w:type="gramEnd"/>
-      <w:r>
-        <w:rPr>
-          <w:rStyle w:val="nfasissutil"/>
-          <w:sz w:val="24"/>
-        </w:rPr>
-        <w:t>.</w:t>
+        <w:t>usuarios.</w:t>
       </w:r>
     </w:p>
     <w:p>
@@ -770,17 +720,8 @@
           <w:rStyle w:val="nfasissutil"/>
           <w:sz w:val="24"/>
         </w:rPr>
-        <w:t xml:space="preserve">● Como usuario quiero conocer el historial de actividad de </w:t>
-      </w:r>
-      <w:proofErr w:type="gramStart"/>
-      <w:r>
-        <w:rPr>
-          <w:rStyle w:val="nfasissutil"/>
-          <w:sz w:val="24"/>
-        </w:rPr>
-        <w:t>mi</w:t>
-      </w:r>
-      <w:proofErr w:type="gramEnd"/>
+        <w:t>● Como usuario quiero conocer el historial de actividad de mi</w:t>
+      </w:r>
     </w:p>
     <w:p>
       <w:pPr>
@@ -791,21 +732,12 @@
           <w:sz w:val="24"/>
         </w:rPr>
       </w:pPr>
-      <w:proofErr w:type="gramStart"/>
       <w:r>
         <w:rPr>
           <w:rStyle w:val="nfasissutil"/>
           <w:sz w:val="24"/>
         </w:rPr>
-        <w:t>cuenta</w:t>
-      </w:r>
-      <w:proofErr w:type="gramEnd"/>
-      <w:r>
-        <w:rPr>
-          <w:rStyle w:val="nfasissutil"/>
-          <w:sz w:val="24"/>
-        </w:rPr>
-        <w:t>.</w:t>
+        <w:t>cuenta.</w:t>
       </w:r>
     </w:p>
     <w:p>
@@ -834,21 +766,12 @@
           <w:sz w:val="24"/>
         </w:rPr>
       </w:pPr>
-      <w:proofErr w:type="gramStart"/>
       <w:r>
         <w:rPr>
           <w:rStyle w:val="nfasissutil"/>
           <w:sz w:val="24"/>
         </w:rPr>
-        <w:t>cada</w:t>
-      </w:r>
-      <w:proofErr w:type="gramEnd"/>
-      <w:r>
-        <w:rPr>
-          <w:rStyle w:val="nfasissutil"/>
-          <w:sz w:val="24"/>
-        </w:rPr>
-        <w:t xml:space="preserve"> usuario.</w:t>
+        <w:t>cada usuario.</w:t>
       </w:r>
     </w:p>
     <w:p>
@@ -872,36 +795,12 @@
     </w:p>
     <w:p>
       <w:r>
-        <w:t xml:space="preserve">Se decide crear un sitio partiendo de un maquetado utilizando </w:t>
-      </w:r>
-      <w:proofErr w:type="spellStart"/>
-      <w:r>
-        <w:t>Bootstrap</w:t>
-      </w:r>
-      <w:proofErr w:type="spellEnd"/>
-      <w:r>
-        <w:t>.</w:t>
-      </w:r>
-    </w:p>
-    <w:p>
-      <w:r>
-        <w:t xml:space="preserve">Para dar seguimiento al avance del proyecto, se crea un </w:t>
-      </w:r>
-      <w:proofErr w:type="spellStart"/>
-      <w:r>
-        <w:t>dashboard</w:t>
-      </w:r>
-      <w:proofErr w:type="spellEnd"/>
-      <w:r>
-        <w:t xml:space="preserve"> en </w:t>
-      </w:r>
-      <w:proofErr w:type="spellStart"/>
-      <w:r>
-        <w:t>Trello</w:t>
-      </w:r>
-      <w:proofErr w:type="spellEnd"/>
-      <w:r>
-        <w:t xml:space="preserve"> (</w:t>
+        <w:t>Se decide crear un sitio partiendo de un maquetado utilizando Bootstrap.</w:t>
+      </w:r>
+    </w:p>
+    <w:p>
+      <w:r>
+        <w:t>Para dar seguimiento al avance del proyecto, se crea un dashboard en Trello (</w:t>
       </w:r>
       <w:hyperlink r:id="rId7" w:history="1">
         <w:r>
@@ -992,29 +891,8 @@
         <w:t xml:space="preserve">Usuario: persiste los datos de las cuentas de usuario, tales como </w:t>
       </w:r>
       <w:r>
-        <w:t xml:space="preserve">Email, Nombre, </w:t>
-      </w:r>
-      <w:proofErr w:type="spellStart"/>
-      <w:r>
-        <w:t>Password</w:t>
-      </w:r>
-      <w:proofErr w:type="spellEnd"/>
-      <w:r>
-        <w:t xml:space="preserve">, Rol, Habilitado, </w:t>
-      </w:r>
-      <w:proofErr w:type="spellStart"/>
-      <w:r>
-        <w:t>FechaAlta</w:t>
-      </w:r>
-      <w:proofErr w:type="spellEnd"/>
-      <w:r>
-        <w:t xml:space="preserve">, </w:t>
-      </w:r>
-      <w:proofErr w:type="spellStart"/>
-      <w:r>
-        <w:t>FechaModificacion</w:t>
-      </w:r>
-      <w:proofErr w:type="spellEnd"/>
+        <w:t>Email, Nombre, Password, Rol, Habilitado, FechaAlta, FechaModificacion</w:t>
+      </w:r>
     </w:p>
     <w:p>
       <w:pPr>
@@ -1050,61 +928,29 @@
       </w:r>
     </w:p>
     <w:p>
-      <w:proofErr w:type="gramStart"/>
-      <w:r>
-        <w:rPr>
-          <w:rStyle w:val="nfasissutil"/>
-        </w:rPr>
-        <w:t>Paso</w:t>
-      </w:r>
-      <w:proofErr w:type="gramEnd"/>
-      <w:r>
-        <w:rPr>
-          <w:rStyle w:val="nfasissutil"/>
-        </w:rPr>
-        <w:t xml:space="preserve"> 3</w:t>
-      </w:r>
-    </w:p>
-    <w:p>
-      <w:r>
-        <w:t xml:space="preserve">Se creó un registro de usuario, un </w:t>
-      </w:r>
-      <w:proofErr w:type="spellStart"/>
-      <w:r>
-        <w:t>login</w:t>
-      </w:r>
-      <w:proofErr w:type="spellEnd"/>
-      <w:r>
-        <w:t xml:space="preserve">, y se armaron visualizaciones para los 2 tipos de acceso solicitados. </w:t>
-      </w:r>
-      <w:proofErr w:type="spellStart"/>
-      <w:r>
-        <w:t>Admin</w:t>
-      </w:r>
-      <w:proofErr w:type="spellEnd"/>
-      <w:r>
-        <w:t xml:space="preserve"> y Usuario, con los accesos individuales para cada uno.</w:t>
-      </w:r>
-    </w:p>
-    <w:p>
-      <w:pPr>
-        <w:rPr>
-          <w:rStyle w:val="nfasissutil"/>
-        </w:rPr>
-      </w:pPr>
-      <w:proofErr w:type="gramStart"/>
-      <w:r>
-        <w:rPr>
-          <w:rStyle w:val="nfasissutil"/>
-        </w:rPr>
-        <w:t>Paso</w:t>
-      </w:r>
-      <w:proofErr w:type="gramEnd"/>
-      <w:r>
-        <w:rPr>
-          <w:rStyle w:val="nfasissutil"/>
-        </w:rPr>
-        <w:t xml:space="preserve"> 4</w:t>
+      <w:r>
+        <w:rPr>
+          <w:rStyle w:val="nfasissutil"/>
+        </w:rPr>
+        <w:t>Paso 3</w:t>
+      </w:r>
+    </w:p>
+    <w:p>
+      <w:r>
+        <w:t>Se creó un registro de usuario, un login, y se armaron visualizaciones para los 2 tipos de acceso solicitados. Admin y Usuario, con los accesos individuales para cada uno.</w:t>
+      </w:r>
+    </w:p>
+    <w:p>
+      <w:pPr>
+        <w:rPr>
+          <w:rStyle w:val="nfasissutil"/>
+        </w:rPr>
+      </w:pPr>
+      <w:r>
+        <w:rPr>
+          <w:rStyle w:val="nfasissutil"/>
+        </w:rPr>
+        <w:t>Paso 4</w:t>
       </w:r>
     </w:p>
     <w:p>
@@ -1187,64 +1033,26 @@
           <w:sz w:val="24"/>
           <w:lang w:val="en-US"/>
         </w:rPr>
-        <w:t xml:space="preserve">Application Security Verification Standard 4.0 (ASVS) </w:t>
-      </w:r>
-      <w:proofErr w:type="spellStart"/>
-      <w:r>
+        <w:t>Application Security Verification Standard 4.0 (ASVS) para el Nivel</w:t>
+      </w:r>
+    </w:p>
+    <w:p>
+      <w:pPr>
+        <w:pStyle w:val="Ttulo2"/>
+        <w:jc w:val="left"/>
         <w:rPr>
           <w:rStyle w:val="nfasissutil"/>
           <w:sz w:val="24"/>
           <w:lang w:val="en-US"/>
         </w:rPr>
-        <w:t>para</w:t>
-      </w:r>
-      <w:proofErr w:type="spellEnd"/>
+      </w:pPr>
       <w:r>
         <w:rPr>
           <w:rStyle w:val="nfasissutil"/>
           <w:sz w:val="24"/>
           <w:lang w:val="en-US"/>
         </w:rPr>
-        <w:t xml:space="preserve"> el </w:t>
-      </w:r>
-      <w:proofErr w:type="spellStart"/>
-      <w:r>
-        <w:rPr>
-          <w:rStyle w:val="nfasissutil"/>
-          <w:sz w:val="24"/>
-          <w:lang w:val="en-US"/>
-        </w:rPr>
-        <w:t>Nivel</w:t>
-      </w:r>
-      <w:proofErr w:type="spellEnd"/>
-    </w:p>
-    <w:p>
-      <w:pPr>
-        <w:pStyle w:val="Ttulo2"/>
-        <w:jc w:val="left"/>
-        <w:rPr>
-          <w:rStyle w:val="nfasissutil"/>
-          <w:sz w:val="24"/>
-          <w:lang w:val="en-US"/>
-        </w:rPr>
-      </w:pPr>
-      <w:proofErr w:type="gramStart"/>
-      <w:r>
-        <w:rPr>
-          <w:rStyle w:val="nfasissutil"/>
-          <w:sz w:val="24"/>
-          <w:lang w:val="en-US"/>
-        </w:rPr>
-        <w:t>dos</w:t>
-      </w:r>
-      <w:proofErr w:type="gramEnd"/>
-      <w:r>
-        <w:rPr>
-          <w:rStyle w:val="nfasissutil"/>
-          <w:sz w:val="24"/>
-          <w:lang w:val="en-US"/>
-        </w:rPr>
-        <w:t xml:space="preserve"> (2):</w:t>
+        <w:t>dos (2):</w:t>
       </w:r>
     </w:p>
     <w:p>
@@ -1431,49 +1239,7 @@
         <w:rPr>
           <w:sz w:val="24"/>
         </w:rPr>
-        <w:t xml:space="preserve">: </w:t>
-      </w:r>
-      <w:proofErr w:type="spellStart"/>
-      <w:r>
-        <w:rPr>
-          <w:sz w:val="24"/>
-        </w:rPr>
-        <w:t>Authentication</w:t>
-      </w:r>
-      <w:proofErr w:type="spellEnd"/>
-      <w:r>
-        <w:rPr>
-          <w:sz w:val="24"/>
-        </w:rPr>
-        <w:t xml:space="preserve"> </w:t>
-      </w:r>
-      <w:proofErr w:type="spellStart"/>
-      <w:r>
-        <w:rPr>
-          <w:sz w:val="24"/>
-        </w:rPr>
-        <w:t>Verification</w:t>
-      </w:r>
-      <w:proofErr w:type="spellEnd"/>
-      <w:r>
-        <w:rPr>
-          <w:sz w:val="24"/>
-        </w:rPr>
-        <w:t xml:space="preserve"> </w:t>
-      </w:r>
-      <w:proofErr w:type="spellStart"/>
-      <w:r>
-        <w:rPr>
-          <w:sz w:val="24"/>
-        </w:rPr>
-        <w:t>Requirements</w:t>
-      </w:r>
-      <w:proofErr w:type="spellEnd"/>
-      <w:r>
-        <w:rPr>
-          <w:sz w:val="24"/>
-        </w:rPr>
-        <w:t xml:space="preserve"> </w:t>
+        <w:t xml:space="preserve">: Authentication Verification Requirements </w:t>
       </w:r>
     </w:p>
     <w:p>
@@ -1502,21 +1268,7 @@
         <w:rPr>
           <w:rStyle w:val="nfasissutil"/>
         </w:rPr>
-        <w:t xml:space="preserve">V2.1.1: </w:t>
-      </w:r>
-      <w:proofErr w:type="spellStart"/>
-      <w:r>
-        <w:rPr>
-          <w:rStyle w:val="nfasissutil"/>
-        </w:rPr>
-        <w:t>Passwords</w:t>
-      </w:r>
-      <w:proofErr w:type="spellEnd"/>
-      <w:r>
-        <w:rPr>
-          <w:rStyle w:val="nfasissutil"/>
-        </w:rPr>
-        <w:t xml:space="preserve"> con mínimo de 12 caracteres</w:t>
+        <w:t>V2.1.1: Passwords con mínimo de 12 caracteres</w:t>
       </w:r>
       <w:r>
         <w:rPr>
@@ -1563,25 +1315,7 @@
           <w:i w:val="0"/>
           <w:iCs w:val="0"/>
         </w:rPr>
-        <w:t xml:space="preserve">V2.1.2: </w:t>
-      </w:r>
-      <w:proofErr w:type="spellStart"/>
-      <w:r>
-        <w:rPr>
-          <w:rStyle w:val="nfasissutil"/>
-          <w:i w:val="0"/>
-          <w:iCs w:val="0"/>
-        </w:rPr>
-        <w:t>Password</w:t>
-      </w:r>
-      <w:proofErr w:type="spellEnd"/>
-      <w:r>
-        <w:rPr>
-          <w:rStyle w:val="nfasissutil"/>
-          <w:i w:val="0"/>
-          <w:iCs w:val="0"/>
-        </w:rPr>
-        <w:t xml:space="preserve"> con 64 o más caracteres son permitidas</w:t>
+        <w:t>V2.1.2: Password con 64 o más caracteres son permitidas</w:t>
       </w:r>
     </w:p>
     <w:p>
@@ -1622,25 +1356,7 @@
           <w:i w:val="0"/>
           <w:iCs w:val="0"/>
         </w:rPr>
-        <w:t xml:space="preserve">V2.1.3: </w:t>
-      </w:r>
-      <w:proofErr w:type="spellStart"/>
-      <w:r>
-        <w:rPr>
-          <w:rStyle w:val="nfasissutil"/>
-          <w:i w:val="0"/>
-          <w:iCs w:val="0"/>
-        </w:rPr>
-        <w:t>Passwords</w:t>
-      </w:r>
-      <w:proofErr w:type="spellEnd"/>
-      <w:r>
-        <w:rPr>
-          <w:rStyle w:val="nfasissutil"/>
-          <w:i w:val="0"/>
-          <w:iCs w:val="0"/>
-        </w:rPr>
-        <w:t xml:space="preserve"> con espacios no son permitidas</w:t>
+        <w:t>V2.1.3: Passwords con espacios no son permitidas</w:t>
       </w:r>
     </w:p>
     <w:p>
@@ -1663,13 +1379,8 @@
         <w:t>Plan de acción: Se implementa validación</w:t>
       </w:r>
       <w:r>
-        <w:t xml:space="preserve"> con </w:t>
-      </w:r>
-      <w:proofErr w:type="spellStart"/>
-      <w:r>
-        <w:t>javascript</w:t>
-      </w:r>
-      <w:proofErr w:type="spellEnd"/>
+        <w:t xml:space="preserve"> con javascript</w:t>
+      </w:r>
       <w:r>
         <w:t>.</w:t>
       </w:r>
@@ -1692,43 +1403,7 @@
           <w:i w:val="0"/>
           <w:iCs w:val="0"/>
         </w:rPr>
-        <w:t xml:space="preserve">V2.1.5: </w:t>
-      </w:r>
-      <w:proofErr w:type="spellStart"/>
-      <w:r>
-        <w:rPr>
-          <w:rStyle w:val="nfasissutil"/>
-          <w:i w:val="0"/>
-          <w:iCs w:val="0"/>
-        </w:rPr>
-        <w:t>Passwords</w:t>
-      </w:r>
-      <w:proofErr w:type="spellEnd"/>
-      <w:r>
-        <w:rPr>
-          <w:rStyle w:val="nfasissutil"/>
-          <w:i w:val="0"/>
-          <w:iCs w:val="0"/>
-        </w:rPr>
-        <w:t xml:space="preserve"> con caracteres </w:t>
-      </w:r>
-      <w:proofErr w:type="spellStart"/>
-      <w:r>
-        <w:rPr>
-          <w:rStyle w:val="nfasissutil"/>
-          <w:i w:val="0"/>
-          <w:iCs w:val="0"/>
-        </w:rPr>
-        <w:t>ascii</w:t>
-      </w:r>
-      <w:proofErr w:type="spellEnd"/>
-      <w:r>
-        <w:rPr>
-          <w:rStyle w:val="nfasissutil"/>
-          <w:i w:val="0"/>
-          <w:iCs w:val="0"/>
-        </w:rPr>
-        <w:t xml:space="preserve"> como emoticonos no son permitidas </w:t>
+        <w:t xml:space="preserve">V2.1.5: Passwords con caracteres ascii como emoticonos no son permitidas </w:t>
       </w:r>
     </w:p>
     <w:p>
@@ -1751,13 +1426,8 @@
         <w:t>Plan de acción: Se implementa validación</w:t>
       </w:r>
       <w:r>
-        <w:t xml:space="preserve"> con </w:t>
-      </w:r>
-      <w:proofErr w:type="spellStart"/>
-      <w:r>
-        <w:t>javascript</w:t>
-      </w:r>
-      <w:proofErr w:type="spellEnd"/>
+        <w:t xml:space="preserve"> con javascript</w:t>
+      </w:r>
       <w:r>
         <w:t>.</w:t>
       </w:r>
@@ -1780,36 +1450,8 @@
           <w:i w:val="0"/>
           <w:iCs w:val="0"/>
         </w:rPr>
-        <w:t xml:space="preserve">V2.1.6: La funcionalidad de cambio de </w:t>
-      </w:r>
-      <w:proofErr w:type="spellStart"/>
-      <w:r>
-        <w:rPr>
-          <w:rStyle w:val="nfasissutil"/>
-          <w:i w:val="0"/>
-          <w:iCs w:val="0"/>
-        </w:rPr>
-        <w:t>password</w:t>
-      </w:r>
-      <w:proofErr w:type="spellEnd"/>
-      <w:r>
-        <w:rPr>
-          <w:rStyle w:val="nfasissutil"/>
-          <w:i w:val="0"/>
-          <w:iCs w:val="0"/>
-        </w:rPr>
-        <w:t xml:space="preserve"> requiere el usuario actual y la nueva </w:t>
-      </w:r>
-      <w:proofErr w:type="spellStart"/>
-      <w:r>
-        <w:rPr>
-          <w:rStyle w:val="nfasissutil"/>
-          <w:i w:val="0"/>
-          <w:iCs w:val="0"/>
-        </w:rPr>
-        <w:t>password</w:t>
-      </w:r>
-      <w:proofErr w:type="spellEnd"/>
+        <w:t>V2.1.6: La funcionalidad de cambio de password requiere el usuario actual y la nueva password</w:t>
+      </w:r>
     </w:p>
     <w:p>
       <w:pPr>
@@ -1831,13 +1473,8 @@
         <w:t>Plan de acción: Se implementa validación</w:t>
       </w:r>
       <w:r>
-        <w:t xml:space="preserve"> con </w:t>
-      </w:r>
-      <w:proofErr w:type="spellStart"/>
-      <w:r>
-        <w:t>javascript</w:t>
-      </w:r>
-      <w:proofErr w:type="spellEnd"/>
+        <w:t xml:space="preserve"> con javascript</w:t>
+      </w:r>
       <w:r>
         <w:t>.</w:t>
       </w:r>
@@ -1873,79 +1510,7 @@
           <w:i w:val="0"/>
           <w:iCs w:val="0"/>
         </w:rPr>
-        <w:t xml:space="preserve">V2.1.7: Chequear que la </w:t>
-      </w:r>
-      <w:proofErr w:type="spellStart"/>
-      <w:r>
-        <w:rPr>
-          <w:rStyle w:val="nfasissutil"/>
-          <w:i w:val="0"/>
-          <w:iCs w:val="0"/>
-        </w:rPr>
-        <w:t>password</w:t>
-      </w:r>
-      <w:proofErr w:type="spellEnd"/>
-      <w:r>
-        <w:rPr>
-          <w:rStyle w:val="nfasissutil"/>
-          <w:i w:val="0"/>
-          <w:iCs w:val="0"/>
-        </w:rPr>
-        <w:t xml:space="preserve"> ingresada no sea una de las comunes ya violadas, como 123456 o cosas por el estilo. Podemos chequearlo contra una lista interna nuestra o usar </w:t>
-      </w:r>
-      <w:proofErr w:type="gramStart"/>
-      <w:r>
-        <w:rPr>
-          <w:rStyle w:val="nfasissutil"/>
-          <w:i w:val="0"/>
-          <w:iCs w:val="0"/>
-        </w:rPr>
-        <w:t>una api externa</w:t>
-      </w:r>
-      <w:proofErr w:type="gramEnd"/>
-      <w:r>
-        <w:rPr>
-          <w:rStyle w:val="nfasissutil"/>
-          <w:i w:val="0"/>
-          <w:iCs w:val="0"/>
-        </w:rPr>
-        <w:t xml:space="preserve">. Lo mejor y más fácil es que tengamos una lista interna, y ver que la </w:t>
-      </w:r>
-      <w:proofErr w:type="spellStart"/>
-      <w:r>
-        <w:rPr>
-          <w:rStyle w:val="nfasissutil"/>
-          <w:i w:val="0"/>
-          <w:iCs w:val="0"/>
-        </w:rPr>
-        <w:t>password</w:t>
-      </w:r>
-      <w:proofErr w:type="spellEnd"/>
-      <w:r>
-        <w:rPr>
-          <w:rStyle w:val="nfasissutil"/>
-          <w:i w:val="0"/>
-          <w:iCs w:val="0"/>
-        </w:rPr>
-        <w:t xml:space="preserve"> ingresada en el registro, o en el cambio de </w:t>
-      </w:r>
-      <w:proofErr w:type="spellStart"/>
-      <w:r>
-        <w:rPr>
-          <w:rStyle w:val="nfasissutil"/>
-          <w:i w:val="0"/>
-          <w:iCs w:val="0"/>
-        </w:rPr>
-        <w:t>password</w:t>
-      </w:r>
-      <w:proofErr w:type="spellEnd"/>
-      <w:r>
-        <w:rPr>
-          <w:rStyle w:val="nfasissutil"/>
-          <w:i w:val="0"/>
-          <w:iCs w:val="0"/>
-        </w:rPr>
-        <w:t xml:space="preserve"> no esté en esa lista.</w:t>
+        <w:t>V2.1.7: Chequear que la password ingresada no sea una de las comunes ya violadas, como 123456 o cosas por el estilo. Podemos chequearlo contra una lista interna nuestra o usar una api externa. Lo mejor y más fácil es que tengamos una lista interna, y ver que la password ingresada en el registro, o en el cambio de password no esté en esa lista.</w:t>
       </w:r>
     </w:p>
     <w:p>
@@ -1968,15 +1533,7 @@
         <w:t xml:space="preserve">Plan de acción: </w:t>
       </w:r>
       <w:r>
-        <w:t xml:space="preserve">Se implementa una lista de contraseñas conocidas, y una búsqueda entre ellas para aceptar o rechazar la </w:t>
-      </w:r>
-      <w:proofErr w:type="spellStart"/>
-      <w:r>
-        <w:t>password</w:t>
-      </w:r>
-      <w:proofErr w:type="spellEnd"/>
-      <w:r>
-        <w:t xml:space="preserve"> ingresada.</w:t>
+        <w:t>Se implementa una lista de contraseñas conocidas, y una búsqueda entre ellas para aceptar o rechazar la password ingresada.</w:t>
       </w:r>
     </w:p>
     <w:p>
@@ -1997,40 +1554,22 @@
           <w:i w:val="0"/>
           <w:iCs w:val="0"/>
         </w:rPr>
-        <w:t xml:space="preserve">V2.1.8: Tener un medidor de seguridad para verificar que la </w:t>
-      </w:r>
-      <w:proofErr w:type="spellStart"/>
+        <w:t xml:space="preserve">V2.1.8: Tener un medidor de seguridad para verificar que la password sea fuerte. Esos que te obligan a agregar mayúsculas, minúsculas, caracteres especiales, y van pintando de rojo, amarillo y verde. Ver si hay algo ya hecho para </w:t>
+      </w:r>
       <w:r>
         <w:rPr>
           <w:rStyle w:val="nfasissutil"/>
           <w:i w:val="0"/>
           <w:iCs w:val="0"/>
         </w:rPr>
-        <w:t>password</w:t>
-      </w:r>
-      <w:proofErr w:type="spellEnd"/>
+        <w:t>copiar y pegar</w:t>
+      </w:r>
       <w:r>
         <w:rPr>
           <w:rStyle w:val="nfasissutil"/>
           <w:i w:val="0"/>
           <w:iCs w:val="0"/>
         </w:rPr>
-        <w:t xml:space="preserve"> sea fuerte. Esos que te obligan a agregar mayúsculas, minúsculas, caracteres especiales, y van pintando de rojo, amarillo y verde. Ver si hay algo ya hecho para </w:t>
-      </w:r>
-      <w:r>
-        <w:rPr>
-          <w:rStyle w:val="nfasissutil"/>
-          <w:i w:val="0"/>
-          <w:iCs w:val="0"/>
-        </w:rPr>
-        <w:t>copiar y pegar</w:t>
-      </w:r>
-      <w:r>
-        <w:rPr>
-          <w:rStyle w:val="nfasissutil"/>
-          <w:i w:val="0"/>
-          <w:iCs w:val="0"/>
-        </w:rPr>
         <w:t xml:space="preserve"> de algún lado.</w:t>
       </w:r>
     </w:p>
@@ -2055,15 +1594,7 @@
         <w:t xml:space="preserve">Plan de acción: </w:t>
       </w:r>
       <w:r>
-        <w:t xml:space="preserve">Se implementa un validador de </w:t>
-      </w:r>
-      <w:proofErr w:type="spellStart"/>
-      <w:r>
-        <w:t>password</w:t>
-      </w:r>
-      <w:proofErr w:type="spellEnd"/>
-      <w:r>
-        <w:t>, indicando con colores y una leyenda si la contraseña ingresada es débil, media o fuerte</w:t>
+        <w:t>Se implementa un validador de password, indicando con colores y una leyenda si la contraseña ingresada es débil, media o fuerte</w:t>
       </w:r>
       <w:r>
         <w:t>.</w:t>
@@ -2113,15 +1644,7 @@
         <w:t>Plan de acción:</w:t>
       </w:r>
       <w:r>
-        <w:t xml:space="preserve"> Se implementa validación verificando calidad de </w:t>
-      </w:r>
-      <w:proofErr w:type="spellStart"/>
-      <w:r>
-        <w:t>passwords</w:t>
-      </w:r>
-      <w:proofErr w:type="spellEnd"/>
-      <w:r>
-        <w:t xml:space="preserve"> a través de cantidades de caracteres de distintos tipos.</w:t>
+        <w:t xml:space="preserve"> Se implementa validación verificando calidad de passwords a través de cantidades de caracteres de distintos tipos.</w:t>
       </w:r>
     </w:p>
     <w:p>
@@ -2142,25 +1665,7 @@
           <w:i w:val="0"/>
           <w:iCs w:val="0"/>
         </w:rPr>
-        <w:t xml:space="preserve">V2.1.10: Que no haya requisitos de cambio de </w:t>
-      </w:r>
-      <w:proofErr w:type="spellStart"/>
-      <w:r>
-        <w:rPr>
-          <w:rStyle w:val="nfasissutil"/>
-          <w:i w:val="0"/>
-          <w:iCs w:val="0"/>
-        </w:rPr>
-        <w:t>password</w:t>
-      </w:r>
-      <w:proofErr w:type="spellEnd"/>
-      <w:r>
-        <w:rPr>
-          <w:rStyle w:val="nfasissutil"/>
-          <w:i w:val="0"/>
-          <w:iCs w:val="0"/>
-        </w:rPr>
-        <w:t xml:space="preserve"> periódico o impedimentos de contraseñas históricas.</w:t>
+        <w:t>V2.1.10: Que no haya requisitos de cambio de password periódico o impedimentos de contraseñas históricas.</w:t>
       </w:r>
     </w:p>
     <w:p>
@@ -2186,31 +1691,7 @@
         <w:t>Plan de acción:</w:t>
       </w:r>
       <w:r>
-        <w:t xml:space="preserve"> No requerimos cambios de </w:t>
-      </w:r>
-      <w:proofErr w:type="spellStart"/>
-      <w:r>
-        <w:t>password</w:t>
-      </w:r>
-      <w:proofErr w:type="spellEnd"/>
-      <w:r>
-        <w:t xml:space="preserve"> periódicos, y no tenemos forma de verificar históricos de </w:t>
-      </w:r>
-      <w:proofErr w:type="spellStart"/>
-      <w:r>
-        <w:t>passwords</w:t>
-      </w:r>
-      <w:proofErr w:type="spellEnd"/>
-      <w:r>
-        <w:t xml:space="preserve"> dado que usamos un algoritmo de encriptación no </w:t>
-      </w:r>
-      <w:proofErr w:type="spellStart"/>
-      <w:r>
-        <w:t>desencriptable</w:t>
-      </w:r>
-      <w:proofErr w:type="spellEnd"/>
-      <w:r>
-        <w:t>.</w:t>
+        <w:t xml:space="preserve"> No requerimos cambios de password periódicos, y no tenemos forma de verificar históricos de passwords dado que usamos un algoritmo de encriptación no desencriptable.</w:t>
       </w:r>
     </w:p>
     <w:p>
@@ -2241,16 +1722,11 @@
       </w:pPr>
       <w:r>
         <w:tab/>
-        <w:t>Análisis</w:t>
-      </w:r>
-      <w:proofErr w:type="gramStart"/>
-      <w:r>
-        <w:t xml:space="preserve">: </w:t>
+        <w:t xml:space="preserve">Análisis: </w:t>
       </w:r>
       <w:r>
         <w:t xml:space="preserve"> Aplica</w:t>
       </w:r>
-      <w:proofErr w:type="gramEnd"/>
     </w:p>
     <w:p>
       <w:pPr>
@@ -2312,23 +1788,7 @@
         <w:t>Plan de acción:</w:t>
       </w:r>
       <w:r>
-        <w:t xml:space="preserve"> Agregamos la posibilidad de visualizar la </w:t>
-      </w:r>
-      <w:proofErr w:type="spellStart"/>
-      <w:r>
-        <w:t>password</w:t>
-      </w:r>
-      <w:proofErr w:type="spellEnd"/>
-      <w:r>
-        <w:t xml:space="preserve"> presionando en una imagen de un ojo, para que el usuario pueda verificar si ingresó la </w:t>
-      </w:r>
-      <w:proofErr w:type="spellStart"/>
-      <w:r>
-        <w:t>password</w:t>
-      </w:r>
-      <w:proofErr w:type="spellEnd"/>
-      <w:r>
-        <w:t xml:space="preserve"> correctamente.</w:t>
+        <w:t xml:space="preserve"> Agregamos la posibilidad de visualizar la password presionando en una imagen de un ojo, para que el usuario pueda verificar si ingresó la password correctamente.</w:t>
       </w:r>
     </w:p>
     <w:p>
@@ -2349,151 +1809,7 @@
           <w:i w:val="0"/>
           <w:iCs w:val="0"/>
         </w:rPr>
-        <w:t xml:space="preserve">V2.2.1: Verificar que haya controles de anti automatización. Esto es que intenten con fuerza bruta adivinar una </w:t>
-      </w:r>
-      <w:proofErr w:type="spellStart"/>
-      <w:r>
-        <w:rPr>
-          <w:rStyle w:val="nfasissutil"/>
-          <w:i w:val="0"/>
-          <w:iCs w:val="0"/>
-        </w:rPr>
-        <w:t>password</w:t>
-      </w:r>
-      <w:proofErr w:type="spellEnd"/>
-      <w:r>
-        <w:rPr>
-          <w:rStyle w:val="nfasissutil"/>
-          <w:i w:val="0"/>
-          <w:iCs w:val="0"/>
-        </w:rPr>
-        <w:t xml:space="preserve">. Lo que habría que hacer acá es meter un </w:t>
-      </w:r>
-      <w:proofErr w:type="spellStart"/>
-      <w:r>
-        <w:rPr>
-          <w:rStyle w:val="nfasissutil"/>
-          <w:i w:val="0"/>
-          <w:iCs w:val="0"/>
-        </w:rPr>
-        <w:t>captcha</w:t>
-      </w:r>
-      <w:proofErr w:type="spellEnd"/>
-      <w:r>
-        <w:rPr>
-          <w:rStyle w:val="nfasissutil"/>
-          <w:i w:val="0"/>
-          <w:iCs w:val="0"/>
-        </w:rPr>
-        <w:t xml:space="preserve">, e ir acumulando cuantos intentos de </w:t>
-      </w:r>
-      <w:proofErr w:type="spellStart"/>
-      <w:r>
-        <w:rPr>
-          <w:rStyle w:val="nfasissutil"/>
-          <w:i w:val="0"/>
-          <w:iCs w:val="0"/>
-        </w:rPr>
-        <w:t>logueo</w:t>
-      </w:r>
-      <w:proofErr w:type="spellEnd"/>
-      <w:r>
-        <w:rPr>
-          <w:rStyle w:val="nfasissutil"/>
-          <w:i w:val="0"/>
-          <w:iCs w:val="0"/>
-        </w:rPr>
-        <w:t xml:space="preserve"> fue haciendo </w:t>
-      </w:r>
-      <w:proofErr w:type="gramStart"/>
-      <w:r>
-        <w:rPr>
-          <w:rStyle w:val="nfasissutil"/>
-          <w:i w:val="0"/>
-          <w:iCs w:val="0"/>
-        </w:rPr>
-        <w:t>erróneos</w:t>
-      </w:r>
-      <w:proofErr w:type="gramEnd"/>
-      <w:r>
-        <w:rPr>
-          <w:rStyle w:val="nfasissutil"/>
-          <w:i w:val="0"/>
-          <w:iCs w:val="0"/>
-        </w:rPr>
-        <w:t xml:space="preserve">, y si le pifió 5 veces seguidas por ejemplo, bloquearle la cuenta haciendo que no pueda </w:t>
-      </w:r>
-      <w:proofErr w:type="spellStart"/>
-      <w:r>
-        <w:rPr>
-          <w:rStyle w:val="nfasissutil"/>
-          <w:i w:val="0"/>
-          <w:iCs w:val="0"/>
-        </w:rPr>
-        <w:t>loguearse</w:t>
-      </w:r>
-      <w:proofErr w:type="spellEnd"/>
-      <w:r>
-        <w:rPr>
-          <w:rStyle w:val="nfasissutil"/>
-          <w:i w:val="0"/>
-          <w:iCs w:val="0"/>
-        </w:rPr>
-        <w:t xml:space="preserve"> hasta dentro de media hora por ejemplo. Lo otro </w:t>
-      </w:r>
-      <w:proofErr w:type="spellStart"/>
-      <w:r>
-        <w:rPr>
-          <w:rStyle w:val="nfasissutil"/>
-          <w:i w:val="0"/>
-          <w:iCs w:val="0"/>
-        </w:rPr>
-        <w:t>mas</w:t>
-      </w:r>
-      <w:proofErr w:type="spellEnd"/>
-      <w:r>
-        <w:rPr>
-          <w:rStyle w:val="nfasissutil"/>
-          <w:i w:val="0"/>
-          <w:iCs w:val="0"/>
-        </w:rPr>
-        <w:t xml:space="preserve"> complejo para hacer pero no </w:t>
-      </w:r>
-      <w:proofErr w:type="spellStart"/>
-      <w:r>
-        <w:rPr>
-          <w:rStyle w:val="nfasissutil"/>
-          <w:i w:val="0"/>
-          <w:iCs w:val="0"/>
-        </w:rPr>
-        <w:t>se</w:t>
-      </w:r>
-      <w:proofErr w:type="spellEnd"/>
-      <w:r>
-        <w:rPr>
-          <w:rStyle w:val="nfasissutil"/>
-          <w:i w:val="0"/>
-          <w:iCs w:val="0"/>
-        </w:rPr>
-        <w:t xml:space="preserve"> si vale la pena es bloquear la IP pero con lo de bloquear la cuenta para que no pueda </w:t>
-      </w:r>
-      <w:proofErr w:type="spellStart"/>
-      <w:r>
-        <w:rPr>
-          <w:rStyle w:val="nfasissutil"/>
-          <w:i w:val="0"/>
-          <w:iCs w:val="0"/>
-        </w:rPr>
-        <w:t>loguearse</w:t>
-      </w:r>
-      <w:proofErr w:type="spellEnd"/>
-      <w:r>
-        <w:rPr>
-          <w:rStyle w:val="nfasissutil"/>
-          <w:i w:val="0"/>
-          <w:iCs w:val="0"/>
-        </w:rPr>
-        <w:t xml:space="preserve"> en un tiempo alcanzaría.</w:t>
+        <w:t>V2.2.1: Verificar que haya controles de anti automatización. Esto es que intenten con fuerza bruta adivinar una password. Lo que habría que hacer acá es meter un captcha, e ir acumulando cuantos intentos de logueo fue haciendo erróneos, y si le pifió 5 veces seguidas por ejemplo, bloquearle la cuenta haciendo que no pueda loguearse hasta dentro de media hora por ejemplo. Lo otro mas complejo para hacer pero no se si vale la pena es bloquear la IP pero con lo de bloquear la cuenta para que no pueda loguearse en un tiempo alcanzaría.</w:t>
       </w:r>
     </w:p>
     <w:p>
@@ -2519,15 +1835,7 @@
         <w:t>Plan de acción:</w:t>
       </w:r>
       <w:r>
-        <w:t xml:space="preserve"> Implementamos un </w:t>
-      </w:r>
-      <w:proofErr w:type="spellStart"/>
-      <w:r>
-        <w:t>captcha</w:t>
-      </w:r>
-      <w:proofErr w:type="spellEnd"/>
-      <w:r>
-        <w:t>, y bloqueos de cuentas de usuario luego de una cantidad fija de intentos de ingreso fallido.</w:t>
+        <w:t xml:space="preserve"> Implementamos un captcha, y bloqueos de cuentas de usuario luego de una cantidad fija de intentos de ingreso fallido.</w:t>
       </w:r>
     </w:p>
     <w:p>
@@ -2548,43 +1856,7 @@
           <w:i w:val="0"/>
           <w:iCs w:val="0"/>
         </w:rPr>
-        <w:t xml:space="preserve">V2.2.5: Verificar que cuando tengamos separados un proveedor de servicio de credenciales (CSP) y la verificación de la </w:t>
-      </w:r>
-      <w:proofErr w:type="spellStart"/>
-      <w:r>
-        <w:rPr>
-          <w:rStyle w:val="nfasissutil"/>
-          <w:i w:val="0"/>
-          <w:iCs w:val="0"/>
-        </w:rPr>
-        <w:t>password</w:t>
-      </w:r>
-      <w:proofErr w:type="spellEnd"/>
-      <w:r>
-        <w:rPr>
-          <w:rStyle w:val="nfasissutil"/>
-          <w:i w:val="0"/>
-          <w:iCs w:val="0"/>
-        </w:rPr>
-        <w:t xml:space="preserve"> de la aplicación, haya en el medio de los 2 </w:t>
-      </w:r>
-      <w:proofErr w:type="spellStart"/>
-      <w:r>
-        <w:rPr>
-          <w:rStyle w:val="nfasissutil"/>
-          <w:i w:val="0"/>
-          <w:iCs w:val="0"/>
-        </w:rPr>
-        <w:t>endpoint</w:t>
-      </w:r>
-      <w:proofErr w:type="spellEnd"/>
-      <w:r>
-        <w:rPr>
-          <w:rStyle w:val="nfasissutil"/>
-          <w:i w:val="0"/>
-          <w:iCs w:val="0"/>
-        </w:rPr>
-        <w:t xml:space="preserve"> un TLS. (Este no aplica)</w:t>
+        <w:t>V2.2.5: Verificar que cuando tengamos separados un proveedor de servicio de credenciales (CSP) y la verificación de la password de la aplicación, haya en el medio de los 2 endpoint un TLS. (Este no aplica)</w:t>
       </w:r>
     </w:p>
     <w:p>
@@ -2610,31 +1882,7 @@
         <w:t>Plan de acción:</w:t>
       </w:r>
       <w:r>
-        <w:t xml:space="preserve"> No tenemos separados el sitio y la validación de </w:t>
-      </w:r>
-      <w:proofErr w:type="spellStart"/>
-      <w:r>
-        <w:t>passwords</w:t>
-      </w:r>
-      <w:proofErr w:type="spellEnd"/>
-      <w:r>
-        <w:t xml:space="preserve">, por lo que no tenemos 2 </w:t>
-      </w:r>
-      <w:proofErr w:type="spellStart"/>
-      <w:r>
-        <w:t>endpoints</w:t>
-      </w:r>
-      <w:proofErr w:type="spellEnd"/>
-      <w:r>
-        <w:t xml:space="preserve"> distintos, como si </w:t>
-      </w:r>
-      <w:proofErr w:type="spellStart"/>
-      <w:r>
-        <w:t>usaramos</w:t>
-      </w:r>
-      <w:proofErr w:type="spellEnd"/>
-      <w:r>
-        <w:t xml:space="preserve"> un servicio web.</w:t>
+        <w:t xml:space="preserve"> No tenemos separados el sitio y la validación de passwords, por lo que no tenemos 2 endpoints distintos, como si usaramos un servicio web.</w:t>
       </w:r>
     </w:p>
     <w:p>
@@ -2720,43 +1968,7 @@
           <w:i w:val="0"/>
           <w:iCs w:val="0"/>
         </w:rPr>
-        <w:t xml:space="preserve">V2.4.1: Guardar las </w:t>
-      </w:r>
-      <w:proofErr w:type="spellStart"/>
-      <w:r>
-        <w:rPr>
-          <w:rStyle w:val="nfasissutil"/>
-          <w:i w:val="0"/>
-          <w:iCs w:val="0"/>
-        </w:rPr>
-        <w:t>passwords</w:t>
-      </w:r>
-      <w:proofErr w:type="spellEnd"/>
-      <w:r>
-        <w:rPr>
-          <w:rStyle w:val="nfasissutil"/>
-          <w:i w:val="0"/>
-          <w:iCs w:val="0"/>
-        </w:rPr>
-        <w:t xml:space="preserve"> con hash y </w:t>
-      </w:r>
-      <w:proofErr w:type="spellStart"/>
-      <w:r>
-        <w:rPr>
-          <w:rStyle w:val="nfasissutil"/>
-          <w:i w:val="0"/>
-          <w:iCs w:val="0"/>
-        </w:rPr>
-        <w:t>salt</w:t>
-      </w:r>
-      <w:proofErr w:type="spellEnd"/>
-      <w:r>
-        <w:rPr>
-          <w:rStyle w:val="nfasissutil"/>
-          <w:i w:val="0"/>
-          <w:iCs w:val="0"/>
-        </w:rPr>
-        <w:t>.</w:t>
+        <w:t>V2.4.1: Guardar las passwords con hash y salt.</w:t>
       </w:r>
     </w:p>
     <w:p>
@@ -2782,15 +1994,7 @@
         <w:t>Plan de acción:</w:t>
       </w:r>
       <w:r>
-        <w:t xml:space="preserve"> Implementamos el algoritmo PBKDF2, que requiere la especificación de un </w:t>
-      </w:r>
-      <w:proofErr w:type="spellStart"/>
-      <w:r>
-        <w:t>salt</w:t>
-      </w:r>
-      <w:proofErr w:type="spellEnd"/>
-      <w:r>
-        <w:t>, para obtener el hash que guardaremos en la base de datos.</w:t>
+        <w:t xml:space="preserve"> Implementamos el algoritmo PBKDF2, que requiere la especificación de un salt, para obtener el hash que guardaremos en la base de datos.</w:t>
       </w:r>
     </w:p>
     <w:p>
@@ -2811,115 +2015,7 @@
           <w:i w:val="0"/>
           <w:iCs w:val="0"/>
         </w:rPr>
-        <w:t xml:space="preserve">V2.4.2: El SALT que usemos, debe ser único por cada </w:t>
-      </w:r>
-      <w:proofErr w:type="spellStart"/>
-      <w:r>
-        <w:rPr>
-          <w:rStyle w:val="nfasissutil"/>
-          <w:i w:val="0"/>
-          <w:iCs w:val="0"/>
-        </w:rPr>
-        <w:t>password</w:t>
-      </w:r>
-      <w:proofErr w:type="spellEnd"/>
-      <w:r>
-        <w:rPr>
-          <w:rStyle w:val="nfasissutil"/>
-          <w:i w:val="0"/>
-          <w:iCs w:val="0"/>
-        </w:rPr>
-        <w:t xml:space="preserve"> que guardemos, y tiene que medir al menos 4 caracteres. Podemos tomar los </w:t>
-      </w:r>
-      <w:proofErr w:type="spellStart"/>
-      <w:r>
-        <w:rPr>
-          <w:rStyle w:val="nfasissutil"/>
-          <w:i w:val="0"/>
-          <w:iCs w:val="0"/>
-        </w:rPr>
-        <w:t>primers</w:t>
-      </w:r>
-      <w:proofErr w:type="spellEnd"/>
-      <w:r>
-        <w:rPr>
-          <w:rStyle w:val="nfasissutil"/>
-          <w:i w:val="0"/>
-          <w:iCs w:val="0"/>
-        </w:rPr>
-        <w:t xml:space="preserve"> 4 o últimos 4 caracteres dela </w:t>
-      </w:r>
-      <w:proofErr w:type="spellStart"/>
-      <w:r>
-        <w:rPr>
-          <w:rStyle w:val="nfasissutil"/>
-          <w:i w:val="0"/>
-          <w:iCs w:val="0"/>
-        </w:rPr>
-        <w:t>password</w:t>
-      </w:r>
-      <w:proofErr w:type="spellEnd"/>
-      <w:r>
-        <w:rPr>
-          <w:rStyle w:val="nfasissutil"/>
-          <w:i w:val="0"/>
-          <w:iCs w:val="0"/>
-        </w:rPr>
-        <w:t xml:space="preserve"> sin </w:t>
-      </w:r>
-      <w:proofErr w:type="spellStart"/>
-      <w:r>
-        <w:rPr>
-          <w:rStyle w:val="nfasissutil"/>
-          <w:i w:val="0"/>
-          <w:iCs w:val="0"/>
-        </w:rPr>
-        <w:t>hashear</w:t>
-      </w:r>
-      <w:proofErr w:type="spellEnd"/>
-      <w:r>
-        <w:rPr>
-          <w:rStyle w:val="nfasissutil"/>
-          <w:i w:val="0"/>
-          <w:iCs w:val="0"/>
-        </w:rPr>
-        <w:t xml:space="preserve"> y usar eso como </w:t>
-      </w:r>
-      <w:proofErr w:type="spellStart"/>
-      <w:r>
-        <w:rPr>
-          <w:rStyle w:val="nfasissutil"/>
-          <w:i w:val="0"/>
-          <w:iCs w:val="0"/>
-        </w:rPr>
-        <w:t>salt</w:t>
-      </w:r>
-      <w:proofErr w:type="spellEnd"/>
-      <w:r>
-        <w:rPr>
-          <w:rStyle w:val="nfasissutil"/>
-          <w:i w:val="0"/>
-          <w:iCs w:val="0"/>
-        </w:rPr>
-        <w:t xml:space="preserve">. Es importante que se haya elegido un algoritmo de encriptación con </w:t>
-      </w:r>
-      <w:proofErr w:type="spellStart"/>
-      <w:r>
-        <w:rPr>
-          <w:rStyle w:val="nfasissutil"/>
-          <w:i w:val="0"/>
-          <w:iCs w:val="0"/>
-        </w:rPr>
-        <w:t>salt</w:t>
-      </w:r>
-      <w:proofErr w:type="spellEnd"/>
-      <w:r>
-        <w:rPr>
-          <w:rStyle w:val="nfasissutil"/>
-          <w:i w:val="0"/>
-          <w:iCs w:val="0"/>
-        </w:rPr>
-        <w:t>, como por ejemplo AES256.</w:t>
+        <w:t>V2.4.2: El SALT que usemos, debe ser único por cada password que guardemos, y tiene que medir al menos 4 caracteres. Podemos tomar los primers 4 o últimos 4 caracteres dela password sin hashear y usar eso como salt. Es importante que se haya elegido un algoritmo de encriptación con salt, como por ejemplo AES256.</w:t>
       </w:r>
     </w:p>
     <w:p>
@@ -2945,23 +2041,7 @@
         <w:t>Plan de acción:</w:t>
       </w:r>
       <w:r>
-        <w:t xml:space="preserve"> Lo implementamos tomando los últimos 4 caracteres de la </w:t>
-      </w:r>
-      <w:proofErr w:type="spellStart"/>
-      <w:r>
-        <w:t>password</w:t>
-      </w:r>
-      <w:proofErr w:type="spellEnd"/>
-      <w:r>
-        <w:t xml:space="preserve"> ingresada por el usuario, y generando un hash con md5 para utilizar como </w:t>
-      </w:r>
-      <w:proofErr w:type="spellStart"/>
-      <w:r>
-        <w:t>salt</w:t>
-      </w:r>
-      <w:proofErr w:type="spellEnd"/>
-      <w:r>
-        <w:t xml:space="preserve"> al momento de invocar a la encriptación con PBKDF2.</w:t>
+        <w:t xml:space="preserve"> Lo implementamos tomando los últimos 4 caracteres de la password ingresada por el usuario, y generando un hash con md5 para utilizar como salt al momento de invocar a la encriptación con PBKDF2.</w:t>
       </w:r>
     </w:p>
     <w:p>
@@ -2986,21 +2066,7 @@
         <w:rPr>
           <w:rStyle w:val="nfasissutil"/>
         </w:rPr>
-        <w:t xml:space="preserve">PBKDF2, la cantidad de iteraciones para </w:t>
-      </w:r>
-      <w:proofErr w:type="spellStart"/>
-      <w:r>
-        <w:rPr>
-          <w:rStyle w:val="nfasissutil"/>
-        </w:rPr>
-        <w:t>encriptar</w:t>
-      </w:r>
-      <w:proofErr w:type="spellEnd"/>
-      <w:r>
-        <w:rPr>
-          <w:rStyle w:val="nfasissutil"/>
-        </w:rPr>
-        <w:t xml:space="preserve"> sea el máximo que permita el servidor, que suele ser al menos 100.000 iteraciones.</w:t>
+        <w:t>PBKDF2, la cantidad de iteraciones para encriptar sea el máximo que permita el servidor, que suele ser al menos 100.000 iteraciones.</w:t>
       </w:r>
     </w:p>
     <w:p>
@@ -3026,13 +2092,8 @@
         <w:t>Plan de acción:</w:t>
       </w:r>
       <w:r>
-        <w:t xml:space="preserve"> Según las características del algoritmo PDKDF2 cumple con la especificación ya que tiene, en alta gama, 45000  </w:t>
-      </w:r>
-      <w:proofErr w:type="gramStart"/>
-      <w:r>
-        <w:t>iteraciones .</w:t>
-      </w:r>
-      <w:proofErr w:type="gramEnd"/>
+        <w:t xml:space="preserve"> Según las características del algoritmo PDKDF2 cumple con la especificación ya que tiene, en alta gama, 45000  iteraciones .</w:t>
+      </w:r>
     </w:p>
     <w:p>
       <w:pPr>
@@ -3052,33 +2113,11 @@
         </w:rPr>
         <w:t xml:space="preserve">V2.4.4: Verificar que si usamos el algoritmo </w:t>
       </w:r>
-      <w:proofErr w:type="spellStart"/>
-      <w:r>
-        <w:rPr>
-          <w:rStyle w:val="nfasissutil"/>
-        </w:rPr>
-        <w:t>bcrypt</w:t>
-      </w:r>
-      <w:proofErr w:type="spellEnd"/>
-      <w:r>
-        <w:rPr>
-          <w:rStyle w:val="nfasissutil"/>
-        </w:rPr>
-        <w:t xml:space="preserve">, el factor que pongamos sea lo que el servidor se aguante. </w:t>
-      </w:r>
-      <w:proofErr w:type="spellStart"/>
-      <w:r>
-        <w:rPr>
-          <w:rStyle w:val="nfasissutil"/>
-        </w:rPr>
-        <w:t>Tipicamente</w:t>
-      </w:r>
-      <w:proofErr w:type="spellEnd"/>
-      <w:r>
-        <w:rPr>
-          <w:rStyle w:val="nfasissutil"/>
-        </w:rPr>
-        <w:t xml:space="preserve"> es 13.</w:t>
+      <w:r>
+        <w:rPr>
+          <w:rStyle w:val="nfasissutil"/>
+        </w:rPr>
+        <w:t>bcrypt, el factor que pongamos sea lo que el servidor se aguante. Tipicamente es 13.</w:t>
       </w:r>
     </w:p>
     <w:p>
@@ -3125,115 +2164,7 @@
           <w:i w:val="0"/>
           <w:iCs w:val="0"/>
         </w:rPr>
-        <w:t xml:space="preserve">V2.4.5: Verificar que se haga al menos una iteración adicional en el algoritmo de encriptación, que el </w:t>
-      </w:r>
-      <w:proofErr w:type="spellStart"/>
-      <w:r>
-        <w:rPr>
-          <w:rStyle w:val="nfasissutil"/>
-          <w:i w:val="0"/>
-          <w:iCs w:val="0"/>
-        </w:rPr>
-        <w:t>salt</w:t>
-      </w:r>
-      <w:proofErr w:type="spellEnd"/>
-      <w:r>
-        <w:rPr>
-          <w:rStyle w:val="nfasissutil"/>
-          <w:i w:val="0"/>
-          <w:iCs w:val="0"/>
-        </w:rPr>
-        <w:t xml:space="preserve"> sea secreto y que sea generado por un generador de bits aleatorio aprobado y </w:t>
-      </w:r>
-      <w:proofErr w:type="spellStart"/>
-      <w:r>
-        <w:rPr>
-          <w:rStyle w:val="nfasissutil"/>
-          <w:i w:val="0"/>
-          <w:iCs w:val="0"/>
-        </w:rPr>
-        <w:t>propocione</w:t>
-      </w:r>
-      <w:proofErr w:type="spellEnd"/>
-      <w:r>
-        <w:rPr>
-          <w:rStyle w:val="nfasissutil"/>
-          <w:i w:val="0"/>
-          <w:iCs w:val="0"/>
-        </w:rPr>
-        <w:t xml:space="preserve"> la fuerza de seguridad </w:t>
-      </w:r>
-      <w:proofErr w:type="spellStart"/>
-      <w:r>
-        <w:rPr>
-          <w:rStyle w:val="nfasissutil"/>
-          <w:i w:val="0"/>
-          <w:iCs w:val="0"/>
-        </w:rPr>
-        <w:t>minima</w:t>
-      </w:r>
-      <w:proofErr w:type="spellEnd"/>
-      <w:r>
-        <w:rPr>
-          <w:rStyle w:val="nfasissutil"/>
-          <w:i w:val="0"/>
-          <w:iCs w:val="0"/>
-        </w:rPr>
-        <w:t xml:space="preserve">. El </w:t>
-      </w:r>
-      <w:proofErr w:type="spellStart"/>
-      <w:r>
-        <w:rPr>
-          <w:rStyle w:val="nfasissutil"/>
-          <w:i w:val="0"/>
-          <w:iCs w:val="0"/>
-        </w:rPr>
-        <w:t>salt</w:t>
-      </w:r>
-      <w:proofErr w:type="spellEnd"/>
-      <w:r>
-        <w:rPr>
-          <w:rStyle w:val="nfasissutil"/>
-          <w:i w:val="0"/>
-          <w:iCs w:val="0"/>
-        </w:rPr>
-        <w:t xml:space="preserve"> se debe almacenar por separado  de las contraseñas </w:t>
-      </w:r>
-      <w:proofErr w:type="spellStart"/>
-      <w:r>
-        <w:rPr>
-          <w:rStyle w:val="nfasissutil"/>
-          <w:i w:val="0"/>
-          <w:iCs w:val="0"/>
-        </w:rPr>
-        <w:t>encriptadas</w:t>
-      </w:r>
-      <w:proofErr w:type="spellEnd"/>
-      <w:r>
-        <w:rPr>
-          <w:rStyle w:val="nfasissutil"/>
-          <w:i w:val="0"/>
-          <w:iCs w:val="0"/>
-        </w:rPr>
-        <w:t xml:space="preserve">, por ejemplo en un dispositivo tipo un </w:t>
-      </w:r>
-      <w:proofErr w:type="spellStart"/>
-      <w:r>
-        <w:rPr>
-          <w:rStyle w:val="nfasissutil"/>
-          <w:i w:val="0"/>
-          <w:iCs w:val="0"/>
-        </w:rPr>
-        <w:t>modulo</w:t>
-      </w:r>
-      <w:proofErr w:type="spellEnd"/>
-      <w:r>
-        <w:rPr>
-          <w:rStyle w:val="nfasissutil"/>
-          <w:i w:val="0"/>
-          <w:iCs w:val="0"/>
-        </w:rPr>
-        <w:t xml:space="preserve"> de seguridad (hardware).</w:t>
+        <w:t>V2.4.5: Verificar que se haga al menos una iteración adicional en el algoritmo de encriptación, que el salt sea secreto y que sea generado por un generador de bits aleatorio aprobado y propocione la fuerza de seguridad minima. El salt se debe almacenar por separado  de las contraseñas encriptadas, por ejemplo en un dispositivo tipo un modulo de seguridad (hardware).</w:t>
       </w:r>
     </w:p>
     <w:p>
@@ -3259,23 +2190,7 @@
         <w:t>Plan de acción:</w:t>
       </w:r>
       <w:r>
-        <w:t xml:space="preserve"> Como obtenemos el </w:t>
-      </w:r>
-      <w:proofErr w:type="spellStart"/>
-      <w:r>
-        <w:t>salt</w:t>
-      </w:r>
-      <w:proofErr w:type="spellEnd"/>
-      <w:r>
-        <w:t xml:space="preserve"> dinámicamente a partir de la </w:t>
-      </w:r>
-      <w:proofErr w:type="spellStart"/>
-      <w:r>
-        <w:t>password</w:t>
-      </w:r>
-      <w:proofErr w:type="spellEnd"/>
-      <w:r>
-        <w:t xml:space="preserve"> ingresada por el usuario, no necesitamos almacenarlo.</w:t>
+        <w:t xml:space="preserve"> Como obtenemos el salt dinámicamente a partir de la password ingresada por el usuario, no necesitamos almacenarlo.</w:t>
       </w:r>
     </w:p>
     <w:p>
@@ -3322,43 +2237,11 @@
         <w:t>Plan de acción:</w:t>
       </w:r>
       <w:r>
-        <w:t xml:space="preserve"> Para recuperar la clave, enviamos un link para que modifiquen la clave desde el sitio. La clave vieja pierde validez, y debe definirse una nueva. El link incluye información </w:t>
-      </w:r>
-      <w:proofErr w:type="spellStart"/>
-      <w:r>
-        <w:t>encriptada</w:t>
-      </w:r>
-      <w:proofErr w:type="spellEnd"/>
-      <w:r>
-        <w:t xml:space="preserve"> y </w:t>
-      </w:r>
-      <w:proofErr w:type="spellStart"/>
-      <w:r>
-        <w:t>token</w:t>
-      </w:r>
-      <w:proofErr w:type="spellEnd"/>
-      <w:r>
-        <w:t xml:space="preserve"> para verificar desde el </w:t>
-      </w:r>
-      <w:proofErr w:type="spellStart"/>
-      <w:r>
-        <w:t>controller</w:t>
-      </w:r>
-      <w:proofErr w:type="spellEnd"/>
-      <w:r>
-        <w:t xml:space="preserve"> que la </w:t>
+        <w:t xml:space="preserve"> Para recuperar la clave, enviamos un link para que modifiquen la clave desde el sitio. La clave vieja pierde validez, y debe definirse una nueva. El link incluye información encriptada y token para verificar desde el controller que la </w:t>
       </w:r>
       <w:r>
         <w:lastRenderedPageBreak/>
-        <w:t xml:space="preserve">invocación del </w:t>
-      </w:r>
-      <w:proofErr w:type="spellStart"/>
-      <w:r>
-        <w:t>action</w:t>
-      </w:r>
-      <w:proofErr w:type="spellEnd"/>
-      <w:r>
-        <w:t xml:space="preserve"> es a través de un link que nosotros mismos generamos con anterioridad.</w:t>
+        <w:t>invocación del action es a través de un link que nosotros mismos generamos con anterioridad.</w:t>
       </w:r>
     </w:p>
     <w:p>
@@ -3417,15 +2300,7 @@
         <w:t>Plan de acción:</w:t>
       </w:r>
       <w:r>
-        <w:t xml:space="preserve"> La recuperación de </w:t>
-      </w:r>
-      <w:proofErr w:type="spellStart"/>
-      <w:r>
-        <w:t>passwords</w:t>
-      </w:r>
-      <w:proofErr w:type="spellEnd"/>
-      <w:r>
-        <w:t xml:space="preserve"> se realiza a través de un link que llega por correo electrónico.</w:t>
+        <w:t xml:space="preserve"> La recuperación de passwords se realiza a través de un link que llega por correo electrónico.</w:t>
       </w:r>
     </w:p>
     <w:p>
@@ -3493,43 +2368,7 @@
           <w:i w:val="0"/>
           <w:iCs w:val="0"/>
         </w:rPr>
-        <w:t xml:space="preserve">V2.5.4: Verificar que las cuentas compartidas o default no estén presentes. Por ejemplo </w:t>
-      </w:r>
-      <w:proofErr w:type="spellStart"/>
-      <w:r>
-        <w:rPr>
-          <w:rStyle w:val="nfasissutil"/>
-          <w:i w:val="0"/>
-          <w:iCs w:val="0"/>
-        </w:rPr>
-        <w:t>root</w:t>
-      </w:r>
-      <w:proofErr w:type="spellEnd"/>
-      <w:r>
-        <w:rPr>
-          <w:rStyle w:val="nfasissutil"/>
-          <w:i w:val="0"/>
-          <w:iCs w:val="0"/>
-        </w:rPr>
-        <w:t xml:space="preserve">, </w:t>
-      </w:r>
-      <w:proofErr w:type="spellStart"/>
-      <w:r>
-        <w:rPr>
-          <w:rStyle w:val="nfasissutil"/>
-          <w:i w:val="0"/>
-          <w:iCs w:val="0"/>
-        </w:rPr>
-        <w:t>admin</w:t>
-      </w:r>
-      <w:proofErr w:type="spellEnd"/>
-      <w:r>
-        <w:rPr>
-          <w:rStyle w:val="nfasissutil"/>
-          <w:i w:val="0"/>
-          <w:iCs w:val="0"/>
-        </w:rPr>
-        <w:t>, etc. Esto lo podemos meter en la lista de uno de los puntos de arriba, tipo claves conocidas no válidas.</w:t>
+        <w:t>V2.5.4: Verificar que las cuentas compartidas o default no estén presentes. Por ejemplo root, admin, etc. Esto lo podemos meter en la lista de uno de los puntos de arriba, tipo claves conocidas no válidas.</w:t>
       </w:r>
     </w:p>
     <w:p>
@@ -3605,15 +2444,7 @@
         <w:t>Plan de acción:</w:t>
       </w:r>
       <w:r>
-        <w:t xml:space="preserve"> Si se realiza algún agregado al formulario de </w:t>
-      </w:r>
-      <w:proofErr w:type="spellStart"/>
-      <w:r>
-        <w:t>login</w:t>
-      </w:r>
-      <w:proofErr w:type="spellEnd"/>
-      <w:r>
-        <w:t>, se notificará al usuario a través de correo electrónico y los cambios se detallaran en la home del sitio.</w:t>
+        <w:t xml:space="preserve"> Si se realiza algún agregado al formulario de login, se notificará al usuario a través de correo electrónico y los cambios se detallaran en la home del sitio.</w:t>
       </w:r>
     </w:p>
     <w:p>
@@ -3688,43 +2519,7 @@
           <w:i w:val="0"/>
           <w:iCs w:val="0"/>
         </w:rPr>
-        <w:t xml:space="preserve">V5.1: Verificar que la aplicación tenga defensas frente a ataques del tipo de contaminación de parámetros HTTP, particularmente si el </w:t>
-      </w:r>
-      <w:proofErr w:type="spellStart"/>
-      <w:r>
-        <w:rPr>
-          <w:rStyle w:val="nfasissutil"/>
-          <w:i w:val="0"/>
-          <w:iCs w:val="0"/>
-        </w:rPr>
-        <w:t>framework</w:t>
-      </w:r>
-      <w:proofErr w:type="spellEnd"/>
-      <w:r>
-        <w:rPr>
-          <w:rStyle w:val="nfasissutil"/>
-          <w:i w:val="0"/>
-          <w:iCs w:val="0"/>
-        </w:rPr>
-        <w:t xml:space="preserve"> de la aplicación no hace distinción sobre el origen de los parámetros que llegan por </w:t>
-      </w:r>
-      <w:proofErr w:type="spellStart"/>
-      <w:r>
-        <w:rPr>
-          <w:rStyle w:val="nfasissutil"/>
-          <w:i w:val="0"/>
-          <w:iCs w:val="0"/>
-        </w:rPr>
-        <w:t>get</w:t>
-      </w:r>
-      <w:proofErr w:type="spellEnd"/>
-      <w:r>
-        <w:rPr>
-          <w:rStyle w:val="nfasissutil"/>
-          <w:i w:val="0"/>
-          <w:iCs w:val="0"/>
-        </w:rPr>
-        <w:t>, post, etc.</w:t>
+        <w:t>V5.1: Verificar que la aplicación tenga defensas frente a ataques del tipo de contaminación de parámetros HTTP, particularmente si el framework de la aplicación no hace distinción sobre el origen de los parámetros que llegan por get, post, etc.</w:t>
       </w:r>
     </w:p>
     <w:p>
@@ -3750,39 +2545,7 @@
         <w:t>Plan de acción:</w:t>
       </w:r>
       <w:r>
-        <w:t xml:space="preserve"> En cada </w:t>
-      </w:r>
-      <w:proofErr w:type="spellStart"/>
-      <w:r>
-        <w:t>formularío</w:t>
-      </w:r>
-      <w:proofErr w:type="spellEnd"/>
-      <w:r>
-        <w:t xml:space="preserve"> o link que lleve algún parámetro es verificado en el </w:t>
-      </w:r>
-      <w:proofErr w:type="spellStart"/>
-      <w:r>
-        <w:t>actión</w:t>
-      </w:r>
-      <w:proofErr w:type="spellEnd"/>
-      <w:r>
-        <w:t xml:space="preserve"> del </w:t>
-      </w:r>
-      <w:proofErr w:type="spellStart"/>
-      <w:r>
-        <w:t>controller</w:t>
-      </w:r>
-      <w:proofErr w:type="spellEnd"/>
-      <w:r>
-        <w:t xml:space="preserve"> por lo que si se llama a dicho </w:t>
-      </w:r>
-      <w:proofErr w:type="spellStart"/>
-      <w:r>
-        <w:t>action</w:t>
-      </w:r>
-      <w:proofErr w:type="spellEnd"/>
-      <w:r>
-        <w:t xml:space="preserve"> y se le envía un parámetro más o uno menos o de diferente tipo o nombre, automáticamente llevaría a un error.</w:t>
+        <w:t xml:space="preserve"> En cada formularío o link que lleve algún parámetro es verificado en el actión del controller por lo que si se llama a dicho action y se le envía un parámetro más o uno menos o de diferente tipo o nombre, automáticamente llevaría a un error.</w:t>
       </w:r>
     </w:p>
     <w:p>
@@ -3803,25 +2566,7 @@
           <w:i w:val="0"/>
           <w:iCs w:val="0"/>
         </w:rPr>
-        <w:t xml:space="preserve">V5.2: Verificar que el </w:t>
-      </w:r>
-      <w:proofErr w:type="spellStart"/>
-      <w:r>
-        <w:rPr>
-          <w:rStyle w:val="nfasissutil"/>
-          <w:i w:val="0"/>
-          <w:iCs w:val="0"/>
-        </w:rPr>
-        <w:t>framework</w:t>
-      </w:r>
-      <w:proofErr w:type="spellEnd"/>
-      <w:r>
-        <w:rPr>
-          <w:rStyle w:val="nfasissutil"/>
-          <w:i w:val="0"/>
-          <w:iCs w:val="0"/>
-        </w:rPr>
-        <w:t xml:space="preserve"> proteja contra ataques de asignación masiva de parámetros, como campos privados o similar.</w:t>
+        <w:t>V5.2: Verificar que el framework proteja contra ataques de asignación masiva de parámetros, como campos privados o similar.</w:t>
       </w:r>
     </w:p>
     <w:p>
@@ -3848,23 +2593,7 @@
         <w:t>Plan de acción:</w:t>
       </w:r>
       <w:r>
-        <w:t xml:space="preserve"> En cada </w:t>
-      </w:r>
-      <w:proofErr w:type="spellStart"/>
-      <w:r>
-        <w:t>Action</w:t>
-      </w:r>
-      <w:proofErr w:type="spellEnd"/>
-      <w:r>
-        <w:t xml:space="preserve"> del </w:t>
-      </w:r>
-      <w:proofErr w:type="spellStart"/>
-      <w:r>
-        <w:t>controller</w:t>
-      </w:r>
-      <w:proofErr w:type="spellEnd"/>
-      <w:r>
-        <w:t>, que vincule una funcionalidad, se le predefine los parámetros u objetos que tienen que ingresar al mismo, por lo que si recibe algo distinto no funciona bien.</w:t>
+        <w:t xml:space="preserve"> En cada Action del controller, que vincule una funcionalidad, se le predefine los parámetros u objetos que tienen que ingresar al mismo, por lo que si recibe algo distinto no funciona bien.</w:t>
       </w:r>
     </w:p>
     <w:p>
@@ -3947,25 +2676,7 @@
           <w:i w:val="0"/>
           <w:iCs w:val="0"/>
         </w:rPr>
-        <w:t xml:space="preserve">V5.4: Verificar que todos los datos sean verificados con los formatos correspondientes, por ejemplo caracteres, largo, y patrones. Como por ejemplo, si fuese tarjeta de crédito, los números </w:t>
-      </w:r>
-      <w:proofErr w:type="spellStart"/>
-      <w:r>
-        <w:rPr>
-          <w:rStyle w:val="nfasissutil"/>
-          <w:i w:val="0"/>
-          <w:iCs w:val="0"/>
-        </w:rPr>
-        <w:t>validos</w:t>
-      </w:r>
-      <w:proofErr w:type="spellEnd"/>
-      <w:r>
-        <w:rPr>
-          <w:rStyle w:val="nfasissutil"/>
-          <w:i w:val="0"/>
-          <w:iCs w:val="0"/>
-        </w:rPr>
-        <w:t>, etc. En nuestro caso aplicaría que sea un email valido el email ingresado.</w:t>
+        <w:t>V5.4: Verificar que todos los datos sean verificados con los formatos correspondientes, por ejemplo caracteres, largo, y patrones. Como por ejemplo, si fuese tarjeta de crédito, los números validos, etc. En nuestro caso aplicaría que sea un email valido el email ingresado.</w:t>
       </w:r>
     </w:p>
     <w:p>
@@ -3994,15 +2705,7 @@
         <w:t xml:space="preserve"> </w:t>
       </w:r>
       <w:r>
-        <w:t xml:space="preserve">Se verifica que los campos requeridos cumplan con el formato esperado a través de regular </w:t>
-      </w:r>
-      <w:proofErr w:type="spellStart"/>
-      <w:r>
-        <w:t>expressions</w:t>
-      </w:r>
-      <w:proofErr w:type="spellEnd"/>
-      <w:r>
-        <w:t>.</w:t>
+        <w:t>Se verifica que los campos requeridos cumplan con el formato esperado a través de regular expressions.</w:t>
       </w:r>
     </w:p>
     <w:p>
@@ -4029,43 +2732,7 @@
           <w:i w:val="0"/>
           <w:iCs w:val="0"/>
         </w:rPr>
-        <w:t xml:space="preserve">V5.5: Verificar que la </w:t>
-      </w:r>
-      <w:proofErr w:type="spellStart"/>
-      <w:r>
-        <w:rPr>
-          <w:rStyle w:val="nfasissutil"/>
-          <w:i w:val="0"/>
-          <w:iCs w:val="0"/>
-        </w:rPr>
-        <w:t>url</w:t>
-      </w:r>
-      <w:proofErr w:type="spellEnd"/>
-      <w:r>
-        <w:rPr>
-          <w:rStyle w:val="nfasissutil"/>
-          <w:i w:val="0"/>
-          <w:iCs w:val="0"/>
-        </w:rPr>
-        <w:t xml:space="preserve"> envíe solo a destinos que tengamos en nuestra lista blanca, y mostrar advertencias cuando se está dirigiendo contenido no autorizado. Por ejemplo si nos cambian la </w:t>
-      </w:r>
-      <w:proofErr w:type="spellStart"/>
-      <w:r>
-        <w:rPr>
-          <w:rStyle w:val="nfasissutil"/>
-          <w:i w:val="0"/>
-          <w:iCs w:val="0"/>
-        </w:rPr>
-        <w:t>url</w:t>
-      </w:r>
-      <w:proofErr w:type="spellEnd"/>
-      <w:r>
-        <w:rPr>
-          <w:rStyle w:val="nfasissutil"/>
-          <w:i w:val="0"/>
-          <w:iCs w:val="0"/>
-        </w:rPr>
-        <w:t>, o si nos agregan cosas a nuestro post.</w:t>
+        <w:t>V5.5: Verificar que la url envíe solo a destinos que tengamos en nuestra lista blanca, y mostrar advertencias cuando se está dirigiendo contenido no autorizado. Por ejemplo si nos cambian la url, o si nos agregan cosas a nuestro post.</w:t>
       </w:r>
     </w:p>
     <w:p>
@@ -4091,53 +2758,13 @@
         <w:t>Plan de acción:</w:t>
       </w:r>
       <w:r>
-        <w:t xml:space="preserve"> Se verifica (en el </w:t>
-      </w:r>
-      <w:proofErr w:type="spellStart"/>
-      <w:r>
-        <w:t>action</w:t>
-      </w:r>
-      <w:proofErr w:type="spellEnd"/>
-      <w:r>
-        <w:t xml:space="preserve"> validar </w:t>
-      </w:r>
-      <w:proofErr w:type="spellStart"/>
-      <w:r>
-        <w:t>Login</w:t>
-      </w:r>
-      <w:proofErr w:type="spellEnd"/>
-      <w:r>
-        <w:t xml:space="preserve">) que la </w:t>
-      </w:r>
-      <w:proofErr w:type="spellStart"/>
-      <w:r>
-        <w:t>url</w:t>
-      </w:r>
-      <w:proofErr w:type="spellEnd"/>
-      <w:r>
-        <w:t xml:space="preserve"> forme parte de la </w:t>
-      </w:r>
-      <w:proofErr w:type="spellStart"/>
-      <w:r>
-        <w:t>url</w:t>
-      </w:r>
-      <w:proofErr w:type="spellEnd"/>
-      <w:r>
-        <w:t xml:space="preserve"> de la </w:t>
+        <w:t xml:space="preserve"> Se verifica (en el action validar Login) que la url forme parte de la url de la </w:t>
       </w:r>
       <w:r>
         <w:t>página</w:t>
       </w:r>
       <w:r>
-        <w:t xml:space="preserve">. Mediante una variable de </w:t>
-      </w:r>
-      <w:proofErr w:type="spellStart"/>
-      <w:r>
-        <w:t>sessión</w:t>
-      </w:r>
-      <w:proofErr w:type="spellEnd"/>
-      <w:r>
-        <w:t xml:space="preserve"> se limita a los usuarios a entrar a contenido no autorizado.</w:t>
+        <w:t>. Mediante una variable de sessión se limita a los usuarios a entrar a contenido no autorizado.</w:t>
       </w:r>
     </w:p>
     <w:p>
@@ -4195,79 +2822,7 @@
           <w:i w:val="0"/>
           <w:iCs w:val="0"/>
         </w:rPr>
-        <w:t xml:space="preserve">V7.1: Verificar que la aplicación no </w:t>
-      </w:r>
-      <w:proofErr w:type="spellStart"/>
-      <w:r>
-        <w:rPr>
-          <w:rStyle w:val="nfasissutil"/>
-          <w:i w:val="0"/>
-          <w:iCs w:val="0"/>
-        </w:rPr>
-        <w:t>loguee</w:t>
-      </w:r>
-      <w:proofErr w:type="spellEnd"/>
-      <w:r>
-        <w:rPr>
-          <w:rStyle w:val="nfasissutil"/>
-          <w:i w:val="0"/>
-          <w:iCs w:val="0"/>
-        </w:rPr>
-        <w:t xml:space="preserve"> credenciales o detalles de pago. Los </w:t>
-      </w:r>
-      <w:proofErr w:type="spellStart"/>
-      <w:r>
-        <w:rPr>
-          <w:rStyle w:val="nfasissutil"/>
-          <w:i w:val="0"/>
-          <w:iCs w:val="0"/>
-        </w:rPr>
-        <w:t>tokens</w:t>
-      </w:r>
-      <w:proofErr w:type="spellEnd"/>
-      <w:r>
-        <w:rPr>
-          <w:rStyle w:val="nfasissutil"/>
-          <w:i w:val="0"/>
-          <w:iCs w:val="0"/>
-        </w:rPr>
-        <w:t xml:space="preserve"> de sesión deben ser guardados encriptados</w:t>
-      </w:r>
-      <w:proofErr w:type="gramStart"/>
-      <w:r>
-        <w:rPr>
-          <w:rStyle w:val="nfasissutil"/>
-          <w:i w:val="0"/>
-          <w:iCs w:val="0"/>
-        </w:rPr>
-        <w:t>.(</w:t>
-      </w:r>
-      <w:proofErr w:type="gramEnd"/>
-      <w:r>
-        <w:rPr>
-          <w:rStyle w:val="nfasissutil"/>
-          <w:i w:val="0"/>
-          <w:iCs w:val="0"/>
-        </w:rPr>
-        <w:t xml:space="preserve">No usamos </w:t>
-      </w:r>
-      <w:proofErr w:type="spellStart"/>
-      <w:r>
-        <w:rPr>
-          <w:rStyle w:val="nfasissutil"/>
-          <w:i w:val="0"/>
-          <w:iCs w:val="0"/>
-        </w:rPr>
-        <w:t>tokens</w:t>
-      </w:r>
-      <w:proofErr w:type="spellEnd"/>
-      <w:r>
-        <w:rPr>
-          <w:rStyle w:val="nfasissutil"/>
-          <w:i w:val="0"/>
-          <w:iCs w:val="0"/>
-        </w:rPr>
-        <w:t xml:space="preserve"> )</w:t>
+        <w:t>V7.1: Verificar que la aplicación no loguee credenciales o detalles de pago. Los tokens de sesión deben ser guardados encriptados.(No usamos tokens )</w:t>
       </w:r>
     </w:p>
     <w:p>
@@ -4361,61 +2916,7 @@
           <w:i w:val="0"/>
           <w:iCs w:val="0"/>
         </w:rPr>
-        <w:t xml:space="preserve">V7.3: Verificar que los </w:t>
-      </w:r>
-      <w:proofErr w:type="spellStart"/>
-      <w:r>
-        <w:rPr>
-          <w:rStyle w:val="nfasissutil"/>
-          <w:i w:val="0"/>
-          <w:iCs w:val="0"/>
-        </w:rPr>
-        <w:t>logs</w:t>
-      </w:r>
-      <w:proofErr w:type="spellEnd"/>
-      <w:r>
-        <w:rPr>
-          <w:rStyle w:val="nfasissutil"/>
-          <w:i w:val="0"/>
-          <w:iCs w:val="0"/>
-        </w:rPr>
-        <w:t xml:space="preserve"> incluyan </w:t>
-      </w:r>
-      <w:proofErr w:type="spellStart"/>
-      <w:r>
-        <w:rPr>
-          <w:rStyle w:val="nfasissutil"/>
-          <w:i w:val="0"/>
-          <w:iCs w:val="0"/>
-        </w:rPr>
-        <w:t>logins</w:t>
-      </w:r>
-      <w:proofErr w:type="spellEnd"/>
-      <w:r>
-        <w:rPr>
-          <w:rStyle w:val="nfasissutil"/>
-          <w:i w:val="0"/>
-          <w:iCs w:val="0"/>
-        </w:rPr>
-        <w:t xml:space="preserve"> satisfactorios y fallidos, fallos de </w:t>
-      </w:r>
-      <w:proofErr w:type="spellStart"/>
-      <w:r>
-        <w:rPr>
-          <w:rStyle w:val="nfasissutil"/>
-          <w:i w:val="0"/>
-          <w:iCs w:val="0"/>
-        </w:rPr>
-        <w:t>deserialización</w:t>
-      </w:r>
-      <w:proofErr w:type="spellEnd"/>
-      <w:r>
-        <w:rPr>
-          <w:rStyle w:val="nfasissutil"/>
-          <w:i w:val="0"/>
-          <w:iCs w:val="0"/>
-        </w:rPr>
-        <w:t>, o sea cuando nos llegan cosas que no esperamos, y fallos de validación de los inputs de entrada.</w:t>
+        <w:t>V7.3: Verificar que los logs incluyan logins satisfactorios y fallidos, fallos de deserialización, o sea cuando nos llegan cosas que no esperamos, y fallos de validación de los inputs de entrada.</w:t>
       </w:r>
     </w:p>
     <w:p>
@@ -4442,23 +2943,7 @@
         <w:t>Plan de acción:</w:t>
       </w:r>
       <w:r>
-        <w:t xml:space="preserve"> se incluyeron los </w:t>
-      </w:r>
-      <w:proofErr w:type="spellStart"/>
-      <w:r>
-        <w:t>logs</w:t>
-      </w:r>
-      <w:proofErr w:type="spellEnd"/>
-      <w:r>
-        <w:t xml:space="preserve"> correspondientes ante intentos de ingreso erróneos a la </w:t>
-      </w:r>
-      <w:proofErr w:type="spellStart"/>
-      <w:r>
-        <w:t>app</w:t>
-      </w:r>
-      <w:proofErr w:type="spellEnd"/>
-      <w:r>
-        <w:t>.</w:t>
+        <w:t xml:space="preserve"> se incluyeron los logs correspondientes ante intentos de ingreso erróneos a la app.</w:t>
       </w:r>
     </w:p>
     <w:p>
@@ -4479,25 +2964,7 @@
           <w:i w:val="0"/>
           <w:iCs w:val="0"/>
         </w:rPr>
-        <w:t xml:space="preserve">V7.4: Verificar que los </w:t>
-      </w:r>
-      <w:proofErr w:type="spellStart"/>
-      <w:r>
-        <w:rPr>
-          <w:rStyle w:val="nfasissutil"/>
-          <w:i w:val="0"/>
-          <w:iCs w:val="0"/>
-        </w:rPr>
-        <w:t>logs</w:t>
-      </w:r>
-      <w:proofErr w:type="spellEnd"/>
-      <w:r>
-        <w:rPr>
-          <w:rStyle w:val="nfasissutil"/>
-          <w:i w:val="0"/>
-          <w:iCs w:val="0"/>
-        </w:rPr>
-        <w:t xml:space="preserve"> incluyan información necesaria que permitan una investigación detallada del lapso de tiempo en que las cosas pasaron.</w:t>
+        <w:t>V7.4: Verificar que los logs incluyan información necesaria que permitan una investigación detallada del lapso de tiempo en que las cosas pasaron.</w:t>
       </w:r>
     </w:p>
     <w:p>
@@ -4523,23 +2990,7 @@
         <w:t>Plan de acción:</w:t>
       </w:r>
       <w:r>
-        <w:t xml:space="preserve"> Tenemos </w:t>
-      </w:r>
-      <w:proofErr w:type="spellStart"/>
-      <w:r>
-        <w:t>logs</w:t>
-      </w:r>
-      <w:proofErr w:type="spellEnd"/>
-      <w:r>
-        <w:t xml:space="preserve"> de todas las acciones del usuario con </w:t>
-      </w:r>
-      <w:proofErr w:type="spellStart"/>
-      <w:r>
-        <w:t>timestamps</w:t>
-      </w:r>
-      <w:proofErr w:type="spellEnd"/>
-      <w:r>
-        <w:t xml:space="preserve"> para verificar la forma en que se acontecieron y así dar un seguimiento completo.</w:t>
+        <w:t xml:space="preserve"> Tenemos logs de todas las acciones del usuario con timestamps para verificar la forma en que se acontecieron y así dar un seguimiento completo.</w:t>
       </w:r>
     </w:p>
     <w:p/>
@@ -4675,26 +3126,10 @@
     <w:p/>
     <w:p>
       <w:r>
-        <w:t xml:space="preserve">Primero decidimos resolver los de complejidad </w:t>
-      </w:r>
-      <w:proofErr w:type="spellStart"/>
-      <w:r>
-        <w:t>Low</w:t>
-      </w:r>
-      <w:proofErr w:type="spellEnd"/>
-      <w:r>
-        <w:t xml:space="preserve">, que se debían a que no habíamos </w:t>
-      </w:r>
-      <w:r>
-        <w:t xml:space="preserve">especificado los Autocomplete para los campos del </w:t>
-      </w:r>
-      <w:proofErr w:type="spellStart"/>
-      <w:r>
-        <w:t>login</w:t>
-      </w:r>
-      <w:proofErr w:type="spellEnd"/>
-      <w:r>
-        <w:t>.</w:t>
+        <w:t xml:space="preserve">Primero decidimos resolver los de complejidad Low, que se debían a que no habíamos </w:t>
+      </w:r>
+      <w:r>
+        <w:t>especificado los Autocomplete para los campos del login.</w:t>
       </w:r>
     </w:p>
     <w:p>
@@ -4705,15 +3140,7 @@
       </w:pPr>
       <w:r>
         <w:lastRenderedPageBreak/>
-        <w:t xml:space="preserve">Lo resolvimos agregando el </w:t>
-      </w:r>
-      <w:proofErr w:type="spellStart"/>
-      <w:r>
-        <w:t>tag</w:t>
-      </w:r>
-      <w:proofErr w:type="spellEnd"/>
-      <w:r>
-        <w:t xml:space="preserve"> </w:t>
+        <w:t xml:space="preserve">Lo resolvimos agregando el tag </w:t>
       </w:r>
       <w:r>
         <w:rPr>
@@ -4743,49 +3170,7 @@
         <w:rPr>
           <w:rStyle w:val="pl-pds"/>
         </w:rPr>
-        <w:t xml:space="preserve">" en el </w:t>
-      </w:r>
-      <w:proofErr w:type="spellStart"/>
-      <w:r>
-        <w:rPr>
-          <w:rStyle w:val="pl-pds"/>
-        </w:rPr>
-        <w:t>login</w:t>
-      </w:r>
-      <w:proofErr w:type="spellEnd"/>
-      <w:r>
-        <w:rPr>
-          <w:rStyle w:val="pl-pds"/>
-        </w:rPr>
-        <w:t xml:space="preserve">, cambiar </w:t>
-      </w:r>
-      <w:proofErr w:type="spellStart"/>
-      <w:r>
-        <w:rPr>
-          <w:rStyle w:val="pl-pds"/>
-        </w:rPr>
-        <w:t>password</w:t>
-      </w:r>
-      <w:proofErr w:type="spellEnd"/>
-      <w:r>
-        <w:rPr>
-          <w:rStyle w:val="pl-pds"/>
-        </w:rPr>
-        <w:t xml:space="preserve">, recuperar </w:t>
-      </w:r>
-      <w:proofErr w:type="spellStart"/>
-      <w:r>
-        <w:rPr>
-          <w:rStyle w:val="pl-pds"/>
-        </w:rPr>
-        <w:t>password</w:t>
-      </w:r>
-      <w:proofErr w:type="spellEnd"/>
-      <w:r>
-        <w:rPr>
-          <w:rStyle w:val="pl-pds"/>
-        </w:rPr>
-        <w:t>, y registro de usuario.</w:t>
+        <w:t>" en el login, cambiar password, recuperar password, y registro de usuario.</w:t>
       </w:r>
     </w:p>
     <w:p>
@@ -4898,34 +3283,13 @@
     </w:p>
     <w:p>
       <w:r>
-        <w:t xml:space="preserve">Analizamos el origen del segundo ítem, y lo resolvimos </w:t>
-      </w:r>
-      <w:proofErr w:type="spellStart"/>
-      <w:r>
-        <w:t>seteando</w:t>
-      </w:r>
-      <w:proofErr w:type="spellEnd"/>
-      <w:r>
-        <w:t xml:space="preserve"> </w:t>
-      </w:r>
-      <w:r>
-        <w:t xml:space="preserve">la </w:t>
-      </w:r>
-      <w:proofErr w:type="spellStart"/>
-      <w:r>
-        <w:t>key</w:t>
-      </w:r>
-      <w:proofErr w:type="spellEnd"/>
-      <w:r>
-        <w:t xml:space="preserve"> “</w:t>
-      </w:r>
-      <w:proofErr w:type="spellStart"/>
-      <w:r>
-        <w:t>Secure</w:t>
-      </w:r>
-      <w:proofErr w:type="spellEnd"/>
-      <w:r>
-        <w:t>” dentro del archivo web.xml</w:t>
+        <w:t xml:space="preserve">Analizamos el origen del segundo ítem, y lo resolvimos seteando </w:t>
+      </w:r>
+      <w:r>
+        <w:t>la key</w:t>
+      </w:r>
+      <w:r>
+        <w:t xml:space="preserve"> “Secure” dentro del archivo web.xml</w:t>
       </w:r>
     </w:p>
     <w:p>
@@ -5069,15 +3433,7 @@
     </w:p>
     <w:p>
       <w:r>
-        <w:t xml:space="preserve">Notamos que el punto de seguridad de cookies pasó a </w:t>
-      </w:r>
-      <w:proofErr w:type="spellStart"/>
-      <w:r>
-        <w:t>Info</w:t>
-      </w:r>
-      <w:proofErr w:type="spellEnd"/>
-      <w:r>
-        <w:t>, en lugar de High.</w:t>
+        <w:t>Notamos que el punto de seguridad de cookies pasó a Info, en lugar de High.</w:t>
       </w:r>
     </w:p>
     <w:p>
@@ -5277,23 +3633,13 @@
           <w:iCs/>
         </w:rPr>
       </w:pPr>
-      <w:proofErr w:type="gramStart"/>
-      <w:r>
-        <w:rPr>
-          <w:rFonts w:eastAsiaTheme="majorEastAsia" w:cstheme="majorBidi"/>
-          <w:i/>
-          <w:iCs/>
-        </w:rPr>
-        <w:t>la</w:t>
-      </w:r>
-      <w:proofErr w:type="gramEnd"/>
-      <w:r>
-        <w:rPr>
-          <w:rFonts w:eastAsiaTheme="majorEastAsia" w:cstheme="majorBidi"/>
-          <w:i/>
-          <w:iCs/>
-        </w:rPr>
-        <w:t xml:space="preserve"> modificación de las </w:t>
+      <w:r>
+        <w:rPr>
+          <w:rFonts w:eastAsiaTheme="majorEastAsia" w:cstheme="majorBidi"/>
+          <w:i/>
+          <w:iCs/>
+        </w:rPr>
+        <w:t xml:space="preserve">la modificación de las </w:t>
       </w:r>
       <w:r>
         <w:rPr>
@@ -5602,18 +3948,10 @@
         <w:ind w:left="0" w:firstLine="708"/>
       </w:pPr>
       <w:r>
-        <w:t>Análisis</w:t>
-      </w:r>
-      <w:proofErr w:type="gramStart"/>
-      <w:r>
-        <w:t xml:space="preserve">: </w:t>
-      </w:r>
-      <w:r>
-        <w:t xml:space="preserve"> No</w:t>
-      </w:r>
-      <w:proofErr w:type="gramEnd"/>
-      <w:r>
-        <w:t xml:space="preserve"> </w:t>
+        <w:t xml:space="preserve">Análisis: </w:t>
+      </w:r>
+      <w:r>
+        <w:t xml:space="preserve"> No </w:t>
       </w:r>
       <w:r>
         <w:t>Aplica</w:t>
@@ -5730,23 +4068,7 @@
         <w:t xml:space="preserve">Plan de acción: </w:t>
       </w:r>
       <w:r>
-        <w:t xml:space="preserve">Se </w:t>
-      </w:r>
-      <w:proofErr w:type="spellStart"/>
-      <w:r>
-        <w:t>agrego</w:t>
-      </w:r>
-      <w:proofErr w:type="spellEnd"/>
-      <w:r>
-        <w:t xml:space="preserve"> el almacenamiento de las contraseñas utilizadas en </w:t>
-      </w:r>
-      <w:proofErr w:type="spellStart"/>
-      <w:r>
-        <w:t>bbdd</w:t>
-      </w:r>
-      <w:proofErr w:type="spellEnd"/>
-      <w:r>
-        <w:t xml:space="preserve"> para luego comparar cuando el usuario realiza un cambio de contraseña.</w:t>
+        <w:t>Se agrego el almacenamiento de las contraseñas utilizadas en bbdd para luego comparar cuando el usuario realiza un cambio de contraseña.</w:t>
       </w:r>
     </w:p>
     <w:p>
@@ -5927,8 +4249,6 @@
       <w:r>
         <w:t>Análisis: Aplica</w:t>
       </w:r>
-      <w:bookmarkStart w:id="0" w:name="_GoBack"/>
-      <w:bookmarkEnd w:id="0"/>
     </w:p>
     <w:p>
       <w:pPr>
@@ -6074,13 +4394,8 @@
         <w:tab/>
         <w:t xml:space="preserve">Plan de acción: Se </w:t>
       </w:r>
-      <w:proofErr w:type="spellStart"/>
-      <w:r>
-        <w:t>agrego</w:t>
-      </w:r>
-      <w:proofErr w:type="spellEnd"/>
-      <w:r>
-        <w:t xml:space="preserve"> el tiempo de expiración de la sesión de usuario.</w:t>
+      <w:r>
+        <w:t>agrego el tiempo de expiración de la sesión de usuario.</w:t>
       </w:r>
     </w:p>
     <w:p>
@@ -6736,15 +5051,6 @@
         </w:rPr>
         <w:t xml:space="preserve"> </w:t>
       </w:r>
-      <w:r>
-        <w:rPr>
-          <w:rFonts w:eastAsiaTheme="majorEastAsia" w:cstheme="majorBidi"/>
-          <w:i/>
-          <w:iCs/>
-          <w:highlight w:val="red"/>
-        </w:rPr>
-        <w:t>VER</w:t>
-      </w:r>
     </w:p>
     <w:p>
       <w:pPr>
@@ -6754,6 +5060,9 @@
       <w:r>
         <w:t xml:space="preserve">Análisis: </w:t>
       </w:r>
+      <w:r>
+        <w:t>Aplica</w:t>
+      </w:r>
     </w:p>
     <w:p>
       <w:pPr>
@@ -6763,6 +5072,11 @@
       <w:r>
         <w:tab/>
         <w:t xml:space="preserve">Plan de acción: </w:t>
+      </w:r>
+      <w:bookmarkStart w:id="0" w:name="_GoBack"/>
+      <w:bookmarkEnd w:id="0"/>
+      <w:r>
+        <w:t>Cada perfil de usuario tiene sus distintos menús.</w:t>
       </w:r>
     </w:p>
     <w:p>
@@ -6941,29 +5255,7 @@
           <w:i/>
           <w:iCs/>
         </w:rPr>
-        <w:t>“</w:t>
-      </w:r>
-      <w:proofErr w:type="spellStart"/>
-      <w:r>
-        <w:rPr>
-          <w:rFonts w:eastAsiaTheme="majorEastAsia" w:cstheme="majorBidi"/>
-          <w:b/>
-          <w:bCs/>
-          <w:i/>
-          <w:iCs/>
-        </w:rPr>
-        <w:t>patches</w:t>
-      </w:r>
-      <w:proofErr w:type="spellEnd"/>
-      <w:r>
-        <w:rPr>
-          <w:rFonts w:eastAsiaTheme="majorEastAsia" w:cstheme="majorBidi"/>
-          <w:b/>
-          <w:bCs/>
-          <w:i/>
-          <w:iCs/>
-        </w:rPr>
-        <w:t>”</w:t>
+        <w:t>“patches”</w:t>
       </w:r>
       <w:r>
         <w:rPr>
@@ -7009,16 +5301,11 @@
       <w:r>
         <w:t xml:space="preserve"> </w:t>
       </w:r>
-      <w:proofErr w:type="spellStart"/>
       <w:r>
         <w:t>d</w:t>
       </w:r>
       <w:r>
-        <w:t>eberiamos</w:t>
-      </w:r>
-      <w:proofErr w:type="spellEnd"/>
-      <w:r>
-        <w:t xml:space="preserve"> estar informados ante nuevas formas de ataque y actualizar nuestros sistemas frecuentemente</w:t>
+        <w:t>eberiamos estar informados ante nuevas formas de ataque y actualizar nuestros sistemas frecuentemente</w:t>
       </w:r>
       <w:r>
         <w:t>.</w:t>
@@ -7124,24 +5411,11 @@
       <w:r>
         <w:t xml:space="preserve">No </w:t>
       </w:r>
-      <w:proofErr w:type="gramStart"/>
       <w:r>
         <w:t>Aplica</w:t>
       </w:r>
       <w:r>
-        <w:t xml:space="preserve"> ,</w:t>
-      </w:r>
-      <w:proofErr w:type="gramEnd"/>
-      <w:r>
-        <w:t xml:space="preserve"> ya que utilizamos una </w:t>
-      </w:r>
-      <w:proofErr w:type="spellStart"/>
-      <w:r>
-        <w:t>bbdd</w:t>
-      </w:r>
-      <w:proofErr w:type="spellEnd"/>
-      <w:r>
-        <w:t xml:space="preserve"> en memoria.</w:t>
+        <w:t xml:space="preserve"> , ya que utilizamos una bbdd en memoria.</w:t>
       </w:r>
     </w:p>
     <w:p>
@@ -7231,31 +5505,7 @@
         <w:t>validacion</w:t>
       </w:r>
       <w:r>
-        <w:t xml:space="preserve">es a nivel contraseña pedidos en las normas de la </w:t>
-      </w:r>
-      <w:proofErr w:type="gramStart"/>
-      <w:r>
-        <w:t>OWASP ,</w:t>
-      </w:r>
-      <w:proofErr w:type="gramEnd"/>
-      <w:r>
-        <w:t xml:space="preserve"> además de eso se utilizan </w:t>
-      </w:r>
-      <w:proofErr w:type="spellStart"/>
-      <w:r>
-        <w:t>logins</w:t>
-      </w:r>
-      <w:proofErr w:type="spellEnd"/>
-      <w:r>
-        <w:t xml:space="preserve"> para registrar la actividad del usuario y además el </w:t>
-      </w:r>
-      <w:proofErr w:type="spellStart"/>
-      <w:r>
-        <w:t>Admin</w:t>
-      </w:r>
-      <w:proofErr w:type="spellEnd"/>
-      <w:r>
-        <w:t xml:space="preserve"> puede habilitar o des habilitar al usuario</w:t>
+        <w:t>es a nivel contraseña pedidos en las normas de la OWASP , además de eso se utilizan logins para registrar la actividad del usuario y además el Admin puede habilitar o des habilitar al usuario</w:t>
       </w:r>
       <w:r>
         <w:t>.</w:t>
@@ -7697,25 +5947,7 @@
           <w:i/>
           <w:iCs/>
         </w:rPr>
-        <w:t xml:space="preserve">•La utilización de </w:t>
-      </w:r>
-      <w:proofErr w:type="spellStart"/>
-      <w:r>
-        <w:rPr>
-          <w:rFonts w:eastAsiaTheme="majorEastAsia" w:cstheme="majorBidi"/>
-          <w:i/>
-          <w:iCs/>
-        </w:rPr>
-        <w:t>smart-cards</w:t>
-      </w:r>
-      <w:proofErr w:type="spellEnd"/>
-      <w:r>
-        <w:rPr>
-          <w:rFonts w:eastAsiaTheme="majorEastAsia" w:cstheme="majorBidi"/>
-          <w:i/>
-          <w:iCs/>
-        </w:rPr>
-        <w:t xml:space="preserve"> como dispositivos de identificación</w:t>
+        <w:t>•La utilización de smart-cards como dispositivos de identificación</w:t>
       </w:r>
       <w:r>
         <w:rPr>
@@ -7788,25 +6020,7 @@
           <w:i/>
           <w:iCs/>
         </w:rPr>
-        <w:t xml:space="preserve">•La utilización de “single </w:t>
-      </w:r>
-      <w:proofErr w:type="spellStart"/>
-      <w:r>
-        <w:rPr>
-          <w:rFonts w:eastAsiaTheme="majorEastAsia" w:cstheme="majorBidi"/>
-          <w:i/>
-          <w:iCs/>
-        </w:rPr>
-        <w:t>sign-on</w:t>
-      </w:r>
-      <w:proofErr w:type="spellEnd"/>
-      <w:r>
-        <w:rPr>
-          <w:rFonts w:eastAsiaTheme="majorEastAsia" w:cstheme="majorBidi"/>
-          <w:i/>
-          <w:iCs/>
-        </w:rPr>
-        <w:t>”, y</w:t>
+        <w:t>•La utilización de “single sign-on”, y</w:t>
       </w:r>
       <w:r>
         <w:rPr>
@@ -10550,7 +8764,7 @@
   <a:extraClrSchemeLst/>
   <a:extLst>
     <a:ext uri="{05A4C25C-085E-4340-85A3-A5531E510DB2}">
-      <thm15:themeFamily xmlns:thm15="http://schemas.microsoft.com/office/thememl/2012/main" xmlns="" name="Slice" id="{0507925B-6AC9-4358-8E18-C330545D08F8}" vid="{13FEC7C6-62A9-40C4-99D2-581AACACAA2F}"/>
+      <thm15:themeFamily xmlns="" xmlns:thm15="http://schemas.microsoft.com/office/thememl/2012/main" name="Slice" id="{0507925B-6AC9-4358-8E18-C330545D08F8}" vid="{13FEC7C6-62A9-40C4-99D2-581AACACAA2F}"/>
     </a:ext>
   </a:extLst>
 </a:theme>
@@ -10561,7 +8775,7 @@
 </file>
 
 <file path=customXml/itemProps1.xml><?xml version="1.0" encoding="utf-8"?>
-<ds:datastoreItem xmlns:ds="http://schemas.openxmlformats.org/officeDocument/2006/customXml" ds:itemID="{26B9AC4B-A27B-4CA5-93EB-562EF9B16D1B}">
+<ds:datastoreItem xmlns:ds="http://schemas.openxmlformats.org/officeDocument/2006/customXml" ds:itemID="{F320F069-8360-4D82-8811-630E5DD757DA}">
   <ds:schemaRefs>
     <ds:schemaRef ds:uri="http://schemas.openxmlformats.org/officeDocument/2006/bibliography"/>
   </ds:schemaRefs>

</xml_diff>